<commit_message>
added block about nodes
</commit_message>
<xml_diff>
--- a/blockchain.docx
+++ b/blockchain.docx
@@ -7,14 +7,14 @@
         <w:spacing w:after="0" w:line="240" w:lineRule="auto"/>
         <w:jc w:val="center"/>
         <w:rPr>
-          <w:rFonts w:ascii="Arial" w:hAnsi="Arial" w:cs="Arial"/>
+          <w:rFonts w:cs="Times New Roman"/>
           <w:sz w:val="36"/>
           <w:szCs w:val="36"/>
         </w:rPr>
       </w:pPr>
       <w:r>
         <w:rPr>
-          <w:rFonts w:ascii="Arial" w:hAnsi="Arial" w:cs="Arial"/>
+          <w:rFonts w:cs="Times New Roman"/>
           <w:sz w:val="36"/>
           <w:szCs w:val="36"/>
         </w:rPr>
@@ -26,14 +26,14 @@
         <w:spacing w:after="0" w:line="240" w:lineRule="auto"/>
         <w:jc w:val="center"/>
         <w:rPr>
-          <w:rFonts w:ascii="Arial" w:hAnsi="Arial" w:cs="Arial"/>
+          <w:rFonts w:cs="Times New Roman"/>
           <w:sz w:val="36"/>
           <w:szCs w:val="36"/>
         </w:rPr>
       </w:pPr>
       <w:r>
         <w:rPr>
-          <w:rFonts w:ascii="Arial" w:hAnsi="Arial" w:cs="Arial"/>
+          <w:rFonts w:cs="Times New Roman"/>
           <w:sz w:val="36"/>
           <w:szCs w:val="36"/>
         </w:rPr>
@@ -45,7 +45,7 @@
         <w:spacing w:before="3000" w:after="0" w:line="240" w:lineRule="auto"/>
         <w:jc w:val="center"/>
         <w:rPr>
-          <w:rFonts w:ascii="Arial" w:hAnsi="Arial" w:cs="Arial"/>
+          <w:rFonts w:cs="Times New Roman"/>
           <w:b/>
           <w:bCs/>
           <w:sz w:val="48"/>
@@ -54,7 +54,7 @@
       </w:pPr>
       <w:r>
         <w:rPr>
-          <w:rFonts w:ascii="Arial" w:hAnsi="Arial" w:cs="Arial"/>
+          <w:rFonts w:cs="Times New Roman"/>
           <w:b/>
           <w:bCs/>
           <w:sz w:val="48"/>
@@ -64,7 +64,7 @@
       </w:r>
       <w:r>
         <w:rPr>
-          <w:rFonts w:ascii="Arial" w:hAnsi="Arial" w:cs="Arial"/>
+          <w:rFonts w:cs="Times New Roman"/>
           <w:b/>
           <w:bCs/>
           <w:sz w:val="48"/>
@@ -74,7 +74,7 @@
       </w:r>
       <w:r>
         <w:rPr>
-          <w:rFonts w:ascii="Arial" w:hAnsi="Arial" w:cs="Arial"/>
+          <w:rFonts w:cs="Times New Roman"/>
           <w:b/>
           <w:bCs/>
           <w:sz w:val="48"/>
@@ -88,7 +88,7 @@
         <w:spacing w:before="600" w:after="3000"/>
         <w:jc w:val="center"/>
         <w:rPr>
-          <w:rFonts w:ascii="Arial" w:hAnsi="Arial" w:cs="Arial"/>
+          <w:rFonts w:cs="Times New Roman"/>
           <w:b/>
           <w:bCs/>
           <w:i/>
@@ -99,7 +99,7 @@
       </w:pPr>
       <w:r>
         <w:rPr>
-          <w:rFonts w:ascii="Arial" w:hAnsi="Arial" w:cs="Arial"/>
+          <w:rFonts w:cs="Times New Roman"/>
           <w:b/>
           <w:bCs/>
           <w:i/>
@@ -111,7 +111,7 @@
       </w:r>
       <w:r>
         <w:rPr>
-          <w:rFonts w:ascii="Arial" w:hAnsi="Arial" w:cs="Arial"/>
+          <w:rFonts w:cs="Times New Roman"/>
           <w:b/>
           <w:bCs/>
           <w:i/>
@@ -123,7 +123,7 @@
       </w:r>
       <w:r>
         <w:rPr>
-          <w:rFonts w:ascii="Arial" w:hAnsi="Arial" w:cs="Arial"/>
+          <w:rFonts w:cs="Times New Roman"/>
           <w:b/>
           <w:bCs/>
           <w:i/>
@@ -139,14 +139,14 @@
         <w:spacing w:after="0" w:line="240" w:lineRule="auto"/>
         <w:ind w:left="4536"/>
         <w:rPr>
-          <w:rFonts w:ascii="Arial" w:hAnsi="Arial" w:cs="Arial"/>
+          <w:rFonts w:cs="Times New Roman"/>
           <w:sz w:val="32"/>
           <w:szCs w:val="32"/>
         </w:rPr>
       </w:pPr>
       <w:r>
         <w:rPr>
-          <w:rFonts w:ascii="Arial" w:hAnsi="Arial" w:cs="Arial"/>
+          <w:rFonts w:cs="Times New Roman"/>
           <w:sz w:val="32"/>
           <w:szCs w:val="32"/>
         </w:rPr>
@@ -158,14 +158,14 @@
         <w:spacing w:after="0" w:line="240" w:lineRule="auto"/>
         <w:ind w:left="4536"/>
         <w:rPr>
-          <w:rFonts w:ascii="Arial" w:hAnsi="Arial" w:cs="Arial"/>
+          <w:rFonts w:cs="Times New Roman"/>
           <w:sz w:val="32"/>
           <w:szCs w:val="32"/>
         </w:rPr>
       </w:pPr>
       <w:r>
         <w:rPr>
-          <w:rFonts w:ascii="Arial" w:hAnsi="Arial" w:cs="Arial"/>
+          <w:rFonts w:cs="Times New Roman"/>
           <w:sz w:val="32"/>
           <w:szCs w:val="32"/>
         </w:rPr>
@@ -173,7 +173,7 @@
       </w:r>
       <w:r>
         <w:rPr>
-          <w:rFonts w:ascii="Arial" w:hAnsi="Arial" w:cs="Arial"/>
+          <w:rFonts w:cs="Times New Roman"/>
           <w:sz w:val="32"/>
           <w:szCs w:val="32"/>
         </w:rPr>
@@ -185,14 +185,14 @@
         <w:spacing w:after="0" w:line="240" w:lineRule="auto"/>
         <w:ind w:left="4536"/>
         <w:rPr>
-          <w:rFonts w:ascii="Arial" w:hAnsi="Arial" w:cs="Arial"/>
+          <w:rFonts w:cs="Times New Roman"/>
           <w:sz w:val="32"/>
           <w:szCs w:val="32"/>
         </w:rPr>
       </w:pPr>
       <w:r>
         <w:rPr>
-          <w:rFonts w:ascii="Arial" w:hAnsi="Arial" w:cs="Arial"/>
+          <w:rFonts w:cs="Times New Roman"/>
           <w:sz w:val="32"/>
           <w:szCs w:val="32"/>
         </w:rPr>
@@ -204,14 +204,14 @@
         <w:spacing w:after="0" w:line="240" w:lineRule="auto"/>
         <w:ind w:left="4536"/>
         <w:rPr>
-          <w:rFonts w:ascii="Arial" w:hAnsi="Arial" w:cs="Arial"/>
+          <w:rFonts w:cs="Times New Roman"/>
           <w:sz w:val="32"/>
           <w:szCs w:val="32"/>
         </w:rPr>
       </w:pPr>
       <w:r>
         <w:rPr>
-          <w:rFonts w:ascii="Arial" w:hAnsi="Arial" w:cs="Arial"/>
+          <w:rFonts w:cs="Times New Roman"/>
           <w:sz w:val="32"/>
           <w:szCs w:val="32"/>
         </w:rPr>
@@ -223,14 +223,14 @@
         <w:spacing w:after="0" w:line="240" w:lineRule="auto"/>
         <w:ind w:left="4536"/>
         <w:rPr>
-          <w:rFonts w:ascii="Arial" w:hAnsi="Arial" w:cs="Arial"/>
+          <w:rFonts w:cs="Times New Roman"/>
           <w:sz w:val="32"/>
           <w:szCs w:val="32"/>
         </w:rPr>
       </w:pPr>
       <w:r>
         <w:rPr>
-          <w:rFonts w:ascii="Arial" w:hAnsi="Arial" w:cs="Arial"/>
+          <w:rFonts w:cs="Times New Roman"/>
           <w:sz w:val="32"/>
           <w:szCs w:val="32"/>
         </w:rPr>
@@ -238,7 +238,7 @@
       </w:r>
       <w:r>
         <w:rPr>
-          <w:rFonts w:ascii="Arial" w:hAnsi="Arial" w:cs="Arial"/>
+          <w:rFonts w:cs="Times New Roman"/>
           <w:sz w:val="32"/>
           <w:szCs w:val="32"/>
         </w:rPr>
@@ -250,7 +250,7 @@
         <w:spacing w:after="0" w:line="240" w:lineRule="auto"/>
         <w:ind w:left="4536"/>
         <w:rPr>
-          <w:rFonts w:ascii="Arial" w:hAnsi="Arial" w:cs="Arial"/>
+          <w:rFonts w:cs="Times New Roman"/>
           <w:sz w:val="32"/>
           <w:szCs w:val="32"/>
         </w:rPr>
@@ -258,7 +258,7 @@
       <w:proofErr w:type="spellStart"/>
       <w:r>
         <w:rPr>
-          <w:rFonts w:ascii="Arial" w:hAnsi="Arial" w:cs="Arial"/>
+          <w:rFonts w:cs="Times New Roman"/>
           <w:sz w:val="32"/>
           <w:szCs w:val="32"/>
         </w:rPr>
@@ -267,7 +267,7 @@
       <w:proofErr w:type="spellEnd"/>
       <w:r>
         <w:rPr>
-          <w:rFonts w:ascii="Arial" w:hAnsi="Arial" w:cs="Arial"/>
+          <w:rFonts w:cs="Times New Roman"/>
           <w:sz w:val="32"/>
           <w:szCs w:val="32"/>
         </w:rPr>
@@ -275,7 +275,7 @@
       </w:r>
       <w:r>
         <w:rPr>
-          <w:rFonts w:ascii="Arial" w:hAnsi="Arial" w:cs="Arial"/>
+          <w:rFonts w:cs="Times New Roman"/>
           <w:sz w:val="32"/>
           <w:szCs w:val="32"/>
         </w:rPr>
@@ -287,7 +287,7 @@
         <w:spacing w:before="1800" w:line="240" w:lineRule="auto"/>
         <w:jc w:val="center"/>
         <w:rPr>
-          <w:rFonts w:ascii="Arial" w:hAnsi="Arial" w:cs="Arial"/>
+          <w:rFonts w:cs="Times New Roman"/>
           <w:sz w:val="32"/>
           <w:szCs w:val="32"/>
         </w:rPr>
@@ -295,7 +295,7 @@
       <w:proofErr w:type="spellStart"/>
       <w:r>
         <w:rPr>
-          <w:rFonts w:ascii="Arial" w:hAnsi="Arial" w:cs="Arial"/>
+          <w:rFonts w:cs="Times New Roman"/>
           <w:sz w:val="32"/>
           <w:szCs w:val="32"/>
         </w:rPr>
@@ -303,7 +303,7 @@
       </w:r>
       <w:r>
         <w:rPr>
-          <w:rFonts w:ascii="Arial" w:hAnsi="Arial" w:cs="Arial"/>
+          <w:rFonts w:cs="Times New Roman"/>
           <w:sz w:val="32"/>
           <w:szCs w:val="32"/>
         </w:rPr>
@@ -312,7 +312,7 @@
       <w:proofErr w:type="spellEnd"/>
       <w:r>
         <w:rPr>
-          <w:rFonts w:ascii="Arial" w:hAnsi="Arial" w:cs="Arial"/>
+          <w:rFonts w:cs="Times New Roman"/>
           <w:sz w:val="32"/>
           <w:szCs w:val="32"/>
         </w:rPr>
@@ -323,73 +323,1022 @@
       <w:pPr>
         <w:pStyle w:val="a3"/>
         <w:jc w:val="both"/>
-      </w:pPr>
-      <w:r>
+        <w:rPr>
+          <w:rFonts w:cs="Times New Roman"/>
+        </w:rPr>
+      </w:pPr>
+      <w:r>
+        <w:rPr>
+          <w:rFonts w:cs="Times New Roman"/>
+        </w:rPr>
         <w:lastRenderedPageBreak/>
         <w:t>Введение</w:t>
       </w:r>
     </w:p>
+    <w:p/>
     <w:p>
       <w:pPr>
         <w:jc w:val="both"/>
-      </w:pPr>
-      <w:r>
+        <w:rPr>
+          <w:rFonts w:cs="Times New Roman"/>
+        </w:rPr>
+      </w:pPr>
+      <w:r>
+        <w:rPr>
+          <w:rFonts w:cs="Times New Roman"/>
+        </w:rPr>
         <w:t>В настоящее</w:t>
       </w:r>
       <w:r>
+        <w:rPr>
+          <w:rFonts w:cs="Times New Roman"/>
+        </w:rPr>
         <w:t xml:space="preserve"> время, блокчейн технологии являются крайне нишевыми и непопулярными. Огромное количество проектов находятся в зачаточной стадии и пока не находят большой популярности среди конечного пользователя. Тем не менее, блокчейн все активнее проникает в различные сферы жизни. Целые страны, вроде Сальвадора или Белорусии признают криптовалюты официальным платежным средством. Крупные компании используют </w:t>
       </w:r>
       <w:r>
         <w:rPr>
+          <w:rFonts w:cs="Times New Roman"/>
           <w:lang w:val="en-US"/>
         </w:rPr>
         <w:t>HFT</w:t>
       </w:r>
       <w:r>
+        <w:rPr>
+          <w:rFonts w:cs="Times New Roman"/>
+        </w:rPr>
+        <w:t xml:space="preserve"> для подтверждения подлинности товаров или упрощения логистики. </w:t>
+      </w:r>
+    </w:p>
+    <w:p>
+      <w:pPr>
+        <w:jc w:val="both"/>
+        <w:rPr>
+          <w:rFonts w:cs="Times New Roman"/>
+        </w:rPr>
+      </w:pPr>
+      <w:r>
+        <w:rPr>
+          <w:rFonts w:cs="Times New Roman"/>
+        </w:rPr>
+        <w:t xml:space="preserve">На мой взгляд, развитие блокчейн технологий – логичный шаг для перехода в эру </w:t>
+      </w:r>
+      <w:r>
+        <w:rPr>
+          <w:rFonts w:cs="Times New Roman"/>
+          <w:lang w:val="en-US"/>
+        </w:rPr>
+        <w:t>web</w:t>
+      </w:r>
+      <w:r>
+        <w:rPr>
+          <w:rFonts w:cs="Times New Roman"/>
+        </w:rPr>
+        <w:t xml:space="preserve"> 3 и разработчику необходимо понимать принцип работы </w:t>
+      </w:r>
+      <w:r>
+        <w:rPr>
+          <w:rFonts w:cs="Times New Roman"/>
+        </w:rPr>
+        <w:t>данного типа сетей.</w:t>
+      </w:r>
+    </w:p>
+    <w:p>
+      <w:pPr>
+        <w:rPr>
+          <w:rFonts w:cs="Times New Roman"/>
+        </w:rPr>
+      </w:pPr>
+      <w:r>
+        <w:rPr>
+          <w:rFonts w:cs="Times New Roman"/>
+        </w:rPr>
+        <w:br w:type="page"/>
+      </w:r>
+    </w:p>
+    <w:p>
+      <w:pPr>
+        <w:pStyle w:val="a3"/>
+        <w:rPr>
+          <w:rFonts w:cs="Times New Roman"/>
+        </w:rPr>
+      </w:pPr>
+      <w:r>
+        <w:rPr>
+          <w:rFonts w:cs="Times New Roman"/>
+        </w:rPr>
+        <w:lastRenderedPageBreak/>
+        <w:t>Устройство блокчейн сетей</w:t>
+      </w:r>
+    </w:p>
+    <w:p/>
+    <w:p>
+      <w:pPr>
+        <w:rPr>
+          <w:rFonts w:cs="Times New Roman"/>
+        </w:rPr>
+      </w:pPr>
+      <w:r>
+        <w:rPr>
+          <w:rFonts w:cs="Times New Roman"/>
+        </w:rPr>
+        <w:t>По сути своей, блокчейн – это база данных, которая хранится одновременно на множестве устройств, подключенных к одной сети</w:t>
+      </w:r>
+      <w:r>
+        <w:rPr>
+          <w:rFonts w:cs="Times New Roman"/>
+        </w:rPr>
+        <w:t>, и обновляется по мере проведения транзакций. Каждый элемент блокчейн реестра занимает определенн</w:t>
+      </w:r>
+      <w:r>
+        <w:rPr>
+          <w:rFonts w:cs="Times New Roman"/>
+        </w:rPr>
+        <w:t>ую позицию</w:t>
+      </w:r>
+      <w:r>
+        <w:rPr>
+          <w:rFonts w:cs="Times New Roman"/>
+        </w:rPr>
+        <w:t xml:space="preserve"> и не может быть изменен или удален, так как все блоки связаны между собой с помощью хэша. </w:t>
+      </w:r>
+    </w:p>
+    <w:p>
+      <w:pPr>
+        <w:rPr>
+          <w:rFonts w:cs="Times New Roman"/>
+        </w:rPr>
+      </w:pPr>
+      <w:r>
+        <w:rPr>
+          <w:rFonts w:cs="Times New Roman"/>
+        </w:rPr>
+        <w:t xml:space="preserve">Кроме того, у каждого </w:t>
+      </w:r>
+      <w:proofErr w:type="spellStart"/>
+      <w:r>
+        <w:rPr>
+          <w:rFonts w:cs="Times New Roman"/>
+        </w:rPr>
+        <w:t>блокчейна</w:t>
+      </w:r>
+      <w:proofErr w:type="spellEnd"/>
+      <w:r>
+        <w:rPr>
+          <w:rFonts w:cs="Times New Roman"/>
+        </w:rPr>
+        <w:t xml:space="preserve"> (за исключением сети </w:t>
+      </w:r>
+      <w:r>
+        <w:rPr>
+          <w:rFonts w:cs="Times New Roman"/>
+          <w:lang w:val="en-US"/>
+        </w:rPr>
+        <w:t>Bitcoin</w:t>
+      </w:r>
+      <w:r>
+        <w:rPr>
+          <w:rFonts w:cs="Times New Roman"/>
+        </w:rPr>
+        <w:t>)</w:t>
+      </w:r>
+      <w:r>
+        <w:rPr>
+          <w:rFonts w:cs="Times New Roman"/>
+        </w:rPr>
+        <w:t xml:space="preserve"> есть некоторый набор правил, которые нельзя нарушить. Эти правила зафиксированы в смарт-контрактах и исполняются автоматически при соблюдении условий договора. </w:t>
+      </w:r>
+    </w:p>
+    <w:p>
+      <w:pPr>
+        <w:rPr>
+          <w:rFonts w:cs="Times New Roman"/>
+        </w:rPr>
+      </w:pPr>
+      <w:r>
+        <w:rPr>
+          <w:rFonts w:cs="Times New Roman"/>
+        </w:rPr>
+        <w:t xml:space="preserve">Каждое действие в сети должно быть подтверждено с помощью алгоритма консенсуса. Именно он обеспечивает практически нерушимую безопасность </w:t>
+      </w:r>
+      <w:proofErr w:type="spellStart"/>
+      <w:r>
+        <w:rPr>
+          <w:rFonts w:cs="Times New Roman"/>
+        </w:rPr>
+        <w:t>блокчейнов</w:t>
+      </w:r>
+      <w:proofErr w:type="spellEnd"/>
+      <w:r>
+        <w:rPr>
+          <w:rFonts w:cs="Times New Roman"/>
+        </w:rPr>
+        <w:t xml:space="preserve">. </w:t>
+      </w:r>
+    </w:p>
+    <w:p>
+      <w:pPr>
+        <w:rPr>
+          <w:rFonts w:cs="Times New Roman"/>
+        </w:rPr>
+      </w:pPr>
+      <w:r>
+        <w:rPr>
+          <w:rFonts w:cs="Times New Roman"/>
+        </w:rPr>
+        <w:t xml:space="preserve">У современных блокчейн сетей огромное количество </w:t>
+      </w:r>
+      <w:proofErr w:type="spellStart"/>
+      <w:r>
+        <w:rPr>
+          <w:rFonts w:cs="Times New Roman"/>
+        </w:rPr>
+        <w:t>сотавляющих</w:t>
+      </w:r>
+      <w:proofErr w:type="spellEnd"/>
+      <w:r>
+        <w:rPr>
+          <w:rFonts w:cs="Times New Roman"/>
+        </w:rPr>
+        <w:t>, но не одна сеть не сможет существовать без:</w:t>
+      </w:r>
+    </w:p>
+    <w:p>
+      <w:pPr>
+        <w:pStyle w:val="a5"/>
+        <w:numPr>
+          <w:ilvl w:val="0"/>
+          <w:numId w:val="3"/>
+        </w:numPr>
+        <w:rPr>
+          <w:rFonts w:cs="Times New Roman"/>
+        </w:rPr>
+      </w:pPr>
+      <w:r>
+        <w:rPr>
+          <w:rFonts w:cs="Times New Roman"/>
+        </w:rPr>
+        <w:t>Сети узлов (</w:t>
+      </w:r>
+      <w:proofErr w:type="spellStart"/>
+      <w:r>
+        <w:rPr>
+          <w:rFonts w:cs="Times New Roman"/>
+        </w:rPr>
+        <w:t>нод</w:t>
+      </w:r>
+      <w:proofErr w:type="spellEnd"/>
+      <w:r>
+        <w:rPr>
+          <w:rFonts w:cs="Times New Roman"/>
+        </w:rPr>
+        <w:t>)</w:t>
+      </w:r>
+    </w:p>
+    <w:p>
+      <w:pPr>
+        <w:pStyle w:val="a5"/>
+        <w:numPr>
+          <w:ilvl w:val="0"/>
+          <w:numId w:val="3"/>
+        </w:numPr>
+        <w:rPr>
+          <w:rFonts w:cs="Times New Roman"/>
+        </w:rPr>
+      </w:pPr>
+      <w:r>
+        <w:rPr>
+          <w:rFonts w:cs="Times New Roman"/>
+        </w:rPr>
+        <w:t>Алгоритма консенсуса</w:t>
+      </w:r>
+    </w:p>
+    <w:p>
+      <w:pPr>
+        <w:pStyle w:val="a5"/>
+        <w:numPr>
+          <w:ilvl w:val="0"/>
+          <w:numId w:val="3"/>
+        </w:numPr>
+        <w:rPr>
+          <w:rFonts w:cs="Times New Roman"/>
+        </w:rPr>
+      </w:pPr>
+      <w:r>
+        <w:rPr>
+          <w:rFonts w:cs="Times New Roman"/>
+        </w:rPr>
+        <w:t>Блоков транзакций</w:t>
+      </w:r>
+    </w:p>
+    <w:p>
+      <w:pPr>
+        <w:pStyle w:val="a5"/>
+        <w:numPr>
+          <w:ilvl w:val="0"/>
+          <w:numId w:val="3"/>
+        </w:numPr>
+        <w:rPr>
+          <w:rFonts w:cs="Times New Roman"/>
+        </w:rPr>
+      </w:pPr>
+      <w:r>
+        <w:rPr>
+          <w:rFonts w:cs="Times New Roman"/>
+        </w:rPr>
+        <w:t>Адресов пользователей</w:t>
+      </w:r>
+    </w:p>
+    <w:p>
+      <w:pPr>
+        <w:rPr>
+          <w:rFonts w:cs="Times New Roman"/>
+        </w:rPr>
+      </w:pPr>
+      <w:r>
+        <w:rPr>
+          <w:rFonts w:cs="Times New Roman"/>
+        </w:rPr>
+        <w:t>Кроме того, важными элементами сетей являются:</w:t>
+      </w:r>
+    </w:p>
+    <w:p>
+      <w:pPr>
+        <w:pStyle w:val="a5"/>
+        <w:numPr>
+          <w:ilvl w:val="0"/>
+          <w:numId w:val="4"/>
+        </w:numPr>
+        <w:rPr>
+          <w:rFonts w:cs="Times New Roman"/>
+        </w:rPr>
+      </w:pPr>
+      <w:r>
+        <w:rPr>
+          <w:rFonts w:cs="Times New Roman"/>
+        </w:rPr>
+        <w:t>Смарт-контракты</w:t>
+      </w:r>
+    </w:p>
+    <w:p>
+      <w:pPr>
+        <w:pStyle w:val="a5"/>
+        <w:numPr>
+          <w:ilvl w:val="0"/>
+          <w:numId w:val="4"/>
+        </w:numPr>
+        <w:rPr>
+          <w:rFonts w:cs="Times New Roman"/>
+        </w:rPr>
+      </w:pPr>
+      <w:r>
+        <w:rPr>
+          <w:rFonts w:cs="Times New Roman"/>
+        </w:rPr>
+        <w:t>Криптовалюты</w:t>
+      </w:r>
+    </w:p>
+    <w:p>
+      <w:pPr>
+        <w:pStyle w:val="a5"/>
+        <w:numPr>
+          <w:ilvl w:val="0"/>
+          <w:numId w:val="4"/>
+        </w:numPr>
+        <w:rPr>
+          <w:rFonts w:cs="Times New Roman"/>
+        </w:rPr>
+      </w:pPr>
+      <w:r>
+        <w:rPr>
+          <w:rFonts w:cs="Times New Roman"/>
+          <w:lang w:val="en-US"/>
+        </w:rPr>
+        <w:t>NFT</w:t>
+      </w:r>
+    </w:p>
+    <w:p>
+      <w:pPr>
+        <w:pStyle w:val="a5"/>
+        <w:numPr>
+          <w:ilvl w:val="0"/>
+          <w:numId w:val="4"/>
+        </w:numPr>
+        <w:rPr>
+          <w:rFonts w:cs="Times New Roman"/>
+        </w:rPr>
+      </w:pPr>
+      <w:r>
+        <w:rPr>
+          <w:rFonts w:cs="Times New Roman"/>
+        </w:rPr>
+        <w:t>Децентрализованные приложения</w:t>
+      </w:r>
+    </w:p>
+    <w:p>
+      <w:pPr>
+        <w:rPr>
+          <w:rFonts w:cs="Times New Roman"/>
+        </w:rPr>
+      </w:pPr>
+      <w:r>
+        <w:rPr>
+          <w:rFonts w:cs="Times New Roman"/>
+        </w:rPr>
+        <w:br w:type="page"/>
+      </w:r>
+    </w:p>
+    <w:p>
+      <w:pPr>
+        <w:pStyle w:val="a6"/>
+      </w:pPr>
+      <w:r>
+        <w:lastRenderedPageBreak/>
+        <w:t>Узлы сети (</w:t>
+      </w:r>
+      <w:proofErr w:type="spellStart"/>
+      <w:r>
+        <w:t>Ноды</w:t>
+      </w:r>
+      <w:proofErr w:type="spellEnd"/>
+      <w:r>
+        <w:t>)</w:t>
+      </w:r>
+    </w:p>
+    <w:p/>
+    <w:p>
+      <w:r>
+        <w:t xml:space="preserve">Основным принципом </w:t>
+      </w:r>
+      <w:proofErr w:type="spellStart"/>
+      <w:r>
+        <w:t>блокчейна</w:t>
+      </w:r>
+      <w:proofErr w:type="spellEnd"/>
+      <w:r>
+        <w:t xml:space="preserve"> является децентрализация. Обеспечивают ее простые пользователи, которые установили на свой компьютер или сервер специальный клиент, называемый </w:t>
+      </w:r>
+      <w:proofErr w:type="spellStart"/>
+      <w:r>
+        <w:t>нодой</w:t>
+      </w:r>
+      <w:proofErr w:type="spellEnd"/>
+      <w:r>
+        <w:t xml:space="preserve">. </w:t>
+      </w:r>
+    </w:p>
+    <w:p>
+      <w:proofErr w:type="spellStart"/>
+      <w:r>
+        <w:t>Нода</w:t>
+      </w:r>
+      <w:proofErr w:type="spellEnd"/>
+      <w:r>
+        <w:t xml:space="preserve"> сети блокчейн – точка, которая, в зависимости от своего типа, может </w:t>
+      </w:r>
+      <w:r>
+        <w:t xml:space="preserve">проверять, </w:t>
+      </w:r>
+      <w:r>
+        <w:t>принимать</w:t>
+      </w:r>
+      <w:r>
+        <w:t xml:space="preserve"> или </w:t>
+      </w:r>
+      <w:r>
+        <w:t>отклонять транзакции</w:t>
+      </w:r>
+      <w:r>
+        <w:t xml:space="preserve">, шифровать и сохранять информацию в блоке, связываться с другими </w:t>
+      </w:r>
+      <w:proofErr w:type="spellStart"/>
+      <w:r>
+        <w:t>нодами</w:t>
+      </w:r>
+      <w:proofErr w:type="spellEnd"/>
+      <w:r>
+        <w:t xml:space="preserve">. </w:t>
+      </w:r>
+    </w:p>
+    <w:p>
+      <w:r>
+        <w:t xml:space="preserve">Существует 5 основных типов </w:t>
+      </w:r>
+      <w:proofErr w:type="spellStart"/>
+      <w:r>
+        <w:t>нод</w:t>
+      </w:r>
+      <w:proofErr w:type="spellEnd"/>
+      <w:r>
+        <w:t>:</w:t>
+      </w:r>
+    </w:p>
+    <w:p>
+      <w:pPr>
+        <w:pStyle w:val="a5"/>
+        <w:numPr>
+          <w:ilvl w:val="0"/>
+          <w:numId w:val="5"/>
+        </w:numPr>
+      </w:pPr>
+      <w:r>
+        <w:t xml:space="preserve">Полные </w:t>
+      </w:r>
+      <w:proofErr w:type="spellStart"/>
+      <w:r>
+        <w:t>ноды</w:t>
+      </w:r>
+      <w:proofErr w:type="spellEnd"/>
+    </w:p>
+    <w:p>
+      <w:pPr>
+        <w:pStyle w:val="a5"/>
+        <w:numPr>
+          <w:ilvl w:val="0"/>
+          <w:numId w:val="5"/>
+        </w:numPr>
+      </w:pPr>
+      <w:r>
+        <w:t xml:space="preserve">Легкие </w:t>
+      </w:r>
+      <w:proofErr w:type="spellStart"/>
+      <w:r>
+        <w:t>ноды</w:t>
+      </w:r>
+      <w:proofErr w:type="spellEnd"/>
+    </w:p>
+    <w:p>
+      <w:pPr>
+        <w:pStyle w:val="a5"/>
+        <w:numPr>
+          <w:ilvl w:val="0"/>
+          <w:numId w:val="5"/>
+        </w:numPr>
+      </w:pPr>
+      <w:proofErr w:type="spellStart"/>
+      <w:r>
+        <w:t>Суперноды</w:t>
+      </w:r>
+      <w:proofErr w:type="spellEnd"/>
+    </w:p>
+    <w:p>
+      <w:pPr>
+        <w:pStyle w:val="a5"/>
+        <w:numPr>
+          <w:ilvl w:val="0"/>
+          <w:numId w:val="5"/>
+        </w:numPr>
+      </w:pPr>
+      <w:r>
+        <w:t xml:space="preserve">Сверхбыстрые </w:t>
+      </w:r>
+      <w:proofErr w:type="spellStart"/>
+      <w:r>
+        <w:t>ноды</w:t>
+      </w:r>
+      <w:proofErr w:type="spellEnd"/>
+    </w:p>
+    <w:p>
+      <w:pPr>
+        <w:pStyle w:val="a5"/>
+        <w:numPr>
+          <w:ilvl w:val="0"/>
+          <w:numId w:val="5"/>
+        </w:numPr>
+      </w:pPr>
+      <w:proofErr w:type="spellStart"/>
+      <w:r>
+        <w:t>Ноды</w:t>
+      </w:r>
+      <w:proofErr w:type="spellEnd"/>
+      <w:r>
+        <w:t xml:space="preserve"> майнинга</w:t>
+      </w:r>
+    </w:p>
+    <w:p>
+      <w:r>
+        <w:rPr>
+          <w:b/>
+          <w:bCs/>
+        </w:rPr>
+        <w:t xml:space="preserve">Полные </w:t>
+      </w:r>
+      <w:proofErr w:type="spellStart"/>
+      <w:r>
+        <w:rPr>
+          <w:b/>
+          <w:bCs/>
+        </w:rPr>
+        <w:t>ноды</w:t>
+      </w:r>
+      <w:proofErr w:type="spellEnd"/>
+      <w:r>
+        <w:rPr>
+          <w:b/>
+          <w:bCs/>
+        </w:rPr>
         <w:t xml:space="preserve"> </w:t>
       </w:r>
       <w:r>
-        <w:t xml:space="preserve">для подтверждения подлинности товаров или упрощения логистики. </w:t>
-      </w:r>
-    </w:p>
-    <w:p>
-      <w:pPr>
-        <w:jc w:val="both"/>
-      </w:pPr>
-      <w:r>
-        <w:t xml:space="preserve">На мой взгляд, развитие блокчейн технологий – логичный шаг для перехода в эру </w:t>
+        <w:t xml:space="preserve">хранят в себе полную и подробную историю транзакций в блокчейн сети, начиная с самой первой. Это большой объем информации (Например история всех транзакций </w:t>
       </w:r>
       <w:r>
         <w:rPr>
           <w:lang w:val="en-US"/>
         </w:rPr>
-        <w:t>web</w:t>
-      </w:r>
-      <w:r>
-        <w:t xml:space="preserve"> 3 </w:t>
-      </w:r>
-      <w:r>
-        <w:t xml:space="preserve">и разработчику необходимо понимать принцип работы </w:t>
-      </w:r>
-      <w:r>
-        <w:t>данного типа сетей.</w:t>
-      </w:r>
-    </w:p>
-    <w:p>
-      <w:r>
-        <w:br w:type="page"/>
-      </w:r>
-    </w:p>
-    <w:p>
-      <w:pPr>
-        <w:pStyle w:val="a3"/>
-      </w:pPr>
+        <w:t>Bitcoin</w:t>
+      </w:r>
+      <w:r>
+        <w:t xml:space="preserve"> </w:t>
+      </w:r>
+      <w:r>
+        <w:t>составляет около 250 Гб), работа с которым требует значительных вычислительных мощностей.</w:t>
+      </w:r>
+      <w:r>
+        <w:t xml:space="preserve"> Кроме того, чтобы стать полной </w:t>
+      </w:r>
+      <w:proofErr w:type="spellStart"/>
+      <w:r>
+        <w:t>нодой</w:t>
+      </w:r>
+      <w:proofErr w:type="spellEnd"/>
+      <w:r>
+        <w:t xml:space="preserve"> необходимо иметь подключение к интернету 24/7. </w:t>
+      </w:r>
+    </w:p>
+    <w:p>
+      <w:r>
+        <w:t xml:space="preserve">Именно этот тип </w:t>
+      </w:r>
+      <w:proofErr w:type="spellStart"/>
+      <w:r>
+        <w:t>нод</w:t>
+      </w:r>
+      <w:proofErr w:type="spellEnd"/>
+      <w:r>
+        <w:t xml:space="preserve"> занимается подтверждением транзакций. Поскольку блокчейн не хранит балансы кошельков, во время перевода, </w:t>
+      </w:r>
+      <w:proofErr w:type="spellStart"/>
+      <w:r>
+        <w:t>ноды</w:t>
+      </w:r>
+      <w:proofErr w:type="spellEnd"/>
+      <w:r>
+        <w:t xml:space="preserve"> должны просканировать всю историю транзакций, узнать сколько токенов поступало на указанный адрес и сколько было с него выведено и утвердить итоговый баланс кошелька. Если сумма токенов на счету пользователя меньше, чем сумма</w:t>
+      </w:r>
+      <w:r>
+        <w:t>,</w:t>
+      </w:r>
+      <w:r>
+        <w:t xml:space="preserve"> которую он хочет перевести, транзакция будет отменена. </w:t>
+      </w:r>
+    </w:p>
+    <w:p>
+      <w:r>
+        <w:t xml:space="preserve">В некоторых блокчейн сетях, держатели полных </w:t>
+      </w:r>
+      <w:proofErr w:type="spellStart"/>
+      <w:r>
+        <w:t>нод</w:t>
+      </w:r>
+      <w:proofErr w:type="spellEnd"/>
+      <w:r>
+        <w:t xml:space="preserve"> получают за это вознаграждение. </w:t>
+      </w:r>
+    </w:p>
+    <w:p>
+      <w:r>
+        <w:rPr>
+          <w:b/>
+          <w:bCs/>
+        </w:rPr>
+        <w:t xml:space="preserve">Легкие </w:t>
+      </w:r>
+      <w:proofErr w:type="spellStart"/>
+      <w:r>
+        <w:rPr>
+          <w:b/>
+          <w:bCs/>
+        </w:rPr>
+        <w:t>ноды</w:t>
+      </w:r>
+      <w:proofErr w:type="spellEnd"/>
+      <w:r>
+        <w:rPr>
+          <w:b/>
+          <w:bCs/>
+        </w:rPr>
+        <w:t xml:space="preserve"> </w:t>
+      </w:r>
+      <w:r>
+        <w:t xml:space="preserve">намного менее требовательны к вычислительным мощностям держателя. Они хранят не всю историю </w:t>
+      </w:r>
+      <w:proofErr w:type="spellStart"/>
+      <w:r>
+        <w:t>блокчейна</w:t>
+      </w:r>
+      <w:proofErr w:type="spellEnd"/>
+      <w:r>
+        <w:t>, вместе с огромным количеством технической информации внутри блока, а только заголовки блоков.</w:t>
+      </w:r>
+    </w:p>
+    <w:p>
+      <w:r>
+        <w:t>Заголовок блока</w:t>
+      </w:r>
+      <w:r>
+        <w:t xml:space="preserve"> весит 80 байт и</w:t>
+      </w:r>
+      <w:r>
+        <w:t xml:space="preserve"> содержит в себе номер версии </w:t>
+      </w:r>
+      <w:r>
+        <w:t xml:space="preserve">блокчейн сети, </w:t>
+      </w:r>
+      <w:proofErr w:type="spellStart"/>
+      <w:r>
+        <w:t>хеш</w:t>
+      </w:r>
+      <w:proofErr w:type="spellEnd"/>
+      <w:r>
+        <w:t xml:space="preserve"> заголовка предыдущего блока, общий </w:t>
+      </w:r>
+      <w:proofErr w:type="spellStart"/>
+      <w:r>
+        <w:t>хеш</w:t>
+      </w:r>
+      <w:proofErr w:type="spellEnd"/>
+      <w:r>
+        <w:t xml:space="preserve"> всей сети (корень Меркла), метку времени транзакции и несколько сугубо технических полей. </w:t>
+      </w:r>
+    </w:p>
+    <w:p>
+      <w:r>
+        <w:t xml:space="preserve">Легкие </w:t>
+      </w:r>
+      <w:proofErr w:type="spellStart"/>
+      <w:r>
+        <w:t>ноды</w:t>
+      </w:r>
+      <w:proofErr w:type="spellEnd"/>
+      <w:r>
+        <w:t xml:space="preserve"> могут быть запущены даже на мобильных устройствах, так как они не требуют постоянного доступа в интернет, весят не больше 100 Мб и для работы с ними хватит мобильного процессора. По сути своей, мобильные </w:t>
+      </w:r>
       <w:r>
         <w:lastRenderedPageBreak/>
-        <w:t>1.Устройство блокчейн сетей</w:t>
-      </w:r>
-    </w:p>
-    <w:p/>
+        <w:t xml:space="preserve">клиенты кошельков (Вроде </w:t>
+      </w:r>
+      <w:r>
+        <w:rPr>
+          <w:lang w:val="en-US"/>
+        </w:rPr>
+        <w:t>Trust</w:t>
+      </w:r>
+      <w:r>
+        <w:t xml:space="preserve"> </w:t>
+      </w:r>
+      <w:r>
+        <w:rPr>
+          <w:lang w:val="en-US"/>
+        </w:rPr>
+        <w:t>wallet</w:t>
+      </w:r>
+      <w:r>
+        <w:t xml:space="preserve"> </w:t>
+      </w:r>
+      <w:r>
+        <w:t xml:space="preserve">или </w:t>
+      </w:r>
+      <w:proofErr w:type="spellStart"/>
+      <w:r>
+        <w:rPr>
+          <w:lang w:val="en-US"/>
+        </w:rPr>
+        <w:t>MetaMask</w:t>
+      </w:r>
+      <w:proofErr w:type="spellEnd"/>
+      <w:r>
+        <w:t>)</w:t>
+      </w:r>
+      <w:r>
+        <w:t xml:space="preserve"> являются легкими </w:t>
+      </w:r>
+      <w:proofErr w:type="spellStart"/>
+      <w:r>
+        <w:t>нодами</w:t>
+      </w:r>
+      <w:proofErr w:type="spellEnd"/>
+      <w:r>
+        <w:t xml:space="preserve">, которые подключаются к полным </w:t>
+      </w:r>
+      <w:proofErr w:type="spellStart"/>
+      <w:r>
+        <w:t>нодам</w:t>
+      </w:r>
+      <w:proofErr w:type="spellEnd"/>
+      <w:r>
+        <w:t xml:space="preserve"> для проведения транзакций. </w:t>
+      </w:r>
+    </w:p>
+    <w:p>
+      <w:proofErr w:type="spellStart"/>
+      <w:r>
+        <w:rPr>
+          <w:b/>
+          <w:bCs/>
+        </w:rPr>
+        <w:t>Суперноды</w:t>
+      </w:r>
+      <w:proofErr w:type="spellEnd"/>
+      <w:r>
+        <w:t xml:space="preserve"> – мозг </w:t>
+      </w:r>
+      <w:proofErr w:type="spellStart"/>
+      <w:r>
+        <w:t>блокчейна</w:t>
+      </w:r>
+      <w:proofErr w:type="spellEnd"/>
+      <w:r>
+        <w:t xml:space="preserve">. Он связывает между собой полные </w:t>
+      </w:r>
+      <w:proofErr w:type="spellStart"/>
+      <w:r>
+        <w:t>ноды</w:t>
+      </w:r>
+      <w:proofErr w:type="spellEnd"/>
+      <w:r>
+        <w:t xml:space="preserve"> и позволяет им всем иметь актуальную версию реестра сети. Именно эти узлы следят за соблюдением правил </w:t>
+      </w:r>
+      <w:proofErr w:type="spellStart"/>
+      <w:r>
+        <w:t>блокчейна</w:t>
+      </w:r>
+      <w:proofErr w:type="spellEnd"/>
+      <w:r>
+        <w:t xml:space="preserve">, проводят голосования об изменениях этих самых правил и выполняют протокольные мероприятия. </w:t>
+      </w:r>
+    </w:p>
+    <w:p>
+      <w:proofErr w:type="spellStart"/>
+      <w:r>
+        <w:t>Суперноды</w:t>
+      </w:r>
+      <w:proofErr w:type="spellEnd"/>
+      <w:r>
+        <w:t xml:space="preserve"> всегда активны и потребляют намного больше энергии, нежили полные </w:t>
+      </w:r>
+      <w:proofErr w:type="spellStart"/>
+      <w:r>
+        <w:t>ноды</w:t>
+      </w:r>
+      <w:proofErr w:type="spellEnd"/>
+      <w:r>
+        <w:t>. Запуск главных узлов требует больших вложений в покупку тех</w:t>
+      </w:r>
+      <w:r>
+        <w:t xml:space="preserve">ники и обеспечении ее корректной работы, а также в финансовое обеспечение криптовалютой. </w:t>
+      </w:r>
+    </w:p>
+    <w:p>
+      <w:r>
+        <w:t xml:space="preserve">В связи с большой трудностью содержания </w:t>
+      </w:r>
+      <w:proofErr w:type="spellStart"/>
+      <w:r>
+        <w:t>супернод</w:t>
+      </w:r>
+      <w:proofErr w:type="spellEnd"/>
+      <w:r>
+        <w:t xml:space="preserve"> и их важности для сети, их держатели регулярно получают вознаграждение. </w:t>
+      </w:r>
+    </w:p>
+    <w:p>
+      <w:r>
+        <w:rPr>
+          <w:b/>
+          <w:bCs/>
+        </w:rPr>
+        <w:t xml:space="preserve">Сверхбыстрые </w:t>
+      </w:r>
+      <w:proofErr w:type="spellStart"/>
+      <w:r>
+        <w:rPr>
+          <w:b/>
+          <w:bCs/>
+        </w:rPr>
+        <w:t>ноды</w:t>
+      </w:r>
+      <w:proofErr w:type="spellEnd"/>
+      <w:r>
+        <w:t xml:space="preserve"> характерны для сетей второго уровня (своего рода надстроек над глобальными сетями, вроде </w:t>
+      </w:r>
+      <w:r>
+        <w:rPr>
+          <w:lang w:val="en-US"/>
+        </w:rPr>
+        <w:t>polygon</w:t>
+      </w:r>
+      <w:r>
+        <w:t xml:space="preserve"> </w:t>
+      </w:r>
+      <w:r>
+        <w:t xml:space="preserve">или </w:t>
+      </w:r>
+      <w:r>
+        <w:rPr>
+          <w:lang w:val="en-US"/>
+        </w:rPr>
+        <w:t>bitcoin</w:t>
+      </w:r>
+      <w:r>
+        <w:t xml:space="preserve"> </w:t>
+      </w:r>
+      <w:r>
+        <w:rPr>
+          <w:lang w:val="en-US"/>
+        </w:rPr>
+        <w:t>lightning</w:t>
+      </w:r>
+      <w:r>
+        <w:t>)</w:t>
+      </w:r>
+      <w:r>
+        <w:t xml:space="preserve">. Они позволяют производить транзакции заметно быстрее и иногда дешевле чем в сети первого уровня. Служат эти </w:t>
+      </w:r>
+      <w:proofErr w:type="spellStart"/>
+      <w:r>
+        <w:t>ноды</w:t>
+      </w:r>
+      <w:proofErr w:type="spellEnd"/>
+      <w:r>
+        <w:t xml:space="preserve"> непосредственно для проведения транзакций между такими-же элементами сети второго уровня. </w:t>
+      </w:r>
+    </w:p>
+    <w:p>
+      <w:proofErr w:type="spellStart"/>
+      <w:r>
+        <w:rPr>
+          <w:b/>
+          <w:bCs/>
+        </w:rPr>
+        <w:t>Ноды</w:t>
+      </w:r>
+      <w:proofErr w:type="spellEnd"/>
+      <w:r>
+        <w:rPr>
+          <w:b/>
+          <w:bCs/>
+        </w:rPr>
+        <w:t xml:space="preserve"> майнинга</w:t>
+      </w:r>
+      <w:r>
+        <w:t xml:space="preserve"> напрямую учувствуют в алгоритме консенсуса и занимаются добавлением новых блоков в сеть. За добавление одного блока </w:t>
+      </w:r>
+      <w:proofErr w:type="spellStart"/>
+      <w:r>
+        <w:t>майнер</w:t>
+      </w:r>
+      <w:proofErr w:type="spellEnd"/>
+      <w:r>
+        <w:t xml:space="preserve"> получает вознаграждение (В сети биткойн это </w:t>
+      </w:r>
+      <w:r>
+        <w:t xml:space="preserve">6,25 </w:t>
+      </w:r>
+      <w:r>
+        <w:rPr>
+          <w:lang w:val="en-US"/>
+        </w:rPr>
+        <w:t>BTC</w:t>
+      </w:r>
+      <w:r>
+        <w:t>)</w:t>
+      </w:r>
+      <w:r>
+        <w:t xml:space="preserve">. В связи с такой большой наградой, между </w:t>
+      </w:r>
+      <w:proofErr w:type="spellStart"/>
+      <w:r>
+        <w:t>майнерами</w:t>
+      </w:r>
+      <w:proofErr w:type="spellEnd"/>
+      <w:r>
+        <w:t xml:space="preserve"> огромная конкуренция. Крупные корпорации устанавливают множество мощный </w:t>
+      </w:r>
+      <w:proofErr w:type="spellStart"/>
+      <w:r>
+        <w:t>нод</w:t>
+      </w:r>
+      <w:proofErr w:type="spellEnd"/>
+      <w:r>
+        <w:t xml:space="preserve"> майнинга и из-за этого простому пользователю практически невозможно создать собственный блок и получить вознаграждение.</w:t>
+      </w:r>
+      <w:r>
+        <w:t xml:space="preserve"> </w:t>
+      </w:r>
+      <w:r>
+        <w:t xml:space="preserve">  </w:t>
+      </w:r>
+    </w:p>
     <w:sectPr>
       <w:pgSz w:w="11906" w:h="16838"/>
       <w:pgMar w:top="1134" w:right="850" w:bottom="1134" w:left="1701" w:header="708" w:footer="708" w:gutter="0"/>
@@ -580,11 +1529,359 @@
       </w:pPr>
     </w:lvl>
   </w:abstractNum>
+  <w:abstractNum w:abstractNumId="2" w15:restartNumberingAfterBreak="0">
+    <w:nsid w:val="3EFF78BE"/>
+    <w:multiLevelType w:val="hybridMultilevel"/>
+    <w:tmpl w:val="B46E52A2"/>
+    <w:lvl w:ilvl="0" w:tplc="04190001">
+      <w:start w:val="1"/>
+      <w:numFmt w:val="bullet"/>
+      <w:lvlText w:val=""/>
+      <w:lvlJc w:val="left"/>
+      <w:pPr>
+        <w:ind w:left="720" w:hanging="360"/>
+      </w:pPr>
+      <w:rPr>
+        <w:rFonts w:ascii="Symbol" w:hAnsi="Symbol" w:hint="default"/>
+      </w:rPr>
+    </w:lvl>
+    <w:lvl w:ilvl="1" w:tplc="04190003" w:tentative="1">
+      <w:start w:val="1"/>
+      <w:numFmt w:val="bullet"/>
+      <w:lvlText w:val="o"/>
+      <w:lvlJc w:val="left"/>
+      <w:pPr>
+        <w:ind w:left="1440" w:hanging="360"/>
+      </w:pPr>
+      <w:rPr>
+        <w:rFonts w:ascii="Courier New" w:hAnsi="Courier New" w:cs="Courier New" w:hint="default"/>
+      </w:rPr>
+    </w:lvl>
+    <w:lvl w:ilvl="2" w:tplc="04190005" w:tentative="1">
+      <w:start w:val="1"/>
+      <w:numFmt w:val="bullet"/>
+      <w:lvlText w:val=""/>
+      <w:lvlJc w:val="left"/>
+      <w:pPr>
+        <w:ind w:left="2160" w:hanging="360"/>
+      </w:pPr>
+      <w:rPr>
+        <w:rFonts w:ascii="Wingdings" w:hAnsi="Wingdings" w:hint="default"/>
+      </w:rPr>
+    </w:lvl>
+    <w:lvl w:ilvl="3" w:tplc="04190001" w:tentative="1">
+      <w:start w:val="1"/>
+      <w:numFmt w:val="bullet"/>
+      <w:lvlText w:val=""/>
+      <w:lvlJc w:val="left"/>
+      <w:pPr>
+        <w:ind w:left="2880" w:hanging="360"/>
+      </w:pPr>
+      <w:rPr>
+        <w:rFonts w:ascii="Symbol" w:hAnsi="Symbol" w:hint="default"/>
+      </w:rPr>
+    </w:lvl>
+    <w:lvl w:ilvl="4" w:tplc="04190003" w:tentative="1">
+      <w:start w:val="1"/>
+      <w:numFmt w:val="bullet"/>
+      <w:lvlText w:val="o"/>
+      <w:lvlJc w:val="left"/>
+      <w:pPr>
+        <w:ind w:left="3600" w:hanging="360"/>
+      </w:pPr>
+      <w:rPr>
+        <w:rFonts w:ascii="Courier New" w:hAnsi="Courier New" w:cs="Courier New" w:hint="default"/>
+      </w:rPr>
+    </w:lvl>
+    <w:lvl w:ilvl="5" w:tplc="04190005" w:tentative="1">
+      <w:start w:val="1"/>
+      <w:numFmt w:val="bullet"/>
+      <w:lvlText w:val=""/>
+      <w:lvlJc w:val="left"/>
+      <w:pPr>
+        <w:ind w:left="4320" w:hanging="360"/>
+      </w:pPr>
+      <w:rPr>
+        <w:rFonts w:ascii="Wingdings" w:hAnsi="Wingdings" w:hint="default"/>
+      </w:rPr>
+    </w:lvl>
+    <w:lvl w:ilvl="6" w:tplc="04190001" w:tentative="1">
+      <w:start w:val="1"/>
+      <w:numFmt w:val="bullet"/>
+      <w:lvlText w:val=""/>
+      <w:lvlJc w:val="left"/>
+      <w:pPr>
+        <w:ind w:left="5040" w:hanging="360"/>
+      </w:pPr>
+      <w:rPr>
+        <w:rFonts w:ascii="Symbol" w:hAnsi="Symbol" w:hint="default"/>
+      </w:rPr>
+    </w:lvl>
+    <w:lvl w:ilvl="7" w:tplc="04190003" w:tentative="1">
+      <w:start w:val="1"/>
+      <w:numFmt w:val="bullet"/>
+      <w:lvlText w:val="o"/>
+      <w:lvlJc w:val="left"/>
+      <w:pPr>
+        <w:ind w:left="5760" w:hanging="360"/>
+      </w:pPr>
+      <w:rPr>
+        <w:rFonts w:ascii="Courier New" w:hAnsi="Courier New" w:cs="Courier New" w:hint="default"/>
+      </w:rPr>
+    </w:lvl>
+    <w:lvl w:ilvl="8" w:tplc="04190005" w:tentative="1">
+      <w:start w:val="1"/>
+      <w:numFmt w:val="bullet"/>
+      <w:lvlText w:val=""/>
+      <w:lvlJc w:val="left"/>
+      <w:pPr>
+        <w:ind w:left="6480" w:hanging="360"/>
+      </w:pPr>
+      <w:rPr>
+        <w:rFonts w:ascii="Wingdings" w:hAnsi="Wingdings" w:hint="default"/>
+      </w:rPr>
+    </w:lvl>
+  </w:abstractNum>
+  <w:abstractNum w:abstractNumId="3" w15:restartNumberingAfterBreak="0">
+    <w:nsid w:val="67A337FB"/>
+    <w:multiLevelType w:val="hybridMultilevel"/>
+    <w:tmpl w:val="B902F57C"/>
+    <w:lvl w:ilvl="0" w:tplc="04190001">
+      <w:start w:val="1"/>
+      <w:numFmt w:val="bullet"/>
+      <w:lvlText w:val=""/>
+      <w:lvlJc w:val="left"/>
+      <w:pPr>
+        <w:ind w:left="792" w:hanging="360"/>
+      </w:pPr>
+      <w:rPr>
+        <w:rFonts w:ascii="Symbol" w:hAnsi="Symbol" w:hint="default"/>
+      </w:rPr>
+    </w:lvl>
+    <w:lvl w:ilvl="1" w:tplc="04190003" w:tentative="1">
+      <w:start w:val="1"/>
+      <w:numFmt w:val="bullet"/>
+      <w:lvlText w:val="o"/>
+      <w:lvlJc w:val="left"/>
+      <w:pPr>
+        <w:ind w:left="1512" w:hanging="360"/>
+      </w:pPr>
+      <w:rPr>
+        <w:rFonts w:ascii="Courier New" w:hAnsi="Courier New" w:cs="Courier New" w:hint="default"/>
+      </w:rPr>
+    </w:lvl>
+    <w:lvl w:ilvl="2" w:tplc="04190005" w:tentative="1">
+      <w:start w:val="1"/>
+      <w:numFmt w:val="bullet"/>
+      <w:lvlText w:val=""/>
+      <w:lvlJc w:val="left"/>
+      <w:pPr>
+        <w:ind w:left="2232" w:hanging="360"/>
+      </w:pPr>
+      <w:rPr>
+        <w:rFonts w:ascii="Wingdings" w:hAnsi="Wingdings" w:hint="default"/>
+      </w:rPr>
+    </w:lvl>
+    <w:lvl w:ilvl="3" w:tplc="04190001" w:tentative="1">
+      <w:start w:val="1"/>
+      <w:numFmt w:val="bullet"/>
+      <w:lvlText w:val=""/>
+      <w:lvlJc w:val="left"/>
+      <w:pPr>
+        <w:ind w:left="2952" w:hanging="360"/>
+      </w:pPr>
+      <w:rPr>
+        <w:rFonts w:ascii="Symbol" w:hAnsi="Symbol" w:hint="default"/>
+      </w:rPr>
+    </w:lvl>
+    <w:lvl w:ilvl="4" w:tplc="04190003" w:tentative="1">
+      <w:start w:val="1"/>
+      <w:numFmt w:val="bullet"/>
+      <w:lvlText w:val="o"/>
+      <w:lvlJc w:val="left"/>
+      <w:pPr>
+        <w:ind w:left="3672" w:hanging="360"/>
+      </w:pPr>
+      <w:rPr>
+        <w:rFonts w:ascii="Courier New" w:hAnsi="Courier New" w:cs="Courier New" w:hint="default"/>
+      </w:rPr>
+    </w:lvl>
+    <w:lvl w:ilvl="5" w:tplc="04190005" w:tentative="1">
+      <w:start w:val="1"/>
+      <w:numFmt w:val="bullet"/>
+      <w:lvlText w:val=""/>
+      <w:lvlJc w:val="left"/>
+      <w:pPr>
+        <w:ind w:left="4392" w:hanging="360"/>
+      </w:pPr>
+      <w:rPr>
+        <w:rFonts w:ascii="Wingdings" w:hAnsi="Wingdings" w:hint="default"/>
+      </w:rPr>
+    </w:lvl>
+    <w:lvl w:ilvl="6" w:tplc="04190001" w:tentative="1">
+      <w:start w:val="1"/>
+      <w:numFmt w:val="bullet"/>
+      <w:lvlText w:val=""/>
+      <w:lvlJc w:val="left"/>
+      <w:pPr>
+        <w:ind w:left="5112" w:hanging="360"/>
+      </w:pPr>
+      <w:rPr>
+        <w:rFonts w:ascii="Symbol" w:hAnsi="Symbol" w:hint="default"/>
+      </w:rPr>
+    </w:lvl>
+    <w:lvl w:ilvl="7" w:tplc="04190003" w:tentative="1">
+      <w:start w:val="1"/>
+      <w:numFmt w:val="bullet"/>
+      <w:lvlText w:val="o"/>
+      <w:lvlJc w:val="left"/>
+      <w:pPr>
+        <w:ind w:left="5832" w:hanging="360"/>
+      </w:pPr>
+      <w:rPr>
+        <w:rFonts w:ascii="Courier New" w:hAnsi="Courier New" w:cs="Courier New" w:hint="default"/>
+      </w:rPr>
+    </w:lvl>
+    <w:lvl w:ilvl="8" w:tplc="04190005" w:tentative="1">
+      <w:start w:val="1"/>
+      <w:numFmt w:val="bullet"/>
+      <w:lvlText w:val=""/>
+      <w:lvlJc w:val="left"/>
+      <w:pPr>
+        <w:ind w:left="6552" w:hanging="360"/>
+      </w:pPr>
+      <w:rPr>
+        <w:rFonts w:ascii="Wingdings" w:hAnsi="Wingdings" w:hint="default"/>
+      </w:rPr>
+    </w:lvl>
+  </w:abstractNum>
+  <w:abstractNum w:abstractNumId="4" w15:restartNumberingAfterBreak="0">
+    <w:nsid w:val="72464A59"/>
+    <w:multiLevelType w:val="hybridMultilevel"/>
+    <w:tmpl w:val="0FF6AD9A"/>
+    <w:lvl w:ilvl="0" w:tplc="04190001">
+      <w:start w:val="1"/>
+      <w:numFmt w:val="bullet"/>
+      <w:lvlText w:val=""/>
+      <w:lvlJc w:val="left"/>
+      <w:pPr>
+        <w:ind w:left="720" w:hanging="360"/>
+      </w:pPr>
+      <w:rPr>
+        <w:rFonts w:ascii="Symbol" w:hAnsi="Symbol" w:hint="default"/>
+      </w:rPr>
+    </w:lvl>
+    <w:lvl w:ilvl="1" w:tplc="04190003" w:tentative="1">
+      <w:start w:val="1"/>
+      <w:numFmt w:val="bullet"/>
+      <w:lvlText w:val="o"/>
+      <w:lvlJc w:val="left"/>
+      <w:pPr>
+        <w:ind w:left="1440" w:hanging="360"/>
+      </w:pPr>
+      <w:rPr>
+        <w:rFonts w:ascii="Courier New" w:hAnsi="Courier New" w:cs="Courier New" w:hint="default"/>
+      </w:rPr>
+    </w:lvl>
+    <w:lvl w:ilvl="2" w:tplc="04190005" w:tentative="1">
+      <w:start w:val="1"/>
+      <w:numFmt w:val="bullet"/>
+      <w:lvlText w:val=""/>
+      <w:lvlJc w:val="left"/>
+      <w:pPr>
+        <w:ind w:left="2160" w:hanging="360"/>
+      </w:pPr>
+      <w:rPr>
+        <w:rFonts w:ascii="Wingdings" w:hAnsi="Wingdings" w:hint="default"/>
+      </w:rPr>
+    </w:lvl>
+    <w:lvl w:ilvl="3" w:tplc="04190001" w:tentative="1">
+      <w:start w:val="1"/>
+      <w:numFmt w:val="bullet"/>
+      <w:lvlText w:val=""/>
+      <w:lvlJc w:val="left"/>
+      <w:pPr>
+        <w:ind w:left="2880" w:hanging="360"/>
+      </w:pPr>
+      <w:rPr>
+        <w:rFonts w:ascii="Symbol" w:hAnsi="Symbol" w:hint="default"/>
+      </w:rPr>
+    </w:lvl>
+    <w:lvl w:ilvl="4" w:tplc="04190003" w:tentative="1">
+      <w:start w:val="1"/>
+      <w:numFmt w:val="bullet"/>
+      <w:lvlText w:val="o"/>
+      <w:lvlJc w:val="left"/>
+      <w:pPr>
+        <w:ind w:left="3600" w:hanging="360"/>
+      </w:pPr>
+      <w:rPr>
+        <w:rFonts w:ascii="Courier New" w:hAnsi="Courier New" w:cs="Courier New" w:hint="default"/>
+      </w:rPr>
+    </w:lvl>
+    <w:lvl w:ilvl="5" w:tplc="04190005" w:tentative="1">
+      <w:start w:val="1"/>
+      <w:numFmt w:val="bullet"/>
+      <w:lvlText w:val=""/>
+      <w:lvlJc w:val="left"/>
+      <w:pPr>
+        <w:ind w:left="4320" w:hanging="360"/>
+      </w:pPr>
+      <w:rPr>
+        <w:rFonts w:ascii="Wingdings" w:hAnsi="Wingdings" w:hint="default"/>
+      </w:rPr>
+    </w:lvl>
+    <w:lvl w:ilvl="6" w:tplc="04190001" w:tentative="1">
+      <w:start w:val="1"/>
+      <w:numFmt w:val="bullet"/>
+      <w:lvlText w:val=""/>
+      <w:lvlJc w:val="left"/>
+      <w:pPr>
+        <w:ind w:left="5040" w:hanging="360"/>
+      </w:pPr>
+      <w:rPr>
+        <w:rFonts w:ascii="Symbol" w:hAnsi="Symbol" w:hint="default"/>
+      </w:rPr>
+    </w:lvl>
+    <w:lvl w:ilvl="7" w:tplc="04190003" w:tentative="1">
+      <w:start w:val="1"/>
+      <w:numFmt w:val="bullet"/>
+      <w:lvlText w:val="o"/>
+      <w:lvlJc w:val="left"/>
+      <w:pPr>
+        <w:ind w:left="5760" w:hanging="360"/>
+      </w:pPr>
+      <w:rPr>
+        <w:rFonts w:ascii="Courier New" w:hAnsi="Courier New" w:cs="Courier New" w:hint="default"/>
+      </w:rPr>
+    </w:lvl>
+    <w:lvl w:ilvl="8" w:tplc="04190005" w:tentative="1">
+      <w:start w:val="1"/>
+      <w:numFmt w:val="bullet"/>
+      <w:lvlText w:val=""/>
+      <w:lvlJc w:val="left"/>
+      <w:pPr>
+        <w:ind w:left="6480" w:hanging="360"/>
+      </w:pPr>
+      <w:rPr>
+        <w:rFonts w:ascii="Wingdings" w:hAnsi="Wingdings" w:hint="default"/>
+      </w:rPr>
+    </w:lvl>
+  </w:abstractNum>
   <w:num w:numId="1">
     <w:abstractNumId w:val="1"/>
   </w:num>
   <w:num w:numId="2">
     <w:abstractNumId w:val="0"/>
+  </w:num>
+  <w:num w:numId="3">
+    <w:abstractNumId w:val="4"/>
+  </w:num>
+  <w:num w:numId="4">
+    <w:abstractNumId w:val="2"/>
+  </w:num>
+  <w:num w:numId="5">
+    <w:abstractNumId w:val="3"/>
   </w:num>
 </w:numbering>
 </file>
@@ -993,6 +2290,27 @@
       <w:sz w:val="28"/>
     </w:rPr>
   </w:style>
+  <w:style w:type="paragraph" w:styleId="1">
+    <w:name w:val="heading 1"/>
+    <w:basedOn w:val="a"/>
+    <w:next w:val="a"/>
+    <w:link w:val="10"/>
+    <w:uiPriority w:val="9"/>
+    <w:qFormat/>
+    <w:rsid w:val="00275E23"/>
+    <w:pPr>
+      <w:keepNext/>
+      <w:keepLines/>
+      <w:spacing w:before="240" w:after="0"/>
+      <w:outlineLvl w:val="0"/>
+    </w:pPr>
+    <w:rPr>
+      <w:rFonts w:asciiTheme="majorHAnsi" w:eastAsiaTheme="majorEastAsia" w:hAnsiTheme="majorHAnsi" w:cstheme="majorBidi"/>
+      <w:color w:val="2F5496" w:themeColor="accent1" w:themeShade="BF"/>
+      <w:sz w:val="32"/>
+      <w:szCs w:val="32"/>
+    </w:rPr>
+  </w:style>
   <w:style w:type="character" w:default="1" w:styleId="a0">
     <w:name w:val="Default Paragraph Font"/>
     <w:uiPriority w:val="1"/>
@@ -1027,7 +2345,7 @@
     <w:link w:val="a4"/>
     <w:uiPriority w:val="10"/>
     <w:qFormat/>
-    <w:rsid w:val="00FA29FB"/>
+    <w:rsid w:val="00275E23"/>
     <w:pPr>
       <w:spacing w:after="0" w:line="240" w:lineRule="auto"/>
       <w:contextualSpacing/>
@@ -1035,7 +2353,6 @@
     <w:rPr>
       <w:rFonts w:eastAsiaTheme="majorEastAsia" w:cstheme="majorBidi"/>
       <w:b/>
-      <w:spacing w:val="-10"/>
       <w:kern w:val="28"/>
       <w:sz w:val="32"/>
       <w:szCs w:val="56"/>
@@ -1046,11 +2363,10 @@
     <w:basedOn w:val="a0"/>
     <w:link w:val="a3"/>
     <w:uiPriority w:val="10"/>
-    <w:rsid w:val="00FA29FB"/>
+    <w:rsid w:val="00275E23"/>
     <w:rPr>
       <w:rFonts w:ascii="Times New Roman" w:eastAsiaTheme="majorEastAsia" w:hAnsi="Times New Roman" w:cstheme="majorBidi"/>
       <w:b/>
-      <w:spacing w:val="-10"/>
       <w:kern w:val="28"/>
       <w:sz w:val="32"/>
       <w:szCs w:val="56"/>
@@ -1066,6 +2382,53 @@
       <w:ind w:left="720"/>
       <w:contextualSpacing/>
     </w:pPr>
+  </w:style>
+  <w:style w:type="paragraph" w:styleId="a6">
+    <w:name w:val="Subtitle"/>
+    <w:basedOn w:val="1"/>
+    <w:next w:val="a"/>
+    <w:link w:val="a7"/>
+    <w:uiPriority w:val="11"/>
+    <w:qFormat/>
+    <w:rsid w:val="00275E23"/>
+    <w:pPr>
+      <w:numPr>
+        <w:ilvl w:val="1"/>
+      </w:numPr>
+    </w:pPr>
+    <w:rPr>
+      <w:rFonts w:ascii="Times New Roman" w:eastAsiaTheme="minorEastAsia" w:hAnsi="Times New Roman"/>
+      <w:b/>
+      <w:color w:val="000000" w:themeColor="text1"/>
+      <w:sz w:val="30"/>
+    </w:rPr>
+  </w:style>
+  <w:style w:type="character" w:customStyle="1" w:styleId="a7">
+    <w:name w:val="Подзаголовок Знак"/>
+    <w:basedOn w:val="a0"/>
+    <w:link w:val="a6"/>
+    <w:uiPriority w:val="11"/>
+    <w:rsid w:val="00275E23"/>
+    <w:rPr>
+      <w:rFonts w:ascii="Times New Roman" w:eastAsiaTheme="minorEastAsia" w:hAnsi="Times New Roman" w:cstheme="majorBidi"/>
+      <w:b/>
+      <w:color w:val="000000" w:themeColor="text1"/>
+      <w:sz w:val="30"/>
+      <w:szCs w:val="32"/>
+    </w:rPr>
+  </w:style>
+  <w:style w:type="character" w:customStyle="1" w:styleId="10">
+    <w:name w:val="Заголовок 1 Знак"/>
+    <w:basedOn w:val="a0"/>
+    <w:link w:val="1"/>
+    <w:uiPriority w:val="9"/>
+    <w:rsid w:val="00275E23"/>
+    <w:rPr>
+      <w:rFonts w:asciiTheme="majorHAnsi" w:eastAsiaTheme="majorEastAsia" w:hAnsiTheme="majorHAnsi" w:cstheme="majorBidi"/>
+      <w:color w:val="2F5496" w:themeColor="accent1" w:themeShade="BF"/>
+      <w:sz w:val="32"/>
+      <w:szCs w:val="32"/>
+    </w:rPr>
   </w:style>
 </w:styles>
 </file>
@@ -1363,4 +2726,16 @@
     </a:ext>
   </a:extLst>
 </a:theme>
+</file>
+
+<file path=customXml/item1.xml><?xml version="1.0" encoding="utf-8"?>
+<b:Sources xmlns:b="http://schemas.openxmlformats.org/officeDocument/2006/bibliography" xmlns="http://schemas.openxmlformats.org/officeDocument/2006/bibliography" SelectedStyle="\APASixthEditionOfficeOnline.xsl" StyleName="APA" Version="6"/>
+</file>
+
+<file path=customXml/itemProps1.xml><?xml version="1.0" encoding="utf-8"?>
+<ds:datastoreItem xmlns:ds="http://schemas.openxmlformats.org/officeDocument/2006/customXml" ds:itemID="{BB2075CB-B1BB-4080-9A21-41C499F9DF32}">
+  <ds:schemaRefs>
+    <ds:schemaRef ds:uri="http://schemas.openxmlformats.org/officeDocument/2006/bibliography"/>
+  </ds:schemaRefs>
+</ds:datastoreItem>
 </file>
</xml_diff>

<commit_message>
added block about blocks, PoW and PoS
</commit_message>
<xml_diff>
--- a/blockchain.docx
+++ b/blockchain.docx
@@ -18,7 +18,23 @@
           <w:sz w:val="36"/>
           <w:szCs w:val="36"/>
         </w:rPr>
-        <w:t xml:space="preserve">Колледж Автономной некоммерческой образовательной организации высшего образования </w:t>
+        <w:softHyphen/>
+      </w:r>
+      <w:r>
+        <w:rPr>
+          <w:rFonts w:cs="Times New Roman"/>
+          <w:sz w:val="36"/>
+          <w:szCs w:val="36"/>
+        </w:rPr>
+        <w:t>Колледж</w:t>
+      </w:r>
+      <w:r>
+        <w:rPr>
+          <w:rFonts w:cs="Times New Roman"/>
+          <w:sz w:val="36"/>
+          <w:szCs w:val="36"/>
+        </w:rPr>
+        <w:t xml:space="preserve"> Автономной некоммерческой образовательной организации высшего образования </w:t>
       </w:r>
     </w:p>
     <w:p>
@@ -255,68 +271,48 @@
           <w:szCs w:val="32"/>
         </w:rPr>
       </w:pPr>
-      <w:proofErr w:type="spellStart"/>
       <w:r>
         <w:rPr>
           <w:rFonts w:cs="Times New Roman"/>
           <w:sz w:val="32"/>
           <w:szCs w:val="32"/>
         </w:rPr>
-        <w:t>Тенигин</w:t>
-      </w:r>
-      <w:proofErr w:type="spellEnd"/>
+        <w:t>Тенигин А.А</w:t>
+      </w:r>
       <w:r>
         <w:rPr>
           <w:rFonts w:cs="Times New Roman"/>
           <w:sz w:val="32"/>
           <w:szCs w:val="32"/>
         </w:rPr>
-        <w:t xml:space="preserve"> А.А</w:t>
-      </w:r>
-      <w:r>
+        <w:t>.</w:t>
+      </w:r>
+    </w:p>
+    <w:p>
+      <w:pPr>
+        <w:spacing w:before="1800" w:line="240" w:lineRule="auto"/>
+        <w:jc w:val="center"/>
         <w:rPr>
           <w:rFonts w:cs="Times New Roman"/>
           <w:sz w:val="32"/>
           <w:szCs w:val="32"/>
         </w:rPr>
-        <w:t>.</w:t>
-      </w:r>
-    </w:p>
-    <w:p>
-      <w:pPr>
-        <w:spacing w:before="1800" w:line="240" w:lineRule="auto"/>
-        <w:jc w:val="center"/>
+      </w:pPr>
+      <w:r>
         <w:rPr>
           <w:rFonts w:cs="Times New Roman"/>
           <w:sz w:val="32"/>
           <w:szCs w:val="32"/>
         </w:rPr>
-      </w:pPr>
-      <w:proofErr w:type="spellStart"/>
+        <w:t>г.</w:t>
+      </w:r>
       <w:r>
         <w:rPr>
           <w:rFonts w:cs="Times New Roman"/>
           <w:sz w:val="32"/>
           <w:szCs w:val="32"/>
         </w:rPr>
-        <w:t>г.</w:t>
-      </w:r>
-      <w:r>
-        <w:rPr>
-          <w:rFonts w:cs="Times New Roman"/>
-          <w:sz w:val="32"/>
-          <w:szCs w:val="32"/>
-        </w:rPr>
-        <w:t>Сочи</w:t>
-      </w:r>
-      <w:proofErr w:type="spellEnd"/>
-      <w:r>
-        <w:rPr>
-          <w:rFonts w:cs="Times New Roman"/>
-          <w:sz w:val="32"/>
-          <w:szCs w:val="32"/>
-        </w:rPr>
-        <w:t>, 2022</w:t>
+        <w:t>Сочи, 2022</w:t>
       </w:r>
     </w:p>
     <w:p>
@@ -418,16 +414,13 @@
     <w:p>
       <w:pPr>
         <w:pStyle w:val="a3"/>
-        <w:rPr>
-          <w:rFonts w:cs="Times New Roman"/>
-        </w:rPr>
-      </w:pPr>
-      <w:r>
-        <w:rPr>
-          <w:rFonts w:cs="Times New Roman"/>
-        </w:rPr>
+      </w:pPr>
+      <w:r>
         <w:lastRenderedPageBreak/>
-        <w:t>Устройство блокчейн сетей</w:t>
+        <w:t>Устройство</w:t>
+      </w:r>
+      <w:r>
+        <w:t xml:space="preserve"> блокчейн сетей</w:t>
       </w:r>
     </w:p>
     <w:p/>
@@ -472,21 +465,7 @@
         <w:rPr>
           <w:rFonts w:cs="Times New Roman"/>
         </w:rPr>
-        <w:t xml:space="preserve">Кроме того, у каждого </w:t>
-      </w:r>
-      <w:proofErr w:type="spellStart"/>
-      <w:r>
-        <w:rPr>
-          <w:rFonts w:cs="Times New Roman"/>
-        </w:rPr>
-        <w:t>блокчейна</w:t>
-      </w:r>
-      <w:proofErr w:type="spellEnd"/>
-      <w:r>
-        <w:rPr>
-          <w:rFonts w:cs="Times New Roman"/>
-        </w:rPr>
-        <w:t xml:space="preserve"> (за исключением сети </w:t>
+        <w:t xml:space="preserve">Кроме того, у каждого блокчейна (за исключением сети </w:t>
       </w:r>
       <w:r>
         <w:rPr>
@@ -518,48 +497,20 @@
         <w:rPr>
           <w:rFonts w:cs="Times New Roman"/>
         </w:rPr>
-        <w:t xml:space="preserve">Каждое действие в сети должно быть подтверждено с помощью алгоритма консенсуса. Именно он обеспечивает практически нерушимую безопасность </w:t>
-      </w:r>
-      <w:proofErr w:type="spellStart"/>
-      <w:r>
-        <w:rPr>
-          <w:rFonts w:cs="Times New Roman"/>
-        </w:rPr>
-        <w:t>блокчейнов</w:t>
-      </w:r>
-      <w:proofErr w:type="spellEnd"/>
-      <w:r>
-        <w:rPr>
-          <w:rFonts w:cs="Times New Roman"/>
-        </w:rPr>
-        <w:t xml:space="preserve">. </w:t>
-      </w:r>
-    </w:p>
-    <w:p>
-      <w:pPr>
-        <w:rPr>
-          <w:rFonts w:cs="Times New Roman"/>
-        </w:rPr>
-      </w:pPr>
-      <w:r>
-        <w:rPr>
-          <w:rFonts w:cs="Times New Roman"/>
-        </w:rPr>
-        <w:t xml:space="preserve">У современных блокчейн сетей огромное количество </w:t>
-      </w:r>
-      <w:proofErr w:type="spellStart"/>
-      <w:r>
-        <w:rPr>
-          <w:rFonts w:cs="Times New Roman"/>
-        </w:rPr>
-        <w:t>сотавляющих</w:t>
-      </w:r>
-      <w:proofErr w:type="spellEnd"/>
-      <w:r>
-        <w:rPr>
-          <w:rFonts w:cs="Times New Roman"/>
-        </w:rPr>
-        <w:t>, но не одна сеть не сможет существовать без:</w:t>
+        <w:t xml:space="preserve">Каждое действие в сети должно быть подтверждено с помощью алгоритма консенсуса. Именно он обеспечивает практически нерушимую безопасность блокчейнов. </w:t>
+      </w:r>
+    </w:p>
+    <w:p>
+      <w:pPr>
+        <w:rPr>
+          <w:rFonts w:cs="Times New Roman"/>
+        </w:rPr>
+      </w:pPr>
+      <w:r>
+        <w:rPr>
+          <w:rFonts w:cs="Times New Roman"/>
+        </w:rPr>
+        <w:t>У современных блокчейн сетей огромное количество сотавляющих, но не одна сеть не сможет существовать без:</w:t>
       </w:r>
     </w:p>
     <w:p>
@@ -577,21 +528,7 @@
         <w:rPr>
           <w:rFonts w:cs="Times New Roman"/>
         </w:rPr>
-        <w:t>Сети узлов (</w:t>
-      </w:r>
-      <w:proofErr w:type="spellStart"/>
-      <w:r>
-        <w:rPr>
-          <w:rFonts w:cs="Times New Roman"/>
-        </w:rPr>
-        <w:t>нод</w:t>
-      </w:r>
-      <w:proofErr w:type="spellEnd"/>
-      <w:r>
-        <w:rPr>
-          <w:rFonts w:cs="Times New Roman"/>
-        </w:rPr>
-        <w:t>)</w:t>
+        <w:t>Сети узлов (нод)</w:t>
       </w:r>
     </w:p>
     <w:p>
@@ -611,6 +548,12 @@
         </w:rPr>
         <w:t>Алгоритма консенсуса</w:t>
       </w:r>
+      <w:r>
+        <w:rPr>
+          <w:rFonts w:cs="Times New Roman"/>
+        </w:rPr>
+        <w:t xml:space="preserve"> </w:t>
+      </w:r>
     </w:p>
     <w:p>
       <w:pPr>
@@ -627,7 +570,7 @@
         <w:rPr>
           <w:rFonts w:cs="Times New Roman"/>
         </w:rPr>
-        <w:t>Блоков транзакций</w:t>
+        <w:t>Адресов пользователей</w:t>
       </w:r>
     </w:p>
     <w:p>
@@ -645,7 +588,7 @@
         <w:rPr>
           <w:rFonts w:cs="Times New Roman"/>
         </w:rPr>
-        <w:t>Адресов пользователей</w:t>
+        <w:t>Блоков транзакций</w:t>
       </w:r>
     </w:p>
     <w:p>
@@ -693,8 +636,9 @@
       <w:r>
         <w:rPr>
           <w:rFonts w:cs="Times New Roman"/>
-        </w:rPr>
-        <w:t>Криптовалюты</w:t>
+          <w:lang w:val="en-US"/>
+        </w:rPr>
+        <w:t>NFT</w:t>
       </w:r>
     </w:p>
     <w:p>
@@ -711,25 +655,6 @@
       <w:r>
         <w:rPr>
           <w:rFonts w:cs="Times New Roman"/>
-          <w:lang w:val="en-US"/>
-        </w:rPr>
-        <w:t>NFT</w:t>
-      </w:r>
-    </w:p>
-    <w:p>
-      <w:pPr>
-        <w:pStyle w:val="a5"/>
-        <w:numPr>
-          <w:ilvl w:val="0"/>
-          <w:numId w:val="4"/>
-        </w:numPr>
-        <w:rPr>
-          <w:rFonts w:cs="Times New Roman"/>
-        </w:rPr>
-      </w:pPr>
-      <w:r>
-        <w:rPr>
-          <w:rFonts w:cs="Times New Roman"/>
         </w:rPr>
         <w:t>Децентрализованные приложения</w:t>
       </w:r>
@@ -753,47 +678,18 @@
       </w:pPr>
       <w:r>
         <w:lastRenderedPageBreak/>
-        <w:t>Узлы сети (</w:t>
-      </w:r>
-      <w:proofErr w:type="spellStart"/>
-      <w:r>
-        <w:t>Ноды</w:t>
-      </w:r>
-      <w:proofErr w:type="spellEnd"/>
-      <w:r>
-        <w:t>)</w:t>
+        <w:t>Узлы сети (Ноды)</w:t>
       </w:r>
     </w:p>
     <w:p/>
     <w:p>
       <w:r>
-        <w:t xml:space="preserve">Основным принципом </w:t>
-      </w:r>
-      <w:proofErr w:type="spellStart"/>
-      <w:r>
-        <w:t>блокчейна</w:t>
-      </w:r>
-      <w:proofErr w:type="spellEnd"/>
-      <w:r>
-        <w:t xml:space="preserve"> является децентрализация. Обеспечивают ее простые пользователи, которые установили на свой компьютер или сервер специальный клиент, называемый </w:t>
-      </w:r>
-      <w:proofErr w:type="spellStart"/>
-      <w:r>
-        <w:t>нодой</w:t>
-      </w:r>
-      <w:proofErr w:type="spellEnd"/>
-      <w:r>
-        <w:t xml:space="preserve">. </w:t>
-      </w:r>
-    </w:p>
-    <w:p>
-      <w:proofErr w:type="spellStart"/>
-      <w:r>
-        <w:t>Нода</w:t>
-      </w:r>
-      <w:proofErr w:type="spellEnd"/>
-      <w:r>
-        <w:t xml:space="preserve"> сети блокчейн – точка, которая, в зависимости от своего типа, может </w:t>
+        <w:t xml:space="preserve">Основным принципом блокчейна является децентрализация. Обеспечивают ее простые пользователи, которые установили на свой компьютер или сервер специальный клиент, называемый нодой. </w:t>
+      </w:r>
+    </w:p>
+    <w:p>
+      <w:r>
+        <w:t xml:space="preserve">Нода сети блокчейн – точка, которая, в зависимости от своего типа, может </w:t>
       </w:r>
       <w:r>
         <w:t xml:space="preserve">проверять, </w:t>
@@ -808,28 +704,12 @@
         <w:t>отклонять транзакции</w:t>
       </w:r>
       <w:r>
-        <w:t xml:space="preserve">, шифровать и сохранять информацию в блоке, связываться с другими </w:t>
-      </w:r>
-      <w:proofErr w:type="spellStart"/>
-      <w:r>
-        <w:t>нодами</w:t>
-      </w:r>
-      <w:proofErr w:type="spellEnd"/>
-      <w:r>
-        <w:t xml:space="preserve">. </w:t>
-      </w:r>
-    </w:p>
-    <w:p>
-      <w:r>
-        <w:t xml:space="preserve">Существует 5 основных типов </w:t>
-      </w:r>
-      <w:proofErr w:type="spellStart"/>
-      <w:r>
-        <w:t>нод</w:t>
-      </w:r>
-      <w:proofErr w:type="spellEnd"/>
-      <w:r>
-        <w:t>:</w:t>
+        <w:t xml:space="preserve">, шифровать и сохранять информацию в блоке, связываться с другими нодами. </w:t>
+      </w:r>
+    </w:p>
+    <w:p>
+      <w:r>
+        <w:t>Существует 5 основных типов нод:</w:t>
       </w:r>
     </w:p>
     <w:p>
@@ -841,13 +721,8 @@
         </w:numPr>
       </w:pPr>
       <w:r>
-        <w:t xml:space="preserve">Полные </w:t>
-      </w:r>
-      <w:proofErr w:type="spellStart"/>
-      <w:r>
-        <w:t>ноды</w:t>
-      </w:r>
-      <w:proofErr w:type="spellEnd"/>
+        <w:t>Полные ноды</w:t>
+      </w:r>
     </w:p>
     <w:p>
       <w:pPr>
@@ -858,13 +733,8 @@
         </w:numPr>
       </w:pPr>
       <w:r>
-        <w:t xml:space="preserve">Легкие </w:t>
-      </w:r>
-      <w:proofErr w:type="spellStart"/>
-      <w:r>
-        <w:t>ноды</w:t>
-      </w:r>
-      <w:proofErr w:type="spellEnd"/>
+        <w:t>Легкие ноды</w:t>
+      </w:r>
     </w:p>
     <w:p>
       <w:pPr>
@@ -874,11 +744,9 @@
           <w:numId w:val="5"/>
         </w:numPr>
       </w:pPr>
-      <w:proofErr w:type="spellStart"/>
       <w:r>
         <w:t>Суперноды</w:t>
       </w:r>
-      <w:proofErr w:type="spellEnd"/>
     </w:p>
     <w:p>
       <w:pPr>
@@ -889,13 +757,8 @@
         </w:numPr>
       </w:pPr>
       <w:r>
-        <w:t xml:space="preserve">Сверхбыстрые </w:t>
-      </w:r>
-      <w:proofErr w:type="spellStart"/>
-      <w:r>
-        <w:t>ноды</w:t>
-      </w:r>
-      <w:proofErr w:type="spellEnd"/>
+        <w:t>Сверхбыстрые ноды</w:t>
+      </w:r>
     </w:p>
     <w:p>
       <w:pPr>
@@ -905,13 +768,8 @@
           <w:numId w:val="5"/>
         </w:numPr>
       </w:pPr>
-      <w:proofErr w:type="spellStart"/>
-      <w:r>
-        <w:t>Ноды</w:t>
-      </w:r>
-      <w:proofErr w:type="spellEnd"/>
-      <w:r>
-        <w:t xml:space="preserve"> майнинга</w:t>
+      <w:r>
+        <w:t>Ноды майнинга</w:t>
       </w:r>
     </w:p>
     <w:p>
@@ -920,17 +778,51 @@
           <w:b/>
           <w:bCs/>
         </w:rPr>
-        <w:t xml:space="preserve">Полные </w:t>
-      </w:r>
-      <w:proofErr w:type="spellStart"/>
+        <w:t xml:space="preserve">Полные ноды </w:t>
+      </w:r>
+      <w:r>
+        <w:t xml:space="preserve">хранят в себе полную и подробную историю транзакций в блокчейн сети, начиная с самой первой. Это большой объем информации (Например история всех транзакций </w:t>
+      </w:r>
+      <w:r>
+        <w:rPr>
+          <w:lang w:val="en-US"/>
+        </w:rPr>
+        <w:t>Bitcoin</w:t>
+      </w:r>
+      <w:r>
+        <w:t xml:space="preserve"> </w:t>
+      </w:r>
+      <w:r>
+        <w:t>составляет около 250 Гб), работа с которым требует значительных вычислительных мощностей.</w:t>
+      </w:r>
+      <w:r>
+        <w:t xml:space="preserve"> Кроме того, чтобы стать полной нодой необходимо иметь подключение к интернету 24/7. </w:t>
+      </w:r>
+    </w:p>
+    <w:p>
+      <w:r>
+        <w:t>Именно этот тип нод занимается подтверждением транзакций. Поскольку блокчейн не хранит балансы кошельков, во время перевода, ноды должны просканировать всю историю транзакций, узнать сколько токенов поступало на указанный адрес и сколько было с него выведено и утвердить итоговый баланс кошелька. Если сумма токенов на счету пользователя меньше, чем сумма</w:t>
+      </w:r>
+      <w:r>
+        <w:t>,</w:t>
+      </w:r>
+      <w:r>
+        <w:t xml:space="preserve"> которую он хочет перевести, транзакция будет отменена. </w:t>
+      </w:r>
+    </w:p>
+    <w:p>
+      <w:r>
+        <w:t xml:space="preserve">В некоторых блокчейн сетях, держатели полных нод получают за это вознаграждение. </w:t>
+      </w:r>
+    </w:p>
+    <w:p>
       <w:r>
         <w:rPr>
           <w:b/>
           <w:bCs/>
         </w:rPr>
-        <w:t>ноды</w:t>
-      </w:r>
-      <w:proofErr w:type="spellEnd"/>
+        <w:t>Легкие ноды</w:t>
+      </w:r>
       <w:r>
         <w:rPr>
           <w:b/>
@@ -939,70 +831,63 @@
         <w:t xml:space="preserve"> </w:t>
       </w:r>
       <w:r>
-        <w:t xml:space="preserve">хранят в себе полную и подробную историю транзакций в блокчейн сети, начиная с самой первой. Это большой объем информации (Например история всех транзакций </w:t>
-      </w:r>
-      <w:r>
-        <w:rPr>
-          <w:lang w:val="en-US"/>
-        </w:rPr>
-        <w:t>Bitcoin</w:t>
+        <w:t>намного менее требовательны к вычислительным мощностям держателя. Они хранят не всю историю блокчейна, вместе с огромным количеством технической информации внутри блока, а только заголовки блоков.</w:t>
+      </w:r>
+    </w:p>
+    <w:p>
+      <w:r>
+        <w:t>Заголовок блока</w:t>
+      </w:r>
+      <w:r>
+        <w:t xml:space="preserve"> весит 80 байт и</w:t>
+      </w:r>
+      <w:r>
+        <w:t xml:space="preserve"> содержит в себе номер версии </w:t>
+      </w:r>
+      <w:r>
+        <w:t xml:space="preserve">блокчейн сети, хеш заголовка предыдущего блока, общий хеш всей сети (корень Меркла), метку времени транзакции и несколько сугубо технических полей. </w:t>
+      </w:r>
+    </w:p>
+    <w:p>
+      <w:r>
+        <w:t xml:space="preserve">Легкие ноды могут быть запущены даже на мобильных устройствах, так как они не требуют постоянного доступа в интернет, весят не больше 100 Мб и для работы с ними хватит мобильного процессора. По сути своей, мобильные </w:t>
+      </w:r>
+      <w:r>
+        <w:lastRenderedPageBreak/>
+        <w:t xml:space="preserve">клиенты кошельков (Вроде </w:t>
+      </w:r>
+      <w:r>
+        <w:rPr>
+          <w:lang w:val="en-US"/>
+        </w:rPr>
+        <w:t>Trust</w:t>
       </w:r>
       <w:r>
         <w:t xml:space="preserve"> </w:t>
       </w:r>
       <w:r>
-        <w:t>составляет около 250 Гб), работа с которым требует значительных вычислительных мощностей.</w:t>
-      </w:r>
-      <w:r>
-        <w:t xml:space="preserve"> Кроме того, чтобы стать полной </w:t>
-      </w:r>
-      <w:proofErr w:type="spellStart"/>
-      <w:r>
-        <w:t>нодой</w:t>
-      </w:r>
-      <w:proofErr w:type="spellEnd"/>
-      <w:r>
-        <w:t xml:space="preserve"> необходимо иметь подключение к интернету 24/7. </w:t>
-      </w:r>
-    </w:p>
-    <w:p>
-      <w:r>
-        <w:t xml:space="preserve">Именно этот тип </w:t>
-      </w:r>
-      <w:proofErr w:type="spellStart"/>
-      <w:r>
-        <w:t>нод</w:t>
-      </w:r>
-      <w:proofErr w:type="spellEnd"/>
-      <w:r>
-        <w:t xml:space="preserve"> занимается подтверждением транзакций. Поскольку блокчейн не хранит балансы кошельков, во время перевода, </w:t>
-      </w:r>
-      <w:proofErr w:type="spellStart"/>
-      <w:r>
-        <w:t>ноды</w:t>
-      </w:r>
-      <w:proofErr w:type="spellEnd"/>
-      <w:r>
-        <w:t xml:space="preserve"> должны просканировать всю историю транзакций, узнать сколько токенов поступало на указанный адрес и сколько было с него выведено и утвердить итоговый баланс кошелька. Если сумма токенов на счету пользователя меньше, чем сумма</w:t>
-      </w:r>
-      <w:r>
-        <w:t>,</w:t>
-      </w:r>
-      <w:r>
-        <w:t xml:space="preserve"> которую он хочет перевести, транзакция будет отменена. </w:t>
-      </w:r>
-    </w:p>
-    <w:p>
-      <w:r>
-        <w:t xml:space="preserve">В некоторых блокчейн сетях, держатели полных </w:t>
-      </w:r>
-      <w:proofErr w:type="spellStart"/>
-      <w:r>
-        <w:t>нод</w:t>
-      </w:r>
-      <w:proofErr w:type="spellEnd"/>
-      <w:r>
-        <w:t xml:space="preserve"> получают за это вознаграждение. </w:t>
+        <w:rPr>
+          <w:lang w:val="en-US"/>
+        </w:rPr>
+        <w:t>wallet</w:t>
+      </w:r>
+      <w:r>
+        <w:t xml:space="preserve"> </w:t>
+      </w:r>
+      <w:r>
+        <w:t xml:space="preserve">или </w:t>
+      </w:r>
+      <w:r>
+        <w:rPr>
+          <w:lang w:val="en-US"/>
+        </w:rPr>
+        <w:t>MetaMask</w:t>
+      </w:r>
+      <w:r>
+        <w:t>)</w:t>
+      </w:r>
+      <w:r>
+        <w:t xml:space="preserve"> являются легкими нодами, которые подключаются к полным нодам для проведения транзакций. </w:t>
       </w:r>
     </w:p>
     <w:p>
@@ -1011,237 +896,419 @@
           <w:b/>
           <w:bCs/>
         </w:rPr>
-        <w:t xml:space="preserve">Легкие </w:t>
-      </w:r>
-      <w:proofErr w:type="spellStart"/>
+        <w:t>Суперноды</w:t>
+      </w:r>
+      <w:r>
+        <w:t xml:space="preserve"> – мозг блокчейна. Он связывает между собой полные ноды и позволяет им всем иметь актуальную версию реестра сети. Именно эти узлы следят за соблюдением правил блокчейна, проводят голосования об изменениях этих самых правил и выполняют протокольные мероприятия. </w:t>
+      </w:r>
+    </w:p>
+    <w:p>
+      <w:r>
+        <w:t>Суперноды всегда активны и потребляют намного больше энергии, нежили полные ноды. Запуск главных узлов требует больших вложений в покупку тех</w:t>
+      </w:r>
+      <w:r>
+        <w:t xml:space="preserve">ники и обеспечении ее корректной работы, а также в финансовое обеспечение криптовалютой. </w:t>
+      </w:r>
+    </w:p>
+    <w:p>
+      <w:r>
+        <w:t xml:space="preserve">В связи с большой трудностью содержания супернод и их важности для сети, их держатели регулярно получают вознаграждение. </w:t>
+      </w:r>
+    </w:p>
+    <w:p>
       <w:r>
         <w:rPr>
           <w:b/>
           <w:bCs/>
         </w:rPr>
-        <w:t>ноды</w:t>
-      </w:r>
-      <w:proofErr w:type="spellEnd"/>
+        <w:t>Сверхбыстрые ноды</w:t>
+      </w:r>
+      <w:r>
+        <w:t xml:space="preserve"> характерны для сетей второго уровня (своего рода надстроек над глобальными сетями, вроде </w:t>
+      </w:r>
+      <w:r>
+        <w:rPr>
+          <w:lang w:val="en-US"/>
+        </w:rPr>
+        <w:t>polygon</w:t>
+      </w:r>
+      <w:r>
+        <w:t xml:space="preserve"> </w:t>
+      </w:r>
+      <w:r>
+        <w:t xml:space="preserve">или </w:t>
+      </w:r>
+      <w:r>
+        <w:rPr>
+          <w:lang w:val="en-US"/>
+        </w:rPr>
+        <w:t>bitcoin</w:t>
+      </w:r>
+      <w:r>
+        <w:t xml:space="preserve"> </w:t>
+      </w:r>
+      <w:r>
+        <w:rPr>
+          <w:lang w:val="en-US"/>
+        </w:rPr>
+        <w:t>lightning</w:t>
+      </w:r>
+      <w:r>
+        <w:t>)</w:t>
+      </w:r>
+      <w:r>
+        <w:t xml:space="preserve">. Они позволяют производить транзакции заметно быстрее и иногда дешевле чем в сети первого уровня. Служат эти ноды непосредственно для проведения транзакций между такими-же элементами сети второго уровня. </w:t>
+      </w:r>
+    </w:p>
+    <w:p>
       <w:r>
         <w:rPr>
           <w:b/>
           <w:bCs/>
         </w:rPr>
+        <w:t>Ноды майнинга</w:t>
+      </w:r>
+      <w:r>
+        <w:t xml:space="preserve"> напрямую учувствуют в алгоритме консенсуса и занимаются добавлением новых блоков в сеть. За добавление одного блока майнер получает вознаграждение (В сети биткойн это </w:t>
+      </w:r>
+      <w:r>
+        <w:t xml:space="preserve">6,25 </w:t>
+      </w:r>
+      <w:r>
+        <w:rPr>
+          <w:lang w:val="en-US"/>
+        </w:rPr>
+        <w:t>BTC</w:t>
+      </w:r>
+      <w:r>
+        <w:t>)</w:t>
+      </w:r>
+      <w:r>
+        <w:t>. В связи с такой большой наградой, между майнерами огромная конкуренция. Крупные корпорации устанавливают множество мощный нод майнинга и из-за этого простому пользователю практически невозможно создать собственный блок и получить вознаграждение.</w:t>
+      </w:r>
+      <w:r>
         <w:t xml:space="preserve"> </w:t>
       </w:r>
       <w:r>
-        <w:t xml:space="preserve">намного менее требовательны к вычислительным мощностям держателя. Они хранят не всю историю </w:t>
-      </w:r>
-      <w:proofErr w:type="spellStart"/>
-      <w:r>
-        <w:t>блокчейна</w:t>
-      </w:r>
-      <w:proofErr w:type="spellEnd"/>
-      <w:r>
-        <w:t>, вместе с огромным количеством технической информации внутри блока, а только заголовки блоков.</w:t>
-      </w:r>
-    </w:p>
-    <w:p>
-      <w:r>
-        <w:t>Заголовок блока</w:t>
-      </w:r>
-      <w:r>
-        <w:t xml:space="preserve"> весит 80 байт и</w:t>
-      </w:r>
-      <w:r>
-        <w:t xml:space="preserve"> содержит в себе номер версии </w:t>
-      </w:r>
-      <w:r>
-        <w:t xml:space="preserve">блокчейн сети, </w:t>
-      </w:r>
-      <w:proofErr w:type="spellStart"/>
-      <w:r>
-        <w:t>хеш</w:t>
-      </w:r>
-      <w:proofErr w:type="spellEnd"/>
-      <w:r>
-        <w:t xml:space="preserve"> заголовка предыдущего блока, общий </w:t>
-      </w:r>
-      <w:proofErr w:type="spellStart"/>
-      <w:r>
-        <w:t>хеш</w:t>
-      </w:r>
-      <w:proofErr w:type="spellEnd"/>
-      <w:r>
-        <w:t xml:space="preserve"> всей сети (корень Меркла), метку времени транзакции и несколько сугубо технических полей. </w:t>
-      </w:r>
-    </w:p>
-    <w:p>
-      <w:r>
-        <w:t xml:space="preserve">Легкие </w:t>
-      </w:r>
-      <w:proofErr w:type="spellStart"/>
-      <w:r>
-        <w:t>ноды</w:t>
-      </w:r>
-      <w:proofErr w:type="spellEnd"/>
-      <w:r>
-        <w:t xml:space="preserve"> могут быть запущены даже на мобильных устройствах, так как они не требуют постоянного доступа в интернет, весят не больше 100 Мб и для работы с ними хватит мобильного процессора. По сути своей, мобильные </w:t>
-      </w:r>
+        <w:t xml:space="preserve">  </w:t>
+      </w:r>
+    </w:p>
+    <w:p>
+      <w:r>
+        <w:br w:type="page"/>
+      </w:r>
+    </w:p>
+    <w:p>
+      <w:pPr>
+        <w:pStyle w:val="a6"/>
+      </w:pPr>
       <w:r>
         <w:lastRenderedPageBreak/>
-        <w:t xml:space="preserve">клиенты кошельков (Вроде </w:t>
-      </w:r>
-      <w:r>
-        <w:rPr>
-          <w:lang w:val="en-US"/>
-        </w:rPr>
-        <w:t>Trust</w:t>
-      </w:r>
-      <w:r>
+        <w:t>Алгоритм консенсуса</w:t>
+      </w:r>
+    </w:p>
+    <w:p/>
+    <w:p>
+      <w:pPr>
+        <w:rPr>
+          <w:lang w:val="en-US"/>
+        </w:rPr>
+      </w:pPr>
+      <w:r>
+        <w:t>Для контроля за соблюдением правил блокчейна</w:t>
+      </w:r>
+      <w:r>
+        <w:t>, подтверждения или отклонения транзакций</w:t>
+      </w:r>
+      <w:r>
+        <w:t xml:space="preserve"> существуют алгоритмы кон</w:t>
+      </w:r>
+      <w:r>
+        <w:t>сенсуса.</w:t>
+      </w:r>
+      <w:r>
+        <w:rPr>
+          <w:lang w:val="en-US"/>
+        </w:rPr>
         <w:t xml:space="preserve"> </w:t>
       </w:r>
       <w:r>
-        <w:rPr>
-          <w:lang w:val="en-US"/>
-        </w:rPr>
-        <w:t>wallet</w:t>
-      </w:r>
-      <w:r>
+        <w:t>Именно они защищают блокчейн-экономику от двойных трат, т.е ситуаций, при которой одни средства были потрачены дважды.</w:t>
+      </w:r>
+      <w:r>
+        <w:t xml:space="preserve"> От его выбора зависит скорость транзакций, децентрализация сети, вознаграждение для держателейнод и, на удивление, влияние сети на экологическую ситуацию в мире. Алгоритмов консенсуса очень много. Большинство из них крайне специфичны и используются лишь одним блокчейном, например </w:t>
+      </w:r>
+      <w:r>
+        <w:t>Proof-of-Authority</w:t>
+      </w:r>
+      <w:r>
+        <w:rPr>
+          <w:lang w:val="en-US"/>
+        </w:rPr>
+        <w:t xml:space="preserve">, </w:t>
+      </w:r>
+      <w:r>
+        <w:rPr>
+          <w:lang w:val="en-US"/>
+        </w:rPr>
+        <w:t>Proof-of-Importance</w:t>
+      </w:r>
+      <w:r>
+        <w:rPr>
+          <w:lang w:val="en-US"/>
+        </w:rPr>
+        <w:t xml:space="preserve">, </w:t>
+      </w:r>
+      <w:r>
+        <w:rPr>
+          <w:lang w:val="en-US"/>
+        </w:rPr>
+        <w:t>Proof-of-Space</w:t>
+      </w:r>
+      <w:r>
+        <w:rPr>
+          <w:lang w:val="en-US"/>
+        </w:rPr>
+        <w:t xml:space="preserve">. </w:t>
+      </w:r>
+      <w:r>
+        <w:t xml:space="preserve">Но существует два наиболее распространенных алгоритма подтверждения транзакций, за счет которых существует множество популярных и удобных сетей. Это </w:t>
+      </w:r>
+      <w:r>
+        <w:rPr>
+          <w:lang w:val="en-US"/>
+        </w:rPr>
+        <w:t xml:space="preserve">Proof-of-work </w:t>
+      </w:r>
+      <w:r>
+        <w:t xml:space="preserve">и </w:t>
+      </w:r>
+      <w:r>
+        <w:rPr>
+          <w:lang w:val="en-US"/>
+        </w:rPr>
+        <w:t>Proof-of-stake.</w:t>
+      </w:r>
+    </w:p>
+    <w:p>
+      <w:pPr>
+        <w:pStyle w:val="a6"/>
+        <w:rPr>
+          <w:lang w:val="en-US"/>
+        </w:rPr>
+      </w:pPr>
+      <w:r>
+        <w:rPr>
+          <w:lang w:val="en-US"/>
+        </w:rPr>
+        <w:t>Proof-of-work</w:t>
+      </w:r>
+    </w:p>
+    <w:p>
+      <w:pPr>
+        <w:rPr>
+          <w:lang w:val="en-US"/>
+        </w:rPr>
+      </w:pPr>
+    </w:p>
+    <w:p>
+      <w:r>
+        <w:rPr>
+          <w:lang w:val="en-US"/>
+        </w:rPr>
+        <w:t xml:space="preserve">Proof-of-work </w:t>
+      </w:r>
+      <w:r>
+        <w:t xml:space="preserve">или алгоритм доказательства работы – древнейший из существующих </w:t>
+      </w:r>
+      <w:r>
+        <w:t xml:space="preserve">алгоритмов консенсуса. Именно его использование привело к появлению такой профессии как крипто-майнер.  </w:t>
+      </w:r>
+    </w:p>
+    <w:p>
+      <w:r>
+        <w:t xml:space="preserve">Для подтверждения транзакций в </w:t>
+      </w:r>
+      <w:r>
+        <w:rPr>
+          <w:lang w:val="en-US"/>
+        </w:rPr>
+        <w:t>Proof-of-</w:t>
+      </w:r>
+      <w:r>
+        <w:rPr>
+          <w:lang w:val="en-US"/>
+        </w:rPr>
+        <w:t>work</w:t>
+      </w:r>
+      <w:r>
+        <w:rPr>
+          <w:lang w:val="en-US"/>
+        </w:rPr>
         <w:t xml:space="preserve"> </w:t>
       </w:r>
       <w:r>
-        <w:t xml:space="preserve">или </w:t>
-      </w:r>
-      <w:proofErr w:type="spellStart"/>
-      <w:r>
-        <w:rPr>
-          <w:lang w:val="en-US"/>
-        </w:rPr>
-        <w:t>MetaMask</w:t>
-      </w:r>
-      <w:proofErr w:type="spellEnd"/>
-      <w:r>
-        <w:t>)</w:t>
-      </w:r>
-      <w:r>
-        <w:t xml:space="preserve"> являются легкими </w:t>
-      </w:r>
-      <w:proofErr w:type="spellStart"/>
-      <w:r>
-        <w:t>нодами</w:t>
-      </w:r>
-      <w:proofErr w:type="spellEnd"/>
-      <w:r>
-        <w:t xml:space="preserve">, которые подключаются к полным </w:t>
-      </w:r>
-      <w:proofErr w:type="spellStart"/>
-      <w:r>
-        <w:t>нодам</w:t>
-      </w:r>
-      <w:proofErr w:type="spellEnd"/>
-      <w:r>
-        <w:t xml:space="preserve"> для проведения транзакций. </w:t>
-      </w:r>
-    </w:p>
-    <w:p>
-      <w:proofErr w:type="spellStart"/>
-      <w:r>
-        <w:rPr>
-          <w:b/>
-          <w:bCs/>
-        </w:rPr>
-        <w:t>Суперноды</w:t>
-      </w:r>
-      <w:proofErr w:type="spellEnd"/>
-      <w:r>
-        <w:t xml:space="preserve"> – мозг </w:t>
-      </w:r>
-      <w:proofErr w:type="spellStart"/>
-      <w:r>
-        <w:t>блокчейна</w:t>
-      </w:r>
-      <w:proofErr w:type="spellEnd"/>
-      <w:r>
-        <w:t xml:space="preserve">. Он связывает между собой полные </w:t>
-      </w:r>
-      <w:proofErr w:type="spellStart"/>
-      <w:r>
-        <w:t>ноды</w:t>
-      </w:r>
-      <w:proofErr w:type="spellEnd"/>
-      <w:r>
-        <w:t xml:space="preserve"> и позволяет им всем иметь актуальную версию реестра сети. Именно эти узлы следят за соблюдением правил </w:t>
-      </w:r>
-      <w:proofErr w:type="spellStart"/>
-      <w:r>
-        <w:t>блокчейна</w:t>
-      </w:r>
-      <w:proofErr w:type="spellEnd"/>
-      <w:r>
-        <w:t xml:space="preserve">, проводят голосования об изменениях этих самых правил и выполняют протокольные мероприятия. </w:t>
-      </w:r>
-    </w:p>
-    <w:p>
-      <w:proofErr w:type="spellStart"/>
-      <w:r>
-        <w:t>Суперноды</w:t>
-      </w:r>
-      <w:proofErr w:type="spellEnd"/>
-      <w:r>
-        <w:t xml:space="preserve"> всегда активны и потребляют намного больше энергии, нежили полные </w:t>
-      </w:r>
-      <w:proofErr w:type="spellStart"/>
-      <w:r>
-        <w:t>ноды</w:t>
-      </w:r>
-      <w:proofErr w:type="spellEnd"/>
-      <w:r>
-        <w:t>. Запуск главных узлов требует больших вложений в покупку тех</w:t>
-      </w:r>
-      <w:r>
-        <w:t xml:space="preserve">ники и обеспечении ее корректной работы, а также в финансовое обеспечение криптовалютой. </w:t>
-      </w:r>
-    </w:p>
-    <w:p>
-      <w:r>
-        <w:t xml:space="preserve">В связи с большой трудностью содержания </w:t>
-      </w:r>
-      <w:proofErr w:type="spellStart"/>
-      <w:r>
-        <w:t>супернод</w:t>
-      </w:r>
-      <w:proofErr w:type="spellEnd"/>
-      <w:r>
-        <w:t xml:space="preserve"> и их важности для сети, их держатели регулярно получают вознаграждение. </w:t>
-      </w:r>
-    </w:p>
-    <w:p>
-      <w:r>
-        <w:rPr>
-          <w:b/>
-          <w:bCs/>
-        </w:rPr>
-        <w:t xml:space="preserve">Сверхбыстрые </w:t>
-      </w:r>
-      <w:proofErr w:type="spellStart"/>
-      <w:r>
-        <w:rPr>
-          <w:b/>
-          <w:bCs/>
-        </w:rPr>
-        <w:t>ноды</w:t>
-      </w:r>
-      <w:proofErr w:type="spellEnd"/>
-      <w:r>
-        <w:t xml:space="preserve"> характерны для сетей второго уровня (своего рода надстроек над глобальными сетями, вроде </w:t>
-      </w:r>
-      <w:r>
-        <w:rPr>
-          <w:lang w:val="en-US"/>
-        </w:rPr>
-        <w:t>polygon</w:t>
-      </w:r>
-      <w:r>
+        <w:t xml:space="preserve">сетях держатели нод майнинга, или майнеры, должны решать сложную и, на самом деле, довольно бесполезную задачу по нахождению хеша с нулями в начале. Нода, которая первой нашла данное значение получает вознаграждение. Важно заметить, что сложность задачи изменяется, в зависимости от нагрузки на сеть. Следовательно, при низкой загрузке сети, майнеры должны найти хеш с, например, 5 нулями в начале, а при высокой загрузке с 12 нулями. Вторая задача намного сложнее. </w:t>
+      </w:r>
+    </w:p>
+    <w:p>
+      <w:r>
+        <w:t xml:space="preserve">Но в настоящее время многие блокчейн сети отказываются от </w:t>
+      </w:r>
+      <w:r>
+        <w:rPr>
+          <w:lang w:val="en-US"/>
+        </w:rPr>
+        <w:t>Proof-of-</w:t>
+      </w:r>
+      <w:r>
+        <w:rPr>
+          <w:lang w:val="en-US"/>
+        </w:rPr>
+        <w:t>work</w:t>
+      </w:r>
+      <w:r>
+        <w:t xml:space="preserve"> в связи с большим количеством недостатков. </w:t>
+      </w:r>
+      <w:r>
+        <w:t>Во-первых</w:t>
+      </w:r>
+      <w:r>
+        <w:t xml:space="preserve">, такие сети крайне энергозатратны. Поскольку между майнерами ведется жесткая конкуренция, крупные держатели нод устанавливают более мощное оборудование, позволяющее перебирать больше хешей и, следовательно, чаще получать награду от сети. </w:t>
+      </w:r>
+      <w:r>
+        <w:t xml:space="preserve">Более мощное оборудование потребляет больше электроэнергии. Уже сейчас сеть </w:t>
+      </w:r>
+      <w:r>
+        <w:rPr>
+          <w:lang w:val="en-US"/>
+        </w:rPr>
+        <w:t xml:space="preserve">Bitcoin </w:t>
+      </w:r>
+      <w:r>
+        <w:t xml:space="preserve">потребляет больше электричества чем Греция или Швейцария. Экоактивисты недовольны таким положением дел и всячески агитируют переходить на </w:t>
+      </w:r>
+      <w:r>
+        <w:rPr>
+          <w:lang w:val="en-US"/>
+        </w:rPr>
+        <w:t xml:space="preserve">Proof-of-stake. </w:t>
+      </w:r>
+    </w:p>
+    <w:p>
+      <w:r>
+        <w:t xml:space="preserve">Кроме того, сети с </w:t>
+      </w:r>
+      <w:r>
+        <w:rPr>
+          <w:lang w:val="en-US"/>
+        </w:rPr>
+        <w:t xml:space="preserve">Proof-of-work </w:t>
+      </w:r>
+      <w:r>
+        <w:t xml:space="preserve">подвержены централизации, так как, в погоне за добычей, майнеры объединяются в майнинг-пулы, что подвергает угрозе основной принцип блокчейна – децентрализацию. </w:t>
+      </w:r>
+    </w:p>
+    <w:p>
+      <w:pPr>
+        <w:pStyle w:val="a6"/>
+      </w:pPr>
+      <w:r>
+        <w:rPr>
+          <w:lang w:val="en-US"/>
+        </w:rPr>
+        <w:lastRenderedPageBreak/>
+        <w:t>Proof-of-stake</w:t>
+      </w:r>
+    </w:p>
+    <w:p>
+      <w:pPr>
+        <w:rPr>
+          <w:lang w:val="en-US"/>
+        </w:rPr>
+      </w:pPr>
+    </w:p>
+    <w:p>
+      <w:r>
+        <w:t xml:space="preserve">Данный алгоритм консенсуса был представлен в 2011 году, как альтернатива </w:t>
+      </w:r>
+      <w:r>
+        <w:rPr>
+          <w:lang w:val="en-US"/>
+        </w:rPr>
+        <w:t>Proof-of-work.</w:t>
+      </w:r>
+      <w:r>
+        <w:t xml:space="preserve"> Он предназначен </w:t>
+      </w:r>
+      <w:r>
+        <w:t xml:space="preserve">для решения его проблем с масштабированием и скоростью. </w:t>
+      </w:r>
+    </w:p>
+    <w:p>
+      <w:r>
+        <w:t xml:space="preserve">Вместо майнеров, в </w:t>
+      </w:r>
+      <w:r>
+        <w:rPr>
+          <w:lang w:val="en-US"/>
+        </w:rPr>
+        <w:t xml:space="preserve">proof-of-stake </w:t>
+      </w:r>
+      <w:r>
+        <w:t xml:space="preserve">существуют валидаторы. Они разворачивают собственную ноду и замораживают на ее балансе некоторую сумму криптовалюты, эта сумма называется стейк. Чем больше монет заморожено в узле сети, тем больше вероятность того, что он создаст следующий блок. В базовой конфигурации </w:t>
+      </w:r>
+      <w:r>
+        <w:rPr>
+          <w:lang w:val="en-US"/>
+        </w:rPr>
+        <w:t>proof-of-stake</w:t>
+      </w:r>
+      <w:r>
+        <w:t xml:space="preserve">, нода владеющая 1% монет создает 1% всех блоков сети. </w:t>
+      </w:r>
+    </w:p>
+    <w:p>
+      <w:r>
+        <w:rPr>
+          <w:lang w:val="en-US"/>
+        </w:rPr>
+        <w:t xml:space="preserve">Proof-of-stake </w:t>
+      </w:r>
+      <w:r>
+        <w:t>можно сравнить с банковским вкладом, так как за каждый созданный блок полагается вознаграждение. Единственная проблема заключается в том, что чтобы стать валидатором необходимо обладать относительно большим количеством цифровой валюты, например в сети Ethereum 2.0 это минимум 36 ETH.</w:t>
+      </w:r>
+      <w:r>
+        <w:rPr>
+          <w:lang w:val="en-US"/>
+        </w:rPr>
         <w:t xml:space="preserve"> </w:t>
       </w:r>
       <w:r>
-        <w:t xml:space="preserve">или </w:t>
+        <w:t xml:space="preserve">Для решения этой проблемы криптоэнтузиасты вкладывают свои активы в уже существующие ноды-валидаторы и получают вознаграждение пропорциональное их вкладу. </w:t>
+      </w:r>
+    </w:p>
+    <w:p>
+      <w:r>
+        <w:t xml:space="preserve">Блокчейны с алгоритмом консенсуса </w:t>
+      </w:r>
+      <w:r>
+        <w:rPr>
+          <w:lang w:val="en-US"/>
+        </w:rPr>
+        <w:t xml:space="preserve">proof-of-stake </w:t>
+      </w:r>
+      <w:r>
+        <w:t xml:space="preserve">значительно быстрее конкурентов. Так сеть </w:t>
+      </w:r>
+      <w:r>
+        <w:rPr>
+          <w:lang w:val="en-US"/>
+        </w:rPr>
+        <w:t xml:space="preserve">Tron </w:t>
+      </w:r>
+      <w:r>
+        <w:t xml:space="preserve">проводит 2000 операций в секунду, тогда как </w:t>
       </w:r>
       <w:r>
         <w:rPr>
@@ -1250,93 +1317,151 @@
         <w:t>bitcoin</w:t>
       </w:r>
       <w:r>
-        <w:t xml:space="preserve"> </w:t>
-      </w:r>
-      <w:r>
-        <w:rPr>
-          <w:lang w:val="en-US"/>
-        </w:rPr>
-        <w:t>lightning</w:t>
-      </w:r>
-      <w:r>
-        <w:t>)</w:t>
-      </w:r>
-      <w:r>
-        <w:t xml:space="preserve">. Они позволяют производить транзакции заметно быстрее и иногда дешевле чем в сети первого уровня. Служат эти </w:t>
-      </w:r>
-      <w:proofErr w:type="spellStart"/>
-      <w:r>
-        <w:t>ноды</w:t>
-      </w:r>
-      <w:proofErr w:type="spellEnd"/>
-      <w:r>
-        <w:t xml:space="preserve"> непосредственно для проведения транзакций между такими-же элементами сети второго уровня. </w:t>
-      </w:r>
-    </w:p>
-    <w:p>
-      <w:proofErr w:type="spellStart"/>
-      <w:r>
-        <w:rPr>
-          <w:b/>
-          <w:bCs/>
-        </w:rPr>
-        <w:t>Ноды</w:t>
-      </w:r>
-      <w:proofErr w:type="spellEnd"/>
-      <w:r>
-        <w:rPr>
-          <w:b/>
-          <w:bCs/>
-        </w:rPr>
-        <w:t xml:space="preserve"> майнинга</w:t>
-      </w:r>
-      <w:r>
-        <w:t xml:space="preserve"> напрямую учувствуют в алгоритме консенсуса и занимаются добавлением новых блоков в сеть. За добавление одного блока </w:t>
-      </w:r>
-      <w:proofErr w:type="spellStart"/>
-      <w:r>
-        <w:t>майнер</w:t>
-      </w:r>
-      <w:proofErr w:type="spellEnd"/>
-      <w:r>
-        <w:t xml:space="preserve"> получает вознаграждение (В сети биткойн это </w:t>
-      </w:r>
-      <w:r>
-        <w:t xml:space="preserve">6,25 </w:t>
-      </w:r>
-      <w:r>
-        <w:rPr>
-          <w:lang w:val="en-US"/>
-        </w:rPr>
-        <w:t>BTC</w:t>
-      </w:r>
-      <w:r>
-        <w:t>)</w:t>
-      </w:r>
-      <w:r>
-        <w:t xml:space="preserve">. В связи с такой большой наградой, между </w:t>
-      </w:r>
-      <w:proofErr w:type="spellStart"/>
-      <w:r>
-        <w:t>майнерами</w:t>
-      </w:r>
-      <w:proofErr w:type="spellEnd"/>
-      <w:r>
-        <w:t xml:space="preserve"> огромная конкуренция. Крупные корпорации устанавливают множество мощный </w:t>
-      </w:r>
-      <w:proofErr w:type="spellStart"/>
-      <w:r>
-        <w:t>нод</w:t>
-      </w:r>
-      <w:proofErr w:type="spellEnd"/>
-      <w:r>
-        <w:t xml:space="preserve"> майнинга и из-за этого простому пользователю практически невозможно создать собственный блок и получить вознаграждение.</w:t>
-      </w:r>
-      <w:r>
-        <w:t xml:space="preserve"> </w:t>
-      </w:r>
-      <w:r>
-        <w:t xml:space="preserve">  </w:t>
+        <w:t xml:space="preserve"> всего 7. В </w:t>
+      </w:r>
+      <w:r>
+        <w:rPr>
+          <w:lang w:val="en-US"/>
+        </w:rPr>
+        <w:t xml:space="preserve">PoS </w:t>
+      </w:r>
+      <w:r>
+        <w:t>сетях намного меньше комиссии и, что крайне важно для мирового экокомьюнити</w:t>
+      </w:r>
+      <w:r>
+        <w:t>, потребляют заметно меньше электроэнергии.</w:t>
+      </w:r>
+    </w:p>
+    <w:p>
+      <w:r>
+        <w:br w:type="page"/>
+      </w:r>
+    </w:p>
+    <w:p>
+      <w:pPr>
+        <w:pStyle w:val="a6"/>
+      </w:pPr>
+      <w:r>
+        <w:lastRenderedPageBreak/>
+        <w:t>Адреса</w:t>
+      </w:r>
+    </w:p>
+    <w:p/>
+    <w:p>
+      <w:r>
+        <w:t xml:space="preserve">Для проведения транзакций необходима система адресации. Важным принципом блокчейн сетей является анонимность и при создании адреса нужно сохранить в секрете информацию о владельце кошелька. Для этого используются алгоритмы ассиметричной криптографии, т.е способы шифрования с открытым и закрытым ключом. </w:t>
+      </w:r>
+    </w:p>
+    <w:p>
+      <w:r>
+        <w:t>Первоначально для создания адреса генерируется 256-битный закрытый ключ, а затем, с помощью математического алгоритма, создается публичный ключ идентичной длины. Далее открытый ключ сжимается до 160 бит</w:t>
+      </w:r>
+      <w:r>
+        <w:t xml:space="preserve"> двумя алгоритмами хеширования (в сети </w:t>
+      </w:r>
+      <w:r>
+        <w:rPr>
+          <w:lang w:val="en-US"/>
+        </w:rPr>
+        <w:t xml:space="preserve">bitcoin </w:t>
+      </w:r>
+      <w:r>
+        <w:t xml:space="preserve">это </w:t>
+      </w:r>
+      <w:r>
+        <w:t>SHA-256 и MD5</w:t>
+      </w:r>
+      <w:r>
+        <w:t>). После этого к преобразованному открытому ключу добавляется контрольная сумма. Именно ее наличие защищает пользователей от переводов средств на несуществующие адреса.</w:t>
+      </w:r>
+    </w:p>
+    <w:p>
+      <w:pPr>
+        <w:pStyle w:val="a5"/>
+        <w:numPr>
+          <w:ilvl w:val="0"/>
+          <w:numId w:val="6"/>
+        </w:numPr>
+      </w:pPr>
+      <w:r>
+        <w:t xml:space="preserve">В блокчейн сети транзакции не могут быть отменены и, в случае ошибки при указании адреса, средства будут отправлены на кошелек, от которого ни у кого из пользователей нет отмычки в виде закрытого ключа. </w:t>
+      </w:r>
+    </w:p>
+    <w:p>
+      <w:pPr>
+        <w:pStyle w:val="a6"/>
+      </w:pPr>
+      <w:r>
+        <w:br w:type="page"/>
+      </w:r>
+      <w:r>
+        <w:lastRenderedPageBreak/>
+        <w:t>Блоки</w:t>
+      </w:r>
+    </w:p>
+    <w:p/>
+    <w:p>
+      <w:r>
+        <w:t>Элементарной единицей блокчейн сети является блок. Само название блокчейна переводится с английского, как цепочка блоков. Конечно, существуют отдельные транзакции, но сеть обрабатывает их только в совокупности с другими операциями, то есть в блоке. Рассмотрим его структуру:</w:t>
+      </w:r>
+    </w:p>
+    <w:p>
+      <w:pPr>
+        <w:rPr>
+          <w:lang w:val="en-US"/>
+        </w:rPr>
+      </w:pPr>
+      <w:r>
+        <w:t>Каждый блок состоит из двух частей – тело (</w:t>
+      </w:r>
+      <w:r>
+        <w:rPr>
+          <w:lang w:val="en-US"/>
+        </w:rPr>
+        <w:t xml:space="preserve">payload) </w:t>
+      </w:r>
+      <w:r>
+        <w:t>и заголовок (</w:t>
+      </w:r>
+      <w:r>
+        <w:rPr>
+          <w:lang w:val="en-US"/>
+        </w:rPr>
+        <w:t>header).</w:t>
+      </w:r>
+    </w:p>
+    <w:p>
+      <w:r>
+        <w:t xml:space="preserve">В </w:t>
+      </w:r>
+      <w:r>
+        <w:rPr>
+          <w:lang w:val="en-US"/>
+        </w:rPr>
+        <w:t xml:space="preserve">payload </w:t>
+      </w:r>
+      <w:r>
+        <w:t>содержится информация о всех транзакциях включённых в блок. Их количество варьируется в зависимости от сети</w:t>
+      </w:r>
+      <w:r>
+        <w:t>, но объем информации, занимаемой блоком, всегда фиксирован.</w:t>
+      </w:r>
+    </w:p>
+    <w:p>
+      <w:r>
+        <w:rPr>
+          <w:lang w:val="en-US"/>
+        </w:rPr>
+        <w:t xml:space="preserve">Header </w:t>
+      </w:r>
+      <w:r>
+        <w:t xml:space="preserve">служит для ускоренной навигации по истории транзакций и для поддержания стабильности сети. В минимальной комплектации заголовок блока содержит номер версии блокчейна, </w:t>
+      </w:r>
+      <w:r>
+        <w:t>хеш заголовка предыдущего блока, общий хеш всей сети (корень Меркла), метку времени транзакции и несколько сугубо технических полей</w:t>
+      </w:r>
+      <w:r>
+        <w:t xml:space="preserve">, предназначенных для майнеров. </w:t>
       </w:r>
     </w:p>
     <w:sectPr>
@@ -1441,6 +1566,119 @@
     </w:lvl>
   </w:abstractNum>
   <w:abstractNum w:abstractNumId="1" w15:restartNumberingAfterBreak="0">
+    <w:nsid w:val="30154233"/>
+    <w:multiLevelType w:val="hybridMultilevel"/>
+    <w:tmpl w:val="ADC4A46A"/>
+    <w:lvl w:ilvl="0" w:tplc="04190001">
+      <w:start w:val="1"/>
+      <w:numFmt w:val="bullet"/>
+      <w:lvlText w:val=""/>
+      <w:lvlJc w:val="left"/>
+      <w:pPr>
+        <w:ind w:left="720" w:hanging="360"/>
+      </w:pPr>
+      <w:rPr>
+        <w:rFonts w:ascii="Symbol" w:hAnsi="Symbol" w:hint="default"/>
+      </w:rPr>
+    </w:lvl>
+    <w:lvl w:ilvl="1" w:tplc="04190003" w:tentative="1">
+      <w:start w:val="1"/>
+      <w:numFmt w:val="bullet"/>
+      <w:lvlText w:val="o"/>
+      <w:lvlJc w:val="left"/>
+      <w:pPr>
+        <w:ind w:left="1440" w:hanging="360"/>
+      </w:pPr>
+      <w:rPr>
+        <w:rFonts w:ascii="Courier New" w:hAnsi="Courier New" w:cs="Courier New" w:hint="default"/>
+      </w:rPr>
+    </w:lvl>
+    <w:lvl w:ilvl="2" w:tplc="04190005" w:tentative="1">
+      <w:start w:val="1"/>
+      <w:numFmt w:val="bullet"/>
+      <w:lvlText w:val=""/>
+      <w:lvlJc w:val="left"/>
+      <w:pPr>
+        <w:ind w:left="2160" w:hanging="360"/>
+      </w:pPr>
+      <w:rPr>
+        <w:rFonts w:ascii="Wingdings" w:hAnsi="Wingdings" w:hint="default"/>
+      </w:rPr>
+    </w:lvl>
+    <w:lvl w:ilvl="3" w:tplc="04190001" w:tentative="1">
+      <w:start w:val="1"/>
+      <w:numFmt w:val="bullet"/>
+      <w:lvlText w:val=""/>
+      <w:lvlJc w:val="left"/>
+      <w:pPr>
+        <w:ind w:left="2880" w:hanging="360"/>
+      </w:pPr>
+      <w:rPr>
+        <w:rFonts w:ascii="Symbol" w:hAnsi="Symbol" w:hint="default"/>
+      </w:rPr>
+    </w:lvl>
+    <w:lvl w:ilvl="4" w:tplc="04190003" w:tentative="1">
+      <w:start w:val="1"/>
+      <w:numFmt w:val="bullet"/>
+      <w:lvlText w:val="o"/>
+      <w:lvlJc w:val="left"/>
+      <w:pPr>
+        <w:ind w:left="3600" w:hanging="360"/>
+      </w:pPr>
+      <w:rPr>
+        <w:rFonts w:ascii="Courier New" w:hAnsi="Courier New" w:cs="Courier New" w:hint="default"/>
+      </w:rPr>
+    </w:lvl>
+    <w:lvl w:ilvl="5" w:tplc="04190005" w:tentative="1">
+      <w:start w:val="1"/>
+      <w:numFmt w:val="bullet"/>
+      <w:lvlText w:val=""/>
+      <w:lvlJc w:val="left"/>
+      <w:pPr>
+        <w:ind w:left="4320" w:hanging="360"/>
+      </w:pPr>
+      <w:rPr>
+        <w:rFonts w:ascii="Wingdings" w:hAnsi="Wingdings" w:hint="default"/>
+      </w:rPr>
+    </w:lvl>
+    <w:lvl w:ilvl="6" w:tplc="04190001" w:tentative="1">
+      <w:start w:val="1"/>
+      <w:numFmt w:val="bullet"/>
+      <w:lvlText w:val=""/>
+      <w:lvlJc w:val="left"/>
+      <w:pPr>
+        <w:ind w:left="5040" w:hanging="360"/>
+      </w:pPr>
+      <w:rPr>
+        <w:rFonts w:ascii="Symbol" w:hAnsi="Symbol" w:hint="default"/>
+      </w:rPr>
+    </w:lvl>
+    <w:lvl w:ilvl="7" w:tplc="04190003" w:tentative="1">
+      <w:start w:val="1"/>
+      <w:numFmt w:val="bullet"/>
+      <w:lvlText w:val="o"/>
+      <w:lvlJc w:val="left"/>
+      <w:pPr>
+        <w:ind w:left="5760" w:hanging="360"/>
+      </w:pPr>
+      <w:rPr>
+        <w:rFonts w:ascii="Courier New" w:hAnsi="Courier New" w:cs="Courier New" w:hint="default"/>
+      </w:rPr>
+    </w:lvl>
+    <w:lvl w:ilvl="8" w:tplc="04190005" w:tentative="1">
+      <w:start w:val="1"/>
+      <w:numFmt w:val="bullet"/>
+      <w:lvlText w:val=""/>
+      <w:lvlJc w:val="left"/>
+      <w:pPr>
+        <w:ind w:left="6480" w:hanging="360"/>
+      </w:pPr>
+      <w:rPr>
+        <w:rFonts w:ascii="Wingdings" w:hAnsi="Wingdings" w:hint="default"/>
+      </w:rPr>
+    </w:lvl>
+  </w:abstractNum>
+  <w:abstractNum w:abstractNumId="2" w15:restartNumberingAfterBreak="0">
     <w:nsid w:val="30BF4A0A"/>
     <w:multiLevelType w:val="hybridMultilevel"/>
     <w:tmpl w:val="47FCE664"/>
@@ -1529,7 +1767,7 @@
       </w:pPr>
     </w:lvl>
   </w:abstractNum>
-  <w:abstractNum w:abstractNumId="2" w15:restartNumberingAfterBreak="0">
+  <w:abstractNum w:abstractNumId="3" w15:restartNumberingAfterBreak="0">
     <w:nsid w:val="3EFF78BE"/>
     <w:multiLevelType w:val="hybridMultilevel"/>
     <w:tmpl w:val="B46E52A2"/>
@@ -1642,7 +1880,7 @@
       </w:rPr>
     </w:lvl>
   </w:abstractNum>
-  <w:abstractNum w:abstractNumId="3" w15:restartNumberingAfterBreak="0">
+  <w:abstractNum w:abstractNumId="4" w15:restartNumberingAfterBreak="0">
     <w:nsid w:val="67A337FB"/>
     <w:multiLevelType w:val="hybridMultilevel"/>
     <w:tmpl w:val="B902F57C"/>
@@ -1755,7 +1993,7 @@
       </w:rPr>
     </w:lvl>
   </w:abstractNum>
-  <w:abstractNum w:abstractNumId="4" w15:restartNumberingAfterBreak="0">
+  <w:abstractNum w:abstractNumId="5" w15:restartNumberingAfterBreak="0">
     <w:nsid w:val="72464A59"/>
     <w:multiLevelType w:val="hybridMultilevel"/>
     <w:tmpl w:val="0FF6AD9A"/>
@@ -1869,19 +2107,22 @@
     </w:lvl>
   </w:abstractNum>
   <w:num w:numId="1">
-    <w:abstractNumId w:val="1"/>
+    <w:abstractNumId w:val="2"/>
   </w:num>
   <w:num w:numId="2">
     <w:abstractNumId w:val="0"/>
   </w:num>
   <w:num w:numId="3">
+    <w:abstractNumId w:val="5"/>
+  </w:num>
+  <w:num w:numId="4">
+    <w:abstractNumId w:val="3"/>
+  </w:num>
+  <w:num w:numId="5">
     <w:abstractNumId w:val="4"/>
   </w:num>
-  <w:num w:numId="4">
-    <w:abstractNumId w:val="2"/>
-  </w:num>
-  <w:num w:numId="5">
-    <w:abstractNumId w:val="3"/>
+  <w:num w:numId="6">
+    <w:abstractNumId w:val="1"/>
   </w:num>
 </w:numbering>
 </file>
@@ -2345,7 +2586,7 @@
     <w:link w:val="a4"/>
     <w:uiPriority w:val="10"/>
     <w:qFormat/>
-    <w:rsid w:val="00275E23"/>
+    <w:rsid w:val="00A70CDC"/>
     <w:pPr>
       <w:spacing w:after="0" w:line="240" w:lineRule="auto"/>
       <w:contextualSpacing/>
@@ -2363,7 +2604,7 @@
     <w:basedOn w:val="a0"/>
     <w:link w:val="a3"/>
     <w:uiPriority w:val="10"/>
-    <w:rsid w:val="00275E23"/>
+    <w:rsid w:val="00A70CDC"/>
     <w:rPr>
       <w:rFonts w:ascii="Times New Roman" w:eastAsiaTheme="majorEastAsia" w:hAnsi="Times New Roman" w:cstheme="majorBidi"/>
       <w:b/>
@@ -2390,7 +2631,7 @@
     <w:link w:val="a7"/>
     <w:uiPriority w:val="11"/>
     <w:qFormat/>
-    <w:rsid w:val="00275E23"/>
+    <w:rsid w:val="00A70CDC"/>
     <w:pPr>
       <w:numPr>
         <w:ilvl w:val="1"/>
@@ -2399,6 +2640,7 @@
     <w:rPr>
       <w:rFonts w:ascii="Times New Roman" w:eastAsiaTheme="minorEastAsia" w:hAnsi="Times New Roman"/>
       <w:b/>
+      <w:i/>
       <w:color w:val="000000" w:themeColor="text1"/>
       <w:sz w:val="30"/>
     </w:rPr>
@@ -2408,10 +2650,11 @@
     <w:basedOn w:val="a0"/>
     <w:link w:val="a6"/>
     <w:uiPriority w:val="11"/>
-    <w:rsid w:val="00275E23"/>
+    <w:rsid w:val="00A70CDC"/>
     <w:rPr>
       <w:rFonts w:ascii="Times New Roman" w:eastAsiaTheme="minorEastAsia" w:hAnsi="Times New Roman" w:cstheme="majorBidi"/>
       <w:b/>
+      <w:i/>
       <w:color w:val="000000" w:themeColor="text1"/>
       <w:sz w:val="30"/>
       <w:szCs w:val="32"/>

</xml_diff>

<commit_message>
added a lot of text about blockchain
</commit_message>
<xml_diff>
--- a/blockchain.docx
+++ b/blockchain.docx
@@ -271,20 +271,30 @@
           <w:szCs w:val="32"/>
         </w:rPr>
       </w:pPr>
+      <w:proofErr w:type="spellStart"/>
       <w:r>
         <w:rPr>
           <w:rFonts w:cs="Times New Roman"/>
           <w:sz w:val="32"/>
           <w:szCs w:val="32"/>
         </w:rPr>
-        <w:t>Тенигин А.А</w:t>
-      </w:r>
+        <w:t>Тенигин</w:t>
+      </w:r>
+      <w:proofErr w:type="spellEnd"/>
       <w:r>
         <w:rPr>
           <w:rFonts w:cs="Times New Roman"/>
           <w:sz w:val="32"/>
           <w:szCs w:val="32"/>
         </w:rPr>
+        <w:t xml:space="preserve"> А.А</w:t>
+      </w:r>
+      <w:r>
+        <w:rPr>
+          <w:rFonts w:cs="Times New Roman"/>
+          <w:sz w:val="32"/>
+          <w:szCs w:val="32"/>
+        </w:rPr>
         <w:t>.</w:t>
       </w:r>
     </w:p>
@@ -298,6 +308,7 @@
           <w:szCs w:val="32"/>
         </w:rPr>
       </w:pPr>
+      <w:proofErr w:type="spellStart"/>
       <w:r>
         <w:rPr>
           <w:rFonts w:cs="Times New Roman"/>
@@ -312,7 +323,16 @@
           <w:sz w:val="32"/>
           <w:szCs w:val="32"/>
         </w:rPr>
-        <w:t>Сочи, 2022</w:t>
+        <w:t>Сочи</w:t>
+      </w:r>
+      <w:proofErr w:type="spellEnd"/>
+      <w:r>
+        <w:rPr>
+          <w:rFonts w:cs="Times New Roman"/>
+          <w:sz w:val="32"/>
+          <w:szCs w:val="32"/>
+        </w:rPr>
+        <w:t>, 2022</w:t>
       </w:r>
     </w:p>
     <w:p>
@@ -465,7 +485,21 @@
         <w:rPr>
           <w:rFonts w:cs="Times New Roman"/>
         </w:rPr>
-        <w:t xml:space="preserve">Кроме того, у каждого блокчейна (за исключением сети </w:t>
+        <w:t xml:space="preserve">Кроме того, у каждого </w:t>
+      </w:r>
+      <w:proofErr w:type="spellStart"/>
+      <w:r>
+        <w:rPr>
+          <w:rFonts w:cs="Times New Roman"/>
+        </w:rPr>
+        <w:t>блокчейна</w:t>
+      </w:r>
+      <w:proofErr w:type="spellEnd"/>
+      <w:r>
+        <w:rPr>
+          <w:rFonts w:cs="Times New Roman"/>
+        </w:rPr>
+        <w:t xml:space="preserve"> (за исключением сети </w:t>
       </w:r>
       <w:r>
         <w:rPr>
@@ -497,20 +531,48 @@
         <w:rPr>
           <w:rFonts w:cs="Times New Roman"/>
         </w:rPr>
-        <w:t xml:space="preserve">Каждое действие в сети должно быть подтверждено с помощью алгоритма консенсуса. Именно он обеспечивает практически нерушимую безопасность блокчейнов. </w:t>
-      </w:r>
-    </w:p>
-    <w:p>
-      <w:pPr>
-        <w:rPr>
-          <w:rFonts w:cs="Times New Roman"/>
-        </w:rPr>
-      </w:pPr>
-      <w:r>
-        <w:rPr>
-          <w:rFonts w:cs="Times New Roman"/>
-        </w:rPr>
-        <w:t>У современных блокчейн сетей огромное количество сотавляющих, но не одна сеть не сможет существовать без:</w:t>
+        <w:t xml:space="preserve">Каждое действие в сети должно быть подтверждено с помощью алгоритма консенсуса. Именно он обеспечивает практически нерушимую безопасность </w:t>
+      </w:r>
+      <w:proofErr w:type="spellStart"/>
+      <w:r>
+        <w:rPr>
+          <w:rFonts w:cs="Times New Roman"/>
+        </w:rPr>
+        <w:t>блокчейнов</w:t>
+      </w:r>
+      <w:proofErr w:type="spellEnd"/>
+      <w:r>
+        <w:rPr>
+          <w:rFonts w:cs="Times New Roman"/>
+        </w:rPr>
+        <w:t xml:space="preserve">. </w:t>
+      </w:r>
+    </w:p>
+    <w:p>
+      <w:pPr>
+        <w:rPr>
+          <w:rFonts w:cs="Times New Roman"/>
+        </w:rPr>
+      </w:pPr>
+      <w:r>
+        <w:rPr>
+          <w:rFonts w:cs="Times New Roman"/>
+        </w:rPr>
+        <w:t xml:space="preserve">У современных блокчейн сетей огромное количество </w:t>
+      </w:r>
+      <w:proofErr w:type="spellStart"/>
+      <w:r>
+        <w:rPr>
+          <w:rFonts w:cs="Times New Roman"/>
+        </w:rPr>
+        <w:t>сотавляющих</w:t>
+      </w:r>
+      <w:proofErr w:type="spellEnd"/>
+      <w:r>
+        <w:rPr>
+          <w:rFonts w:cs="Times New Roman"/>
+        </w:rPr>
+        <w:t>, но не одна сеть не сможет существовать без:</w:t>
       </w:r>
     </w:p>
     <w:p>
@@ -528,7 +590,21 @@
         <w:rPr>
           <w:rFonts w:cs="Times New Roman"/>
         </w:rPr>
-        <w:t>Сети узлов (нод)</w:t>
+        <w:t>Сети узлов (</w:t>
+      </w:r>
+      <w:proofErr w:type="spellStart"/>
+      <w:r>
+        <w:rPr>
+          <w:rFonts w:cs="Times New Roman"/>
+        </w:rPr>
+        <w:t>нод</w:t>
+      </w:r>
+      <w:proofErr w:type="spellEnd"/>
+      <w:r>
+        <w:rPr>
+          <w:rFonts w:cs="Times New Roman"/>
+        </w:rPr>
+        <w:t>)</w:t>
       </w:r>
     </w:p>
     <w:p>
@@ -678,18 +754,46 @@
       </w:pPr>
       <w:r>
         <w:lastRenderedPageBreak/>
-        <w:t>Узлы сети (Ноды)</w:t>
-      </w:r>
-    </w:p>
-    <w:p/>
-    <w:p>
-      <w:r>
-        <w:t xml:space="preserve">Основным принципом блокчейна является децентрализация. Обеспечивают ее простые пользователи, которые установили на свой компьютер или сервер специальный клиент, называемый нодой. </w:t>
-      </w:r>
-    </w:p>
-    <w:p>
-      <w:r>
-        <w:t xml:space="preserve">Нода сети блокчейн – точка, которая, в зависимости от своего типа, может </w:t>
+        <w:t>Узлы сети (</w:t>
+      </w:r>
+      <w:proofErr w:type="spellStart"/>
+      <w:r>
+        <w:t>Ноды</w:t>
+      </w:r>
+      <w:proofErr w:type="spellEnd"/>
+      <w:r>
+        <w:t>)</w:t>
+      </w:r>
+    </w:p>
+    <w:p>
+      <w:r>
+        <w:t xml:space="preserve">Основным принципом </w:t>
+      </w:r>
+      <w:proofErr w:type="spellStart"/>
+      <w:r>
+        <w:t>блокчейна</w:t>
+      </w:r>
+      <w:proofErr w:type="spellEnd"/>
+      <w:r>
+        <w:t xml:space="preserve"> является децентрализация. Обеспечивают ее простые пользователи, которые установили на свой компьютер или сервер специальный клиент, называемый </w:t>
+      </w:r>
+      <w:proofErr w:type="spellStart"/>
+      <w:r>
+        <w:t>нодой</w:t>
+      </w:r>
+      <w:proofErr w:type="spellEnd"/>
+      <w:r>
+        <w:t xml:space="preserve">. </w:t>
+      </w:r>
+    </w:p>
+    <w:p>
+      <w:proofErr w:type="spellStart"/>
+      <w:r>
+        <w:t>Нода</w:t>
+      </w:r>
+      <w:proofErr w:type="spellEnd"/>
+      <w:r>
+        <w:t xml:space="preserve"> сети блокчейн – точка, которая, в зависимости от своего типа, может </w:t>
       </w:r>
       <w:r>
         <w:t xml:space="preserve">проверять, </w:t>
@@ -704,12 +808,28 @@
         <w:t>отклонять транзакции</w:t>
       </w:r>
       <w:r>
-        <w:t xml:space="preserve">, шифровать и сохранять информацию в блоке, связываться с другими нодами. </w:t>
-      </w:r>
-    </w:p>
-    <w:p>
-      <w:r>
-        <w:t>Существует 5 основных типов нод:</w:t>
+        <w:t xml:space="preserve">, шифровать и сохранять информацию в блоке, связываться с другими </w:t>
+      </w:r>
+      <w:proofErr w:type="spellStart"/>
+      <w:r>
+        <w:t>нодами</w:t>
+      </w:r>
+      <w:proofErr w:type="spellEnd"/>
+      <w:r>
+        <w:t xml:space="preserve">. </w:t>
+      </w:r>
+    </w:p>
+    <w:p>
+      <w:r>
+        <w:t xml:space="preserve">Существует 5 основных типов </w:t>
+      </w:r>
+      <w:proofErr w:type="spellStart"/>
+      <w:r>
+        <w:t>нод</w:t>
+      </w:r>
+      <w:proofErr w:type="spellEnd"/>
+      <w:r>
+        <w:t>:</w:t>
       </w:r>
     </w:p>
     <w:p>
@@ -721,8 +841,13 @@
         </w:numPr>
       </w:pPr>
       <w:r>
-        <w:t>Полные ноды</w:t>
-      </w:r>
+        <w:t xml:space="preserve">Полные </w:t>
+      </w:r>
+      <w:proofErr w:type="spellStart"/>
+      <w:r>
+        <w:t>ноды</w:t>
+      </w:r>
+      <w:proofErr w:type="spellEnd"/>
     </w:p>
     <w:p>
       <w:pPr>
@@ -733,8 +858,13 @@
         </w:numPr>
       </w:pPr>
       <w:r>
-        <w:t>Легкие ноды</w:t>
-      </w:r>
+        <w:t xml:space="preserve">Легкие </w:t>
+      </w:r>
+      <w:proofErr w:type="spellStart"/>
+      <w:r>
+        <w:t>ноды</w:t>
+      </w:r>
+      <w:proofErr w:type="spellEnd"/>
     </w:p>
     <w:p>
       <w:pPr>
@@ -744,9 +874,11 @@
           <w:numId w:val="5"/>
         </w:numPr>
       </w:pPr>
+      <w:proofErr w:type="spellStart"/>
       <w:r>
         <w:t>Суперноды</w:t>
       </w:r>
+      <w:proofErr w:type="spellEnd"/>
     </w:p>
     <w:p>
       <w:pPr>
@@ -757,8 +889,13 @@
         </w:numPr>
       </w:pPr>
       <w:r>
-        <w:t>Сверхбыстрые ноды</w:t>
-      </w:r>
+        <w:t xml:space="preserve">Сверхбыстрые </w:t>
+      </w:r>
+      <w:proofErr w:type="spellStart"/>
+      <w:r>
+        <w:t>ноды</w:t>
+      </w:r>
+      <w:proofErr w:type="spellEnd"/>
     </w:p>
     <w:p>
       <w:pPr>
@@ -768,8 +905,13 @@
           <w:numId w:val="5"/>
         </w:numPr>
       </w:pPr>
-      <w:r>
-        <w:t>Ноды майнинга</w:t>
+      <w:proofErr w:type="spellStart"/>
+      <w:r>
+        <w:t>Ноды</w:t>
+      </w:r>
+      <w:proofErr w:type="spellEnd"/>
+      <w:r>
+        <w:t xml:space="preserve"> майнинга</w:t>
       </w:r>
     </w:p>
     <w:p>
@@ -778,51 +920,17 @@
           <w:b/>
           <w:bCs/>
         </w:rPr>
-        <w:t xml:space="preserve">Полные ноды </w:t>
-      </w:r>
-      <w:r>
-        <w:t xml:space="preserve">хранят в себе полную и подробную историю транзакций в блокчейн сети, начиная с самой первой. Это большой объем информации (Например история всех транзакций </w:t>
-      </w:r>
-      <w:r>
-        <w:rPr>
-          <w:lang w:val="en-US"/>
-        </w:rPr>
-        <w:t>Bitcoin</w:t>
-      </w:r>
-      <w:r>
-        <w:t xml:space="preserve"> </w:t>
-      </w:r>
-      <w:r>
-        <w:t>составляет около 250 Гб), работа с которым требует значительных вычислительных мощностей.</w:t>
-      </w:r>
-      <w:r>
-        <w:t xml:space="preserve"> Кроме того, чтобы стать полной нодой необходимо иметь подключение к интернету 24/7. </w:t>
-      </w:r>
-    </w:p>
-    <w:p>
-      <w:r>
-        <w:t>Именно этот тип нод занимается подтверждением транзакций. Поскольку блокчейн не хранит балансы кошельков, во время перевода, ноды должны просканировать всю историю транзакций, узнать сколько токенов поступало на указанный адрес и сколько было с него выведено и утвердить итоговый баланс кошелька. Если сумма токенов на счету пользователя меньше, чем сумма</w:t>
-      </w:r>
-      <w:r>
-        <w:t>,</w:t>
-      </w:r>
-      <w:r>
-        <w:t xml:space="preserve"> которую он хочет перевести, транзакция будет отменена. </w:t>
-      </w:r>
-    </w:p>
-    <w:p>
-      <w:r>
-        <w:t xml:space="preserve">В некоторых блокчейн сетях, держатели полных нод получают за это вознаграждение. </w:t>
-      </w:r>
-    </w:p>
-    <w:p>
+        <w:t xml:space="preserve">Полные </w:t>
+      </w:r>
+      <w:proofErr w:type="spellStart"/>
       <w:r>
         <w:rPr>
           <w:b/>
           <w:bCs/>
         </w:rPr>
-        <w:t>Легкие ноды</w:t>
-      </w:r>
+        <w:t>ноды</w:t>
+      </w:r>
+      <w:proofErr w:type="spellEnd"/>
       <w:r>
         <w:rPr>
           <w:b/>
@@ -831,63 +939,70 @@
         <w:t xml:space="preserve"> </w:t>
       </w:r>
       <w:r>
-        <w:t>намного менее требовательны к вычислительным мощностям держателя. Они хранят не всю историю блокчейна, вместе с огромным количеством технической информации внутри блока, а только заголовки блоков.</w:t>
-      </w:r>
-    </w:p>
-    <w:p>
-      <w:r>
-        <w:t>Заголовок блока</w:t>
-      </w:r>
-      <w:r>
-        <w:t xml:space="preserve"> весит 80 байт и</w:t>
-      </w:r>
-      <w:r>
-        <w:t xml:space="preserve"> содержит в себе номер версии </w:t>
-      </w:r>
-      <w:r>
-        <w:t xml:space="preserve">блокчейн сети, хеш заголовка предыдущего блока, общий хеш всей сети (корень Меркла), метку времени транзакции и несколько сугубо технических полей. </w:t>
-      </w:r>
-    </w:p>
-    <w:p>
-      <w:r>
-        <w:t xml:space="preserve">Легкие ноды могут быть запущены даже на мобильных устройствах, так как они не требуют постоянного доступа в интернет, весят не больше 100 Мб и для работы с ними хватит мобильного процессора. По сути своей, мобильные </w:t>
-      </w:r>
-      <w:r>
-        <w:lastRenderedPageBreak/>
-        <w:t xml:space="preserve">клиенты кошельков (Вроде </w:t>
-      </w:r>
-      <w:r>
-        <w:rPr>
-          <w:lang w:val="en-US"/>
-        </w:rPr>
-        <w:t>Trust</w:t>
+        <w:t xml:space="preserve">хранят в себе полную и подробную историю транзакций в блокчейн сети, начиная с самой первой. Это большой объем информации (Например история всех транзакций </w:t>
+      </w:r>
+      <w:r>
+        <w:rPr>
+          <w:lang w:val="en-US"/>
+        </w:rPr>
+        <w:t>Bitcoin</w:t>
       </w:r>
       <w:r>
         <w:t xml:space="preserve"> </w:t>
       </w:r>
       <w:r>
-        <w:rPr>
-          <w:lang w:val="en-US"/>
-        </w:rPr>
-        <w:t>wallet</w:t>
-      </w:r>
-      <w:r>
-        <w:t xml:space="preserve"> </w:t>
-      </w:r>
-      <w:r>
-        <w:t xml:space="preserve">или </w:t>
-      </w:r>
-      <w:r>
-        <w:rPr>
-          <w:lang w:val="en-US"/>
-        </w:rPr>
-        <w:t>MetaMask</w:t>
-      </w:r>
-      <w:r>
-        <w:t>)</w:t>
-      </w:r>
-      <w:r>
-        <w:t xml:space="preserve"> являются легкими нодами, которые подключаются к полным нодам для проведения транзакций. </w:t>
+        <w:t>составляет около 250 Гб), работа с которым требует значительных вычислительных мощностей.</w:t>
+      </w:r>
+      <w:r>
+        <w:t xml:space="preserve"> Кроме того, чтобы стать полной </w:t>
+      </w:r>
+      <w:proofErr w:type="spellStart"/>
+      <w:r>
+        <w:t>нодой</w:t>
+      </w:r>
+      <w:proofErr w:type="spellEnd"/>
+      <w:r>
+        <w:t xml:space="preserve"> необходимо иметь подключение к интернету 24/7. </w:t>
+      </w:r>
+    </w:p>
+    <w:p>
+      <w:r>
+        <w:t xml:space="preserve">Именно этот тип </w:t>
+      </w:r>
+      <w:proofErr w:type="spellStart"/>
+      <w:r>
+        <w:t>нод</w:t>
+      </w:r>
+      <w:proofErr w:type="spellEnd"/>
+      <w:r>
+        <w:t xml:space="preserve"> занимается подтверждением транзакций. Поскольку блокчейн не хранит балансы кошельков, во время перевода, </w:t>
+      </w:r>
+      <w:proofErr w:type="spellStart"/>
+      <w:r>
+        <w:t>ноды</w:t>
+      </w:r>
+      <w:proofErr w:type="spellEnd"/>
+      <w:r>
+        <w:t xml:space="preserve"> должны просканировать всю историю транзакций, узнать сколько токенов поступало на указанный адрес и сколько было с него выведено и утвердить итоговый баланс кошелька. Если сумма токенов на счету пользователя меньше, чем сумма</w:t>
+      </w:r>
+      <w:r>
+        <w:t>,</w:t>
+      </w:r>
+      <w:r>
+        <w:t xml:space="preserve"> которую он хочет перевести, транзакция будет отменена. </w:t>
+      </w:r>
+    </w:p>
+    <w:p>
+      <w:r>
+        <w:t xml:space="preserve">В некоторых блокчейн сетях, держатели полных </w:t>
+      </w:r>
+      <w:proofErr w:type="spellStart"/>
+      <w:r>
+        <w:t>нод</w:t>
+      </w:r>
+      <w:proofErr w:type="spellEnd"/>
+      <w:r>
+        <w:t xml:space="preserve"> получают за это вознаграждение. </w:t>
       </w:r>
     </w:p>
     <w:p>
@@ -896,80 +1011,300 @@
           <w:b/>
           <w:bCs/>
         </w:rPr>
-        <w:t>Суперноды</w:t>
-      </w:r>
-      <w:r>
-        <w:t xml:space="preserve"> – мозг блокчейна. Он связывает между собой полные ноды и позволяет им всем иметь актуальную версию реестра сети. Именно эти узлы следят за соблюдением правил блокчейна, проводят голосования об изменениях этих самых правил и выполняют протокольные мероприятия. </w:t>
-      </w:r>
-    </w:p>
-    <w:p>
-      <w:r>
-        <w:t>Суперноды всегда активны и потребляют намного больше энергии, нежили полные ноды. Запуск главных узлов требует больших вложений в покупку тех</w:t>
-      </w:r>
-      <w:r>
-        <w:t xml:space="preserve">ники и обеспечении ее корректной работы, а также в финансовое обеспечение криптовалютой. </w:t>
-      </w:r>
-    </w:p>
-    <w:p>
-      <w:r>
-        <w:t xml:space="preserve">В связи с большой трудностью содержания супернод и их важности для сети, их держатели регулярно получают вознаграждение. </w:t>
-      </w:r>
-    </w:p>
-    <w:p>
+        <w:t xml:space="preserve">Легкие </w:t>
+      </w:r>
+      <w:proofErr w:type="spellStart"/>
       <w:r>
         <w:rPr>
           <w:b/>
           <w:bCs/>
         </w:rPr>
-        <w:t>Сверхбыстрые ноды</w:t>
-      </w:r>
-      <w:r>
-        <w:t xml:space="preserve"> характерны для сетей второго уровня (своего рода надстроек над глобальными сетями, вроде </w:t>
-      </w:r>
-      <w:r>
-        <w:rPr>
-          <w:lang w:val="en-US"/>
-        </w:rPr>
-        <w:t>polygon</w:t>
-      </w:r>
-      <w:r>
-        <w:t xml:space="preserve"> </w:t>
-      </w:r>
-      <w:r>
-        <w:t xml:space="preserve">или </w:t>
-      </w:r>
-      <w:r>
-        <w:rPr>
-          <w:lang w:val="en-US"/>
-        </w:rPr>
-        <w:t>bitcoin</w:t>
-      </w:r>
-      <w:r>
-        <w:t xml:space="preserve"> </w:t>
-      </w:r>
-      <w:r>
-        <w:rPr>
-          <w:lang w:val="en-US"/>
-        </w:rPr>
-        <w:t>lightning</w:t>
-      </w:r>
-      <w:r>
-        <w:t>)</w:t>
-      </w:r>
-      <w:r>
-        <w:t xml:space="preserve">. Они позволяют производить транзакции заметно быстрее и иногда дешевле чем в сети первого уровня. Служат эти ноды непосредственно для проведения транзакций между такими-же элементами сети второго уровня. </w:t>
-      </w:r>
-    </w:p>
-    <w:p>
+        <w:t>ноды</w:t>
+      </w:r>
+      <w:proofErr w:type="spellEnd"/>
       <w:r>
         <w:rPr>
           <w:b/>
           <w:bCs/>
         </w:rPr>
-        <w:t>Ноды майнинга</w:t>
-      </w:r>
-      <w:r>
-        <w:t xml:space="preserve"> напрямую учувствуют в алгоритме консенсуса и занимаются добавлением новых блоков в сеть. За добавление одного блока майнер получает вознаграждение (В сети биткойн это </w:t>
+        <w:t xml:space="preserve"> </w:t>
+      </w:r>
+      <w:r>
+        <w:t xml:space="preserve">намного менее требовательны к вычислительным мощностям держателя. Они хранят не всю историю </w:t>
+      </w:r>
+      <w:proofErr w:type="spellStart"/>
+      <w:r>
+        <w:t>блокчейна</w:t>
+      </w:r>
+      <w:proofErr w:type="spellEnd"/>
+      <w:r>
+        <w:t>, вместе с огромным количеством технической информации внутри блока, а только заголовки блоков.</w:t>
+      </w:r>
+    </w:p>
+    <w:p>
+      <w:r>
+        <w:t>Заголовок блока</w:t>
+      </w:r>
+      <w:r>
+        <w:t xml:space="preserve"> весит 80 байт и</w:t>
+      </w:r>
+      <w:r>
+        <w:t xml:space="preserve"> содержит в себе номер версии </w:t>
+      </w:r>
+      <w:r>
+        <w:t xml:space="preserve">блокчейн сети, </w:t>
+      </w:r>
+      <w:proofErr w:type="spellStart"/>
+      <w:r>
+        <w:t>хеш</w:t>
+      </w:r>
+      <w:proofErr w:type="spellEnd"/>
+      <w:r>
+        <w:t xml:space="preserve"> заголовка предыдущего блока, общий </w:t>
+      </w:r>
+      <w:proofErr w:type="spellStart"/>
+      <w:r>
+        <w:t>хеш</w:t>
+      </w:r>
+      <w:proofErr w:type="spellEnd"/>
+      <w:r>
+        <w:t xml:space="preserve"> всей сети (</w:t>
+      </w:r>
+      <w:proofErr w:type="gramStart"/>
+      <w:r>
+        <w:t>корень Меркла</w:t>
+      </w:r>
+      <w:proofErr w:type="gramEnd"/>
+      <w:r>
+        <w:t xml:space="preserve">), метку времени транзакции и несколько сугубо технических полей. </w:t>
+      </w:r>
+    </w:p>
+    <w:p>
+      <w:r>
+        <w:t xml:space="preserve">Легкие </w:t>
+      </w:r>
+      <w:proofErr w:type="spellStart"/>
+      <w:r>
+        <w:t>ноды</w:t>
+      </w:r>
+      <w:proofErr w:type="spellEnd"/>
+      <w:r>
+        <w:t xml:space="preserve"> могут быть запущены даже на мобильных устройствах, так как они не требуют постоянного доступа в интернет, весят не больше 100 Мб и для работы с ними хватит мобильного процессора. По сути своей, мобильные клиенты кошельков (Вроде </w:t>
+      </w:r>
+      <w:r>
+        <w:rPr>
+          <w:lang w:val="en-US"/>
+        </w:rPr>
+        <w:t>Trust</w:t>
+      </w:r>
+      <w:r>
+        <w:t xml:space="preserve"> </w:t>
+      </w:r>
+      <w:r>
+        <w:rPr>
+          <w:lang w:val="en-US"/>
+        </w:rPr>
+        <w:t>wallet</w:t>
+      </w:r>
+      <w:r>
+        <w:t xml:space="preserve"> </w:t>
+      </w:r>
+      <w:r>
+        <w:t xml:space="preserve">или </w:t>
+      </w:r>
+      <w:proofErr w:type="spellStart"/>
+      <w:r>
+        <w:rPr>
+          <w:lang w:val="en-US"/>
+        </w:rPr>
+        <w:t>MetaMask</w:t>
+      </w:r>
+      <w:proofErr w:type="spellEnd"/>
+      <w:r>
+        <w:t>)</w:t>
+      </w:r>
+      <w:r>
+        <w:t xml:space="preserve"> являются легкими </w:t>
+      </w:r>
+      <w:proofErr w:type="spellStart"/>
+      <w:r>
+        <w:t>нодами</w:t>
+      </w:r>
+      <w:proofErr w:type="spellEnd"/>
+      <w:r>
+        <w:t xml:space="preserve">, которые подключаются к полным </w:t>
+      </w:r>
+      <w:proofErr w:type="spellStart"/>
+      <w:r>
+        <w:t>нодам</w:t>
+      </w:r>
+      <w:proofErr w:type="spellEnd"/>
+      <w:r>
+        <w:t xml:space="preserve"> для проведения транзакций. </w:t>
+      </w:r>
+    </w:p>
+    <w:p>
+      <w:proofErr w:type="spellStart"/>
+      <w:r>
+        <w:rPr>
+          <w:b/>
+          <w:bCs/>
+        </w:rPr>
+        <w:lastRenderedPageBreak/>
+        <w:t>Суперноды</w:t>
+      </w:r>
+      <w:proofErr w:type="spellEnd"/>
+      <w:r>
+        <w:t xml:space="preserve"> – мозг </w:t>
+      </w:r>
+      <w:proofErr w:type="spellStart"/>
+      <w:r>
+        <w:t>блокчейна</w:t>
+      </w:r>
+      <w:proofErr w:type="spellEnd"/>
+      <w:r>
+        <w:t xml:space="preserve">. Он связывает между собой полные </w:t>
+      </w:r>
+      <w:proofErr w:type="spellStart"/>
+      <w:r>
+        <w:t>ноды</w:t>
+      </w:r>
+      <w:proofErr w:type="spellEnd"/>
+      <w:r>
+        <w:t xml:space="preserve"> и позволяет им всем иметь актуальную версию реестра сети. Именно эти узлы следят за соблюдением правил </w:t>
+      </w:r>
+      <w:proofErr w:type="spellStart"/>
+      <w:r>
+        <w:t>блокчейна</w:t>
+      </w:r>
+      <w:proofErr w:type="spellEnd"/>
+      <w:r>
+        <w:t xml:space="preserve">, проводят голосования об изменениях этих самых правил и выполняют протокольные мероприятия. </w:t>
+      </w:r>
+    </w:p>
+    <w:p>
+      <w:proofErr w:type="spellStart"/>
+      <w:r>
+        <w:t>Суперноды</w:t>
+      </w:r>
+      <w:proofErr w:type="spellEnd"/>
+      <w:r>
+        <w:t xml:space="preserve"> всегда активны и потребляют намного больше энергии, нежили полные </w:t>
+      </w:r>
+      <w:proofErr w:type="spellStart"/>
+      <w:r>
+        <w:t>ноды</w:t>
+      </w:r>
+      <w:proofErr w:type="spellEnd"/>
+      <w:r>
+        <w:t>. Запуск главных узлов требует больших вложений в покупку тех</w:t>
+      </w:r>
+      <w:r>
+        <w:t xml:space="preserve">ники и обеспечении ее корректной работы, а также в финансовое обеспечение криптовалютой. </w:t>
+      </w:r>
+    </w:p>
+    <w:p>
+      <w:r>
+        <w:t xml:space="preserve">В связи с большой трудностью содержания </w:t>
+      </w:r>
+      <w:proofErr w:type="spellStart"/>
+      <w:r>
+        <w:t>супернод</w:t>
+      </w:r>
+      <w:proofErr w:type="spellEnd"/>
+      <w:r>
+        <w:t xml:space="preserve"> и их важности для сети, их держатели регулярно получают вознаграждение. </w:t>
+      </w:r>
+    </w:p>
+    <w:p>
+      <w:r>
+        <w:rPr>
+          <w:b/>
+          <w:bCs/>
+        </w:rPr>
+        <w:t xml:space="preserve">Сверхбыстрые </w:t>
+      </w:r>
+      <w:proofErr w:type="spellStart"/>
+      <w:r>
+        <w:rPr>
+          <w:b/>
+          <w:bCs/>
+        </w:rPr>
+        <w:t>ноды</w:t>
+      </w:r>
+      <w:proofErr w:type="spellEnd"/>
+      <w:r>
+        <w:t xml:space="preserve"> характерны для сетей второго уровня (своего рода надстроек над глобальными сетями, вроде </w:t>
+      </w:r>
+      <w:r>
+        <w:rPr>
+          <w:lang w:val="en-US"/>
+        </w:rPr>
+        <w:t>polygon</w:t>
+      </w:r>
+      <w:r>
+        <w:t xml:space="preserve"> </w:t>
+      </w:r>
+      <w:r>
+        <w:t xml:space="preserve">или </w:t>
+      </w:r>
+      <w:r>
+        <w:rPr>
+          <w:lang w:val="en-US"/>
+        </w:rPr>
+        <w:t>bitcoin</w:t>
+      </w:r>
+      <w:r>
+        <w:t xml:space="preserve"> </w:t>
+      </w:r>
+      <w:r>
+        <w:rPr>
+          <w:lang w:val="en-US"/>
+        </w:rPr>
+        <w:t>lightning</w:t>
+      </w:r>
+      <w:r>
+        <w:t>)</w:t>
+      </w:r>
+      <w:r>
+        <w:t xml:space="preserve">. Они позволяют производить транзакции заметно быстрее и иногда дешевле чем в сети первого уровня. Служат эти </w:t>
+      </w:r>
+      <w:proofErr w:type="spellStart"/>
+      <w:r>
+        <w:t>ноды</w:t>
+      </w:r>
+      <w:proofErr w:type="spellEnd"/>
+      <w:r>
+        <w:t xml:space="preserve"> непосредственно для проведения транзакций между такими-же элементами сети второго уровня. </w:t>
+      </w:r>
+    </w:p>
+    <w:p>
+      <w:proofErr w:type="spellStart"/>
+      <w:r>
+        <w:rPr>
+          <w:b/>
+          <w:bCs/>
+        </w:rPr>
+        <w:t>Ноды</w:t>
+      </w:r>
+      <w:proofErr w:type="spellEnd"/>
+      <w:r>
+        <w:rPr>
+          <w:b/>
+          <w:bCs/>
+        </w:rPr>
+        <w:t xml:space="preserve"> майнинга</w:t>
+      </w:r>
+      <w:r>
+        <w:t xml:space="preserve"> напрямую учувствуют в алгоритме консенсуса и занимаются добавлением новых блоков в сеть. За добавление одного блока </w:t>
+      </w:r>
+      <w:proofErr w:type="spellStart"/>
+      <w:r>
+        <w:t>майнер</w:t>
+      </w:r>
+      <w:proofErr w:type="spellEnd"/>
+      <w:r>
+        <w:t xml:space="preserve"> получает вознаграждение (В сети биткойн это </w:t>
       </w:r>
       <w:r>
         <w:t xml:space="preserve">6,25 </w:t>
@@ -984,7 +1319,23 @@
         <w:t>)</w:t>
       </w:r>
       <w:r>
-        <w:t>. В связи с такой большой наградой, между майнерами огромная конкуренция. Крупные корпорации устанавливают множество мощный нод майнинга и из-за этого простому пользователю практически невозможно создать собственный блок и получить вознаграждение.</w:t>
+        <w:t xml:space="preserve">. В связи с такой большой наградой, между </w:t>
+      </w:r>
+      <w:proofErr w:type="spellStart"/>
+      <w:r>
+        <w:t>майнерами</w:t>
+      </w:r>
+      <w:proofErr w:type="spellEnd"/>
+      <w:r>
+        <w:t xml:space="preserve"> огромная конкуренция. Крупные корпорации устанавливают множество мощный </w:t>
+      </w:r>
+      <w:proofErr w:type="spellStart"/>
+      <w:r>
+        <w:t>нод</w:t>
+      </w:r>
+      <w:proofErr w:type="spellEnd"/>
+      <w:r>
+        <w:t xml:space="preserve"> майнинга и из-за этого простому пользователю практически невозможно создать собственный блок и получить вознаграждение.</w:t>
       </w:r>
       <w:r>
         <w:t xml:space="preserve"> </w:t>
@@ -1007,16 +1358,20 @@
         <w:t>Алгоритм консенсуса</w:t>
       </w:r>
     </w:p>
-    <w:p/>
-    <w:p>
-      <w:pPr>
-        <w:rPr>
-          <w:lang w:val="en-US"/>
-        </w:rPr>
-      </w:pPr>
-      <w:r>
-        <w:t>Для контроля за соблюдением правил блокчейна</w:t>
-      </w:r>
+    <w:p>
+      <w:pPr>
+        <w:rPr>
+          <w:lang w:val="en-US"/>
+        </w:rPr>
+      </w:pPr>
+      <w:r>
+        <w:t xml:space="preserve">Для контроля за соблюдением правил </w:t>
+      </w:r>
+      <w:proofErr w:type="spellStart"/>
+      <w:r>
+        <w:t>блокчейна</w:t>
+      </w:r>
+      <w:proofErr w:type="spellEnd"/>
       <w:r>
         <w:t>, подтверждения или отклонения транзакций</w:t>
       </w:r>
@@ -1033,13 +1388,50 @@
         <w:t xml:space="preserve"> </w:t>
       </w:r>
       <w:r>
-        <w:t>Именно они защищают блокчейн-экономику от двойных трат, т.е ситуаций, при которой одни средства были потрачены дважды.</w:t>
-      </w:r>
-      <w:r>
-        <w:t xml:space="preserve"> От его выбора зависит скорость транзакций, децентрализация сети, вознаграждение для держателейнод и, на удивление, влияние сети на экологическую ситуацию в мире. Алгоритмов консенсуса очень много. Большинство из них крайне специфичны и используются лишь одним блокчейном, например </w:t>
-      </w:r>
-      <w:r>
-        <w:t>Proof-of-Authority</w:t>
+        <w:t xml:space="preserve">Именно они защищают блокчейн-экономику от двойных трат, </w:t>
+      </w:r>
+      <w:proofErr w:type="spellStart"/>
+      <w:r>
+        <w:t>т.е</w:t>
+      </w:r>
+      <w:proofErr w:type="spellEnd"/>
+      <w:r>
+        <w:t xml:space="preserve"> ситуаций, при которой одни средства были потрачены дважды.</w:t>
+      </w:r>
+      <w:r>
+        <w:t xml:space="preserve"> От его выбора зависит скорость транзакций, децентрализация сети, вознаграждение для </w:t>
+      </w:r>
+      <w:proofErr w:type="spellStart"/>
+      <w:r>
+        <w:t>держателейнод</w:t>
+      </w:r>
+      <w:proofErr w:type="spellEnd"/>
+      <w:r>
+        <w:t xml:space="preserve"> и, на удивление, влияние сети на экологическую ситуацию в мире. Алгоритмов консенсуса очень много. Большинство из них крайне специфичны и используются лишь одним </w:t>
+      </w:r>
+      <w:proofErr w:type="spellStart"/>
+      <w:r>
+        <w:t>блокчейном</w:t>
+      </w:r>
+      <w:proofErr w:type="spellEnd"/>
+      <w:r>
+        <w:t xml:space="preserve">, например </w:t>
+      </w:r>
+      <w:proofErr w:type="spellStart"/>
+      <w:r>
+        <w:t>Proof</w:t>
+      </w:r>
+      <w:proofErr w:type="spellEnd"/>
+      <w:r>
+        <w:t>-</w:t>
+      </w:r>
+      <w:proofErr w:type="spellStart"/>
+      <w:r>
+        <w:t>of</w:t>
+      </w:r>
+      <w:proofErr w:type="spellEnd"/>
+      <w:r>
+        <w:t>-Authority</w:t>
       </w:r>
       <w:r>
         <w:rPr>
@@ -1105,13 +1497,6 @@
       </w:r>
     </w:p>
     <w:p>
-      <w:pPr>
-        <w:rPr>
-          <w:lang w:val="en-US"/>
-        </w:rPr>
-      </w:pPr>
-    </w:p>
-    <w:p>
       <w:r>
         <w:rPr>
           <w:lang w:val="en-US"/>
@@ -1122,7 +1507,15 @@
         <w:t xml:space="preserve">или алгоритм доказательства работы – древнейший из существующих </w:t>
       </w:r>
       <w:r>
-        <w:t xml:space="preserve">алгоритмов консенсуса. Именно его использование привело к появлению такой профессии как крипто-майнер.  </w:t>
+        <w:t>алгоритмов консенсуса. Именно его использование привело к появлению такой профессии как крипто-</w:t>
+      </w:r>
+      <w:proofErr w:type="spellStart"/>
+      <w:r>
+        <w:t>майнер</w:t>
+      </w:r>
+      <w:proofErr w:type="spellEnd"/>
+      <w:r>
+        <w:t xml:space="preserve">.  </w:t>
       </w:r>
     </w:p>
     <w:p>
@@ -1148,7 +1541,55 @@
         <w:t xml:space="preserve"> </w:t>
       </w:r>
       <w:r>
-        <w:t xml:space="preserve">сетях держатели нод майнинга, или майнеры, должны решать сложную и, на самом деле, довольно бесполезную задачу по нахождению хеша с нулями в начале. Нода, которая первой нашла данное значение получает вознаграждение. Важно заметить, что сложность задачи изменяется, в зависимости от нагрузки на сеть. Следовательно, при низкой загрузке сети, майнеры должны найти хеш с, например, 5 нулями в начале, а при высокой загрузке с 12 нулями. Вторая задача намного сложнее. </w:t>
+        <w:t xml:space="preserve">сетях держатели </w:t>
+      </w:r>
+      <w:proofErr w:type="spellStart"/>
+      <w:r>
+        <w:t>нод</w:t>
+      </w:r>
+      <w:proofErr w:type="spellEnd"/>
+      <w:r>
+        <w:t xml:space="preserve"> майнинга, или </w:t>
+      </w:r>
+      <w:proofErr w:type="spellStart"/>
+      <w:r>
+        <w:t>майнеры</w:t>
+      </w:r>
+      <w:proofErr w:type="spellEnd"/>
+      <w:r>
+        <w:t xml:space="preserve">, должны решать сложную и, на самом деле, довольно бесполезную задачу по нахождению </w:t>
+      </w:r>
+      <w:proofErr w:type="spellStart"/>
+      <w:r>
+        <w:t>хеша</w:t>
+      </w:r>
+      <w:proofErr w:type="spellEnd"/>
+      <w:r>
+        <w:t xml:space="preserve"> с нулями в начале. </w:t>
+      </w:r>
+      <w:proofErr w:type="spellStart"/>
+      <w:r>
+        <w:t>Нода</w:t>
+      </w:r>
+      <w:proofErr w:type="spellEnd"/>
+      <w:r>
+        <w:t xml:space="preserve">, которая первой нашла данное значение получает вознаграждение. Важно заметить, что сложность задачи изменяется, в зависимости от нагрузки на сеть. Следовательно, при низкой загрузке сети, </w:t>
+      </w:r>
+      <w:proofErr w:type="spellStart"/>
+      <w:r>
+        <w:t>майнеры</w:t>
+      </w:r>
+      <w:proofErr w:type="spellEnd"/>
+      <w:r>
+        <w:t xml:space="preserve"> должны найти </w:t>
+      </w:r>
+      <w:proofErr w:type="spellStart"/>
+      <w:r>
+        <w:t>хеш</w:t>
+      </w:r>
+      <w:proofErr w:type="spellEnd"/>
+      <w:r>
+        <w:t xml:space="preserve"> с, например, 5 нулями в начале, а при высокой загрузке с 12 нулями. Вторая задача намного сложнее. </w:t>
       </w:r>
     </w:p>
     <w:p>
@@ -1174,7 +1615,39 @@
         <w:t>Во-первых</w:t>
       </w:r>
       <w:r>
-        <w:t xml:space="preserve">, такие сети крайне энергозатратны. Поскольку между майнерами ведется жесткая конкуренция, крупные держатели нод устанавливают более мощное оборудование, позволяющее перебирать больше хешей и, следовательно, чаще получать награду от сети. </w:t>
+        <w:t xml:space="preserve">, такие сети крайне </w:t>
+      </w:r>
+      <w:proofErr w:type="spellStart"/>
+      <w:r>
+        <w:t>энергозатратны</w:t>
+      </w:r>
+      <w:proofErr w:type="spellEnd"/>
+      <w:r>
+        <w:t xml:space="preserve">. Поскольку между </w:t>
+      </w:r>
+      <w:proofErr w:type="spellStart"/>
+      <w:r>
+        <w:t>майнерами</w:t>
+      </w:r>
+      <w:proofErr w:type="spellEnd"/>
+      <w:r>
+        <w:t xml:space="preserve"> ведется жесткая конкуренция, крупные держатели </w:t>
+      </w:r>
+      <w:proofErr w:type="spellStart"/>
+      <w:r>
+        <w:t>нод</w:t>
+      </w:r>
+      <w:proofErr w:type="spellEnd"/>
+      <w:r>
+        <w:t xml:space="preserve"> устанавливают более мощное оборудование, позволяющее перебирать больше </w:t>
+      </w:r>
+      <w:proofErr w:type="spellStart"/>
+      <w:r>
+        <w:t>хешей</w:t>
+      </w:r>
+      <w:proofErr w:type="spellEnd"/>
+      <w:r>
+        <w:t xml:space="preserve"> и, следовательно, чаще получать награду от сети. </w:t>
       </w:r>
       <w:r>
         <w:t xml:space="preserve">Более мощное оборудование потребляет больше электроэнергии. Уже сейчас сеть </w:t>
@@ -1206,7 +1679,23 @@
         <w:t xml:space="preserve">Proof-of-work </w:t>
       </w:r>
       <w:r>
-        <w:t xml:space="preserve">подвержены централизации, так как, в погоне за добычей, майнеры объединяются в майнинг-пулы, что подвергает угрозе основной принцип блокчейна – децентрализацию. </w:t>
+        <w:t xml:space="preserve">подвержены централизации, так как, в погоне за добычей, </w:t>
+      </w:r>
+      <w:proofErr w:type="spellStart"/>
+      <w:r>
+        <w:t>майнеры</w:t>
+      </w:r>
+      <w:proofErr w:type="spellEnd"/>
+      <w:r>
+        <w:t xml:space="preserve"> объединяются в майнинг-пулы, что подвергает угрозе основной принцип </w:t>
+      </w:r>
+      <w:proofErr w:type="spellStart"/>
+      <w:r>
+        <w:t>блокчейна</w:t>
+      </w:r>
+      <w:proofErr w:type="spellEnd"/>
+      <w:r>
+        <w:t xml:space="preserve"> – децентрализацию. </w:t>
       </w:r>
     </w:p>
     <w:p>
@@ -1222,13 +1711,6 @@
       </w:r>
     </w:p>
     <w:p>
-      <w:pPr>
-        <w:rPr>
-          <w:lang w:val="en-US"/>
-        </w:rPr>
-      </w:pPr>
-    </w:p>
-    <w:p>
       <w:r>
         <w:t xml:space="preserve">Данный алгоритм консенсуса был представлен в 2011 году, как альтернатива </w:t>
       </w:r>
@@ -1247,7 +1729,15 @@
     </w:p>
     <w:p>
       <w:r>
-        <w:t xml:space="preserve">Вместо майнеров, в </w:t>
+        <w:t xml:space="preserve">Вместо </w:t>
+      </w:r>
+      <w:proofErr w:type="spellStart"/>
+      <w:r>
+        <w:t>майнеров</w:t>
+      </w:r>
+      <w:proofErr w:type="spellEnd"/>
+      <w:r>
+        <w:t xml:space="preserve">, в </w:t>
       </w:r>
       <w:r>
         <w:rPr>
@@ -1256,7 +1746,15 @@
         <w:t xml:space="preserve">proof-of-stake </w:t>
       </w:r>
       <w:r>
-        <w:t xml:space="preserve">существуют валидаторы. Они разворачивают собственную ноду и замораживают на ее балансе некоторую сумму криптовалюты, эта сумма называется стейк. Чем больше монет заморожено в узле сети, тем больше вероятность того, что он создаст следующий блок. В базовой конфигурации </w:t>
+        <w:t xml:space="preserve">существуют валидаторы. Они разворачивают собственную </w:t>
+      </w:r>
+      <w:proofErr w:type="spellStart"/>
+      <w:r>
+        <w:t>ноду</w:t>
+      </w:r>
+      <w:proofErr w:type="spellEnd"/>
+      <w:r>
+        <w:t xml:space="preserve"> и замораживают на ее балансе некоторую сумму криптовалюты, эта сумма называется стейк. Чем больше монет заморожено в узле сети, тем больше вероятность того, что он создаст следующий блок. В базовой конфигурации </w:t>
       </w:r>
       <w:r>
         <w:rPr>
@@ -1265,7 +1763,15 @@
         <w:t>proof-of-stake</w:t>
       </w:r>
       <w:r>
-        <w:t xml:space="preserve">, нода владеющая 1% монет создает 1% всех блоков сети. </w:t>
+        <w:t xml:space="preserve">, </w:t>
+      </w:r>
+      <w:proofErr w:type="spellStart"/>
+      <w:r>
+        <w:t>нода</w:t>
+      </w:r>
+      <w:proofErr w:type="spellEnd"/>
+      <w:r>
+        <w:t xml:space="preserve"> владеющая 1% монет создает 1% всех блоков сети. </w:t>
       </w:r>
     </w:p>
     <w:p>
@@ -1276,7 +1782,15 @@
         <w:t xml:space="preserve">Proof-of-stake </w:t>
       </w:r>
       <w:r>
-        <w:t>можно сравнить с банковским вкладом, так как за каждый созданный блок полагается вознаграждение. Единственная проблема заключается в том, что чтобы стать валидатором необходимо обладать относительно большим количеством цифровой валюты, например в сети Ethereum 2.0 это минимум 36 ETH.</w:t>
+        <w:t xml:space="preserve">можно сравнить с банковским вкладом, так как за каждый созданный блок полагается вознаграждение. Единственная проблема заключается в том, что чтобы стать валидатором необходимо обладать относительно большим количеством цифровой валюты, например в сети </w:t>
+      </w:r>
+      <w:proofErr w:type="spellStart"/>
+      <w:r>
+        <w:t>Ethereum</w:t>
+      </w:r>
+      <w:proofErr w:type="spellEnd"/>
+      <w:r>
+        <w:t xml:space="preserve"> 2.0 это минимум 36 ETH.</w:t>
       </w:r>
       <w:r>
         <w:rPr>
@@ -1285,12 +1799,33 @@
         <w:t xml:space="preserve"> </w:t>
       </w:r>
       <w:r>
-        <w:t xml:space="preserve">Для решения этой проблемы криптоэнтузиасты вкладывают свои активы в уже существующие ноды-валидаторы и получают вознаграждение пропорциональное их вкладу. </w:t>
-      </w:r>
-    </w:p>
-    <w:p>
-      <w:r>
-        <w:t xml:space="preserve">Блокчейны с алгоритмом консенсуса </w:t>
+        <w:t xml:space="preserve">Для решения этой проблемы </w:t>
+      </w:r>
+      <w:proofErr w:type="spellStart"/>
+      <w:r>
+        <w:t>криптоэнтузиасты</w:t>
+      </w:r>
+      <w:proofErr w:type="spellEnd"/>
+      <w:r>
+        <w:t xml:space="preserve"> вкладывают свои активы в уже существующие </w:t>
+      </w:r>
+      <w:proofErr w:type="spellStart"/>
+      <w:r>
+        <w:t>ноды</w:t>
+      </w:r>
+      <w:proofErr w:type="spellEnd"/>
+      <w:r>
+        <w:t xml:space="preserve">-валидаторы и получают вознаграждение пропорциональное их вкладу. </w:t>
+      </w:r>
+    </w:p>
+    <w:p>
+      <w:proofErr w:type="spellStart"/>
+      <w:r>
+        <w:t>Блокчейны</w:t>
+      </w:r>
+      <w:proofErr w:type="spellEnd"/>
+      <w:r>
+        <w:t xml:space="preserve"> с алгоритмом консенсуса </w:t>
       </w:r>
       <w:r>
         <w:rPr>
@@ -1319,15 +1854,28 @@
       <w:r>
         <w:t xml:space="preserve"> всего 7. В </w:t>
       </w:r>
-      <w:r>
-        <w:rPr>
-          <w:lang w:val="en-US"/>
-        </w:rPr>
-        <w:t xml:space="preserve">PoS </w:t>
-      </w:r>
-      <w:r>
-        <w:t>сетях намного меньше комиссии и, что крайне важно для мирового экокомьюнити</w:t>
-      </w:r>
+      <w:proofErr w:type="spellStart"/>
+      <w:r>
+        <w:rPr>
+          <w:lang w:val="en-US"/>
+        </w:rPr>
+        <w:t>PoS</w:t>
+      </w:r>
+      <w:proofErr w:type="spellEnd"/>
+      <w:r>
+        <w:rPr>
+          <w:lang w:val="en-US"/>
+        </w:rPr>
+        <w:t xml:space="preserve"> </w:t>
+      </w:r>
+      <w:r>
+        <w:t xml:space="preserve">сетях намного меньше комиссии и, что крайне важно для мирового </w:t>
+      </w:r>
+      <w:proofErr w:type="spellStart"/>
+      <w:r>
+        <w:t>экокомьюнити</w:t>
+      </w:r>
+      <w:proofErr w:type="spellEnd"/>
       <w:r>
         <w:t>, потребляют заметно меньше электроэнергии.</w:t>
       </w:r>
@@ -1346,10 +1894,17 @@
         <w:t>Адреса</w:t>
       </w:r>
     </w:p>
-    <w:p/>
-    <w:p>
-      <w:r>
-        <w:t xml:space="preserve">Для проведения транзакций необходима система адресации. Важным принципом блокчейн сетей является анонимность и при создании адреса нужно сохранить в секрете информацию о владельце кошелька. Для этого используются алгоритмы ассиметричной криптографии, т.е способы шифрования с открытым и закрытым ключом. </w:t>
+    <w:p>
+      <w:r>
+        <w:t xml:space="preserve">Для проведения транзакций необходима система адресации. Важным принципом блокчейн сетей является анонимность и при создании адреса нужно сохранить в секрете информацию о владельце кошелька. Для этого используются алгоритмы ассиметричной криптографии, </w:t>
+      </w:r>
+      <w:proofErr w:type="spellStart"/>
+      <w:r>
+        <w:t>т.е</w:t>
+      </w:r>
+      <w:proofErr w:type="spellEnd"/>
+      <w:r>
+        <w:t xml:space="preserve"> способы шифрования с открытым и закрытым ключом. </w:t>
       </w:r>
     </w:p>
     <w:p>
@@ -1399,69 +1954,909 @@
         <w:t>Блоки</w:t>
       </w:r>
     </w:p>
+    <w:p>
+      <w:r>
+        <w:t xml:space="preserve">Элементарной единицей блокчейн сети является блок. Само название </w:t>
+      </w:r>
+      <w:proofErr w:type="spellStart"/>
+      <w:r>
+        <w:t>блокчейна</w:t>
+      </w:r>
+      <w:proofErr w:type="spellEnd"/>
+      <w:r>
+        <w:t xml:space="preserve"> переводится с английского, как цепочка блоков. Конечно, существуют отдельные транзакции, но сеть обрабатывает их только в совокупности с другими операциями, то есть в блоке. Рассмотрим его структуру:</w:t>
+      </w:r>
+    </w:p>
+    <w:p>
+      <w:pPr>
+        <w:rPr>
+          <w:lang w:val="en-US"/>
+        </w:rPr>
+      </w:pPr>
+      <w:r>
+        <w:t>Каждый блок состоит из двух частей – тело (</w:t>
+      </w:r>
+      <w:r>
+        <w:rPr>
+          <w:lang w:val="en-US"/>
+        </w:rPr>
+        <w:t xml:space="preserve">payload) </w:t>
+      </w:r>
+      <w:r>
+        <w:t>и заголовок (</w:t>
+      </w:r>
+      <w:r>
+        <w:rPr>
+          <w:lang w:val="en-US"/>
+        </w:rPr>
+        <w:t>header).</w:t>
+      </w:r>
+    </w:p>
+    <w:p>
+      <w:r>
+        <w:t xml:space="preserve">В </w:t>
+      </w:r>
+      <w:r>
+        <w:rPr>
+          <w:lang w:val="en-US"/>
+        </w:rPr>
+        <w:t xml:space="preserve">payload </w:t>
+      </w:r>
+      <w:r>
+        <w:t xml:space="preserve">содержится информация о всех </w:t>
+      </w:r>
+      <w:r>
+        <w:t>транзакциях,</w:t>
+      </w:r>
+      <w:r>
+        <w:t xml:space="preserve"> включённых в блок. Их количество варьируется в зависимости от сети</w:t>
+      </w:r>
+      <w:r>
+        <w:t>, но объем информации, занимаемой блоком, всегда фиксирован.</w:t>
+      </w:r>
+    </w:p>
+    <w:p>
+      <w:r>
+        <w:rPr>
+          <w:lang w:val="en-US"/>
+        </w:rPr>
+        <w:t xml:space="preserve">Header </w:t>
+      </w:r>
+      <w:r>
+        <w:t xml:space="preserve">служит для ускоренной навигации по истории транзакций и для поддержания стабильности сети. В минимальной комплектации заголовок блока содержит номер версии </w:t>
+      </w:r>
+      <w:proofErr w:type="spellStart"/>
+      <w:r>
+        <w:t>блокчейна</w:t>
+      </w:r>
+      <w:proofErr w:type="spellEnd"/>
+      <w:r>
+        <w:t xml:space="preserve">, </w:t>
+      </w:r>
+      <w:proofErr w:type="spellStart"/>
+      <w:r>
+        <w:t>хеш</w:t>
+      </w:r>
+      <w:proofErr w:type="spellEnd"/>
+      <w:r>
+        <w:t xml:space="preserve"> заголовка предыдущего блока, общий </w:t>
+      </w:r>
+      <w:proofErr w:type="spellStart"/>
+      <w:r>
+        <w:t>хеш</w:t>
+      </w:r>
+      <w:proofErr w:type="spellEnd"/>
+      <w:r>
+        <w:t xml:space="preserve"> всей сети (</w:t>
+      </w:r>
+      <w:proofErr w:type="gramStart"/>
+      <w:r>
+        <w:t>корень Меркла</w:t>
+      </w:r>
+      <w:proofErr w:type="gramEnd"/>
+      <w:r>
+        <w:t xml:space="preserve">), метку времени транзакции и несколько сугубо технических полей, предназначенных для </w:t>
+      </w:r>
+      <w:proofErr w:type="spellStart"/>
+      <w:r>
+        <w:t>майнеров</w:t>
+      </w:r>
+      <w:proofErr w:type="spellEnd"/>
+      <w:r>
+        <w:t xml:space="preserve">. </w:t>
+      </w:r>
+    </w:p>
+    <w:p>
+      <w:r>
+        <w:br w:type="page"/>
+      </w:r>
+    </w:p>
+    <w:p>
+      <w:pPr>
+        <w:pStyle w:val="a3"/>
+      </w:pPr>
+      <w:r>
+        <w:lastRenderedPageBreak/>
+        <w:t xml:space="preserve">Принцип работы </w:t>
+      </w:r>
+      <w:proofErr w:type="spellStart"/>
+      <w:r>
+        <w:t>блокчейна</w:t>
+      </w:r>
+      <w:proofErr w:type="spellEnd"/>
+    </w:p>
     <w:p/>
     <w:p>
       <w:r>
-        <w:t>Элементарной единицей блокчейн сети является блок. Само название блокчейна переводится с английского, как цепочка блоков. Конечно, существуют отдельные транзакции, но сеть обрабатывает их только в совокупности с другими операциями, то есть в блоке. Рассмотрим его структуру:</w:t>
-      </w:r>
-    </w:p>
-    <w:p>
-      <w:pPr>
-        <w:rPr>
-          <w:lang w:val="en-US"/>
-        </w:rPr>
-      </w:pPr>
-      <w:r>
-        <w:t>Каждый блок состоит из двух частей – тело (</w:t>
-      </w:r>
-      <w:r>
-        <w:rPr>
-          <w:lang w:val="en-US"/>
-        </w:rPr>
-        <w:t xml:space="preserve">payload) </w:t>
-      </w:r>
-      <w:r>
-        <w:t>и заголовок (</w:t>
-      </w:r>
-      <w:r>
-        <w:rPr>
-          <w:lang w:val="en-US"/>
-        </w:rPr>
-        <w:t>header).</w:t>
-      </w:r>
-    </w:p>
-    <w:p>
-      <w:r>
-        <w:t xml:space="preserve">В </w:t>
-      </w:r>
-      <w:r>
-        <w:rPr>
-          <w:lang w:val="en-US"/>
-        </w:rPr>
-        <w:t xml:space="preserve">payload </w:t>
-      </w:r>
-      <w:r>
-        <w:t>содержится информация о всех транзакциях включённых в блок. Их количество варьируется в зависимости от сети</w:t>
-      </w:r>
-      <w:r>
-        <w:t>, но объем информации, занимаемой блоком, всегда фиксирован.</w:t>
-      </w:r>
-    </w:p>
-    <w:p>
-      <w:r>
-        <w:rPr>
-          <w:lang w:val="en-US"/>
-        </w:rPr>
-        <w:t xml:space="preserve">Header </w:t>
-      </w:r>
-      <w:r>
-        <w:t xml:space="preserve">служит для ускоренной навигации по истории транзакций и для поддержания стабильности сети. В минимальной комплектации заголовок блока содержит номер версии блокчейна, </w:t>
-      </w:r>
-      <w:r>
-        <w:t>хеш заголовка предыдущего блока, общий хеш всей сети (корень Меркла), метку времени транзакции и несколько сугубо технических полей</w:t>
-      </w:r>
-      <w:r>
-        <w:t xml:space="preserve">, предназначенных для майнеров. </w:t>
+        <w:t xml:space="preserve">Имея представление об основных составных частях </w:t>
+      </w:r>
+      <w:proofErr w:type="spellStart"/>
+      <w:r>
+        <w:t>блокчейна</w:t>
+      </w:r>
+      <w:proofErr w:type="spellEnd"/>
+      <w:r>
+        <w:t>, мы можем разобраться с тем, как в сети происходят транзакции и как создаются блоки.</w:t>
+      </w:r>
+    </w:p>
+    <w:p>
+      <w:r>
+        <w:t xml:space="preserve">Представим, что мы хотим перевести 1 </w:t>
+      </w:r>
+      <w:r>
+        <w:rPr>
+          <w:lang w:val="en-US"/>
+        </w:rPr>
+        <w:t xml:space="preserve">ETH </w:t>
+      </w:r>
+      <w:r>
+        <w:t xml:space="preserve">на кошелек друга. Первоначально, необходимо получить эту монету на наш баланс. Блокчейн сети не хранят балансы кошельков и при каждой транзакции алгоритм сканирует всю историю транзакций, находит суммарное количество монет, поступавших на счет, и суммарное количество монет, которые </w:t>
+      </w:r>
+      <w:r>
+        <w:t xml:space="preserve">были с него выведены. Из разности этих значений и вычисляется наш текущий баланс. </w:t>
+      </w:r>
+    </w:p>
+    <w:p>
+      <w:pPr>
+        <w:jc w:val="center"/>
+      </w:pPr>
+      <w:r>
+        <w:softHyphen/>
+      </w:r>
+      <w:r>
+        <w:rPr>
+          <w:noProof/>
+        </w:rPr>
+        <w:drawing>
+          <wp:inline distT="0" distB="0" distL="0" distR="0" wp14:anchorId="052B9EB0" wp14:editId="6741FC25">
+            <wp:extent cx="2641600" cy="2328031"/>
+            <wp:effectExtent l="0" t="0" r="6350" b="0"/>
+            <wp:docPr id="1" name="Рисунок 1"/>
+            <wp:cNvGraphicFramePr>
+              <a:graphicFrameLocks xmlns:a="http://schemas.openxmlformats.org/drawingml/2006/main" noChangeAspect="1"/>
+            </wp:cNvGraphicFramePr>
+            <a:graphic xmlns:a="http://schemas.openxmlformats.org/drawingml/2006/main">
+              <a:graphicData uri="http://schemas.openxmlformats.org/drawingml/2006/picture">
+                <pic:pic xmlns:pic="http://schemas.openxmlformats.org/drawingml/2006/picture">
+                  <pic:nvPicPr>
+                    <pic:cNvPr id="0" name="Picture 1"/>
+                    <pic:cNvPicPr>
+                      <a:picLocks noChangeAspect="1" noChangeArrowheads="1"/>
+                    </pic:cNvPicPr>
+                  </pic:nvPicPr>
+                  <pic:blipFill>
+                    <a:blip r:embed="rId6" cstate="print">
+                      <a:extLst>
+                        <a:ext uri="{28A0092B-C50C-407E-A947-70E740481C1C}">
+                          <a14:useLocalDpi xmlns:a14="http://schemas.microsoft.com/office/drawing/2010/main" val="0"/>
+                        </a:ext>
+                      </a:extLst>
+                    </a:blip>
+                    <a:srcRect/>
+                    <a:stretch>
+                      <a:fillRect/>
+                    </a:stretch>
+                  </pic:blipFill>
+                  <pic:spPr bwMode="auto">
+                    <a:xfrm>
+                      <a:off x="0" y="0"/>
+                      <a:ext cx="2658335" cy="2342780"/>
+                    </a:xfrm>
+                    <a:prstGeom prst="rect">
+                      <a:avLst/>
+                    </a:prstGeom>
+                    <a:noFill/>
+                    <a:ln>
+                      <a:noFill/>
+                    </a:ln>
+                  </pic:spPr>
+                </pic:pic>
+              </a:graphicData>
+            </a:graphic>
+          </wp:inline>
+        </w:drawing>
+      </w:r>
+    </w:p>
+    <w:p>
+      <w:pPr>
+        <w:jc w:val="center"/>
+        <w:rPr>
+          <w:lang w:val="en-US"/>
+        </w:rPr>
+      </w:pPr>
+      <w:r>
+        <w:t>Изображение 1</w:t>
+      </w:r>
+      <w:r>
+        <w:t>:</w:t>
+      </w:r>
+      <w:r>
+        <w:t xml:space="preserve"> Процесс перевода 1 </w:t>
+      </w:r>
+      <w:r>
+        <w:rPr>
+          <w:lang w:val="en-US"/>
+        </w:rPr>
+        <w:t xml:space="preserve">ETH </w:t>
+      </w:r>
+      <w:r>
+        <w:t xml:space="preserve">в мобильном приложении кошелька </w:t>
+      </w:r>
+      <w:r>
+        <w:rPr>
+          <w:lang w:val="en-US"/>
+        </w:rPr>
+        <w:t>Trust Wallet</w:t>
+      </w:r>
+    </w:p>
+    <w:p>
+      <w:pPr>
+        <w:jc w:val="both"/>
+      </w:pPr>
+      <w:r>
+        <w:t>В случае, если наш баланс меньше, чем сумму, которую мы хотим перевести, нам будет отказано в транзакции. При использовании мобильного клиента он</w:t>
+      </w:r>
+      <w:r>
+        <w:t xml:space="preserve"> </w:t>
+      </w:r>
+      <w:r>
+        <w:t>просто не даст нам совершить такой перевод</w:t>
+      </w:r>
+      <w:r>
+        <w:t xml:space="preserve">, чтобы не засорять сеть и не оплачивать комиссию. Если же баланс достаточный или мы проводим транзакцию через более простой клиент, мы должны будем выбрать желаемый размер комиссии </w:t>
+      </w:r>
+      <w:r>
+        <w:t xml:space="preserve">и совершить перевод. </w:t>
+      </w:r>
+      <w:r>
+        <w:t xml:space="preserve">Размер комиссии влияет на то, как быстро транзакция будет обработана. </w:t>
+      </w:r>
+    </w:p>
+    <w:p>
+      <w:pPr>
+        <w:jc w:val="both"/>
+      </w:pPr>
+      <w:r>
+        <w:t xml:space="preserve">Как только кнопка «Перевести» нажата, </w:t>
+      </w:r>
+      <w:r>
+        <w:t xml:space="preserve">баланс кошелька </w:t>
+      </w:r>
+      <w:r>
+        <w:t>обновится,</w:t>
+      </w:r>
+      <w:r>
+        <w:t xml:space="preserve"> а транзакция окажется в, своего рода, зале ожидания, который называется </w:t>
+      </w:r>
+      <w:proofErr w:type="spellStart"/>
+      <w:r>
+        <w:t>мемпул</w:t>
+      </w:r>
+      <w:proofErr w:type="spellEnd"/>
+      <w:r>
+        <w:t xml:space="preserve">. </w:t>
+      </w:r>
+      <w:r>
+        <w:t xml:space="preserve">Транзакции находятся там до момента обработки </w:t>
+      </w:r>
+      <w:proofErr w:type="spellStart"/>
+      <w:r>
+        <w:t>нодами</w:t>
+      </w:r>
+      <w:proofErr w:type="spellEnd"/>
+      <w:r>
+        <w:t xml:space="preserve"> сети. </w:t>
+      </w:r>
+    </w:p>
+    <w:p>
+      <w:pPr>
+        <w:jc w:val="both"/>
+      </w:pPr>
+      <w:r>
+        <w:t>Узлы-валидаторы</w:t>
+      </w:r>
+      <w:r>
+        <w:t xml:space="preserve"> обрабатывают транзакции в </w:t>
+      </w:r>
+      <w:proofErr w:type="spellStart"/>
+      <w:r>
+        <w:t>мемпуле</w:t>
+      </w:r>
+      <w:proofErr w:type="spellEnd"/>
+      <w:r>
+        <w:t xml:space="preserve"> в порядке очередности, определяемом размером комиссии. Следовательно, чем выше комиссию вы установите, тем быстрее перевод будет обработан и ваш </w:t>
+      </w:r>
+      <w:r>
+        <w:rPr>
+          <w:lang w:val="en-US"/>
+        </w:rPr>
+        <w:t xml:space="preserve">ETH </w:t>
+      </w:r>
+      <w:r>
+        <w:t>окажется на балансе друга.</w:t>
+      </w:r>
+    </w:p>
+    <w:p>
+      <w:pPr>
+        <w:jc w:val="center"/>
+      </w:pPr>
+      <w:r>
+        <w:lastRenderedPageBreak/>
+        <w:softHyphen/>
+      </w:r>
+      <w:r>
+        <w:rPr>
+          <w:noProof/>
+        </w:rPr>
+        <w:drawing>
+          <wp:inline distT="0" distB="0" distL="0" distR="0" wp14:anchorId="122129BF" wp14:editId="443C0F1A">
+            <wp:extent cx="2286000" cy="4637251"/>
+            <wp:effectExtent l="0" t="0" r="0" b="0"/>
+            <wp:docPr id="2" name="Рисунок 2"/>
+            <wp:cNvGraphicFramePr>
+              <a:graphicFrameLocks xmlns:a="http://schemas.openxmlformats.org/drawingml/2006/main" noChangeAspect="1"/>
+            </wp:cNvGraphicFramePr>
+            <a:graphic xmlns:a="http://schemas.openxmlformats.org/drawingml/2006/main">
+              <a:graphicData uri="http://schemas.openxmlformats.org/drawingml/2006/picture">
+                <pic:pic xmlns:pic="http://schemas.openxmlformats.org/drawingml/2006/picture">
+                  <pic:nvPicPr>
+                    <pic:cNvPr id="0" name="Picture 2"/>
+                    <pic:cNvPicPr>
+                      <a:picLocks noChangeAspect="1" noChangeArrowheads="1"/>
+                    </pic:cNvPicPr>
+                  </pic:nvPicPr>
+                  <pic:blipFill>
+                    <a:blip r:embed="rId7" cstate="print">
+                      <a:extLst>
+                        <a:ext uri="{28A0092B-C50C-407E-A947-70E740481C1C}">
+                          <a14:useLocalDpi xmlns:a14="http://schemas.microsoft.com/office/drawing/2010/main" val="0"/>
+                        </a:ext>
+                      </a:extLst>
+                    </a:blip>
+                    <a:srcRect/>
+                    <a:stretch>
+                      <a:fillRect/>
+                    </a:stretch>
+                  </pic:blipFill>
+                  <pic:spPr bwMode="auto">
+                    <a:xfrm>
+                      <a:off x="0" y="0"/>
+                      <a:ext cx="2289317" cy="4643979"/>
+                    </a:xfrm>
+                    <a:prstGeom prst="rect">
+                      <a:avLst/>
+                    </a:prstGeom>
+                    <a:noFill/>
+                    <a:ln>
+                      <a:noFill/>
+                    </a:ln>
+                  </pic:spPr>
+                </pic:pic>
+              </a:graphicData>
+            </a:graphic>
+          </wp:inline>
+        </w:drawing>
+      </w:r>
+    </w:p>
+    <w:p>
+      <w:pPr>
+        <w:jc w:val="center"/>
+      </w:pPr>
+      <w:r>
+        <w:t xml:space="preserve">Изображение 2: Экран отказа в транзакции в мобильном кошельке </w:t>
+      </w:r>
+      <w:r>
+        <w:rPr>
+          <w:lang w:val="en-US"/>
+        </w:rPr>
+        <w:t xml:space="preserve">Trust Wallet. </w:t>
+      </w:r>
+      <w:r>
+        <w:t xml:space="preserve">В данной ситуации на моем балансе находится 0.02 </w:t>
+      </w:r>
+      <w:r>
+        <w:rPr>
+          <w:lang w:val="en-US"/>
+        </w:rPr>
+        <w:t>ETH</w:t>
+      </w:r>
+      <w:r>
+        <w:t xml:space="preserve"> и при попытке перевести 1 </w:t>
+      </w:r>
+      <w:r>
+        <w:rPr>
+          <w:lang w:val="en-US"/>
+        </w:rPr>
+        <w:t xml:space="preserve">ETH </w:t>
+      </w:r>
+      <w:r>
+        <w:t>я вижу ограничение.</w:t>
+      </w:r>
+    </w:p>
+    <w:p>
+      <w:r>
+        <w:br w:type="page"/>
+      </w:r>
+    </w:p>
+    <w:p>
+      <w:pPr>
+        <w:pStyle w:val="a3"/>
+      </w:pPr>
+      <w:r>
+        <w:lastRenderedPageBreak/>
+        <w:t xml:space="preserve">Применение </w:t>
+      </w:r>
+      <w:proofErr w:type="spellStart"/>
+      <w:r>
+        <w:t>блокчейна</w:t>
+      </w:r>
+      <w:proofErr w:type="spellEnd"/>
+    </w:p>
+    <w:p/>
+    <w:p>
+      <w:r>
+        <w:t xml:space="preserve">В настоящее время, блокчейн технологии набирают популярность как в финансовом секторе, так и в далеких от криптовалют направлениях. </w:t>
+      </w:r>
+    </w:p>
+    <w:p>
+      <w:pPr>
+        <w:rPr>
+          <w:lang w:val="en-US"/>
+        </w:rPr>
+      </w:pPr>
+      <w:r>
+        <w:t xml:space="preserve">Блокчейн технологии применяются в логистике, так как отлично подходят для хранения связанной информации. Используя блокчейн-токены в качестве виртуальной накладной, компания-перевозчик может гарантировать заказчику подлинность товара и прозрачность путей поставки. Такую технологию уже использует компания </w:t>
+      </w:r>
+      <w:r>
+        <w:rPr>
+          <w:lang w:val="en-US"/>
+        </w:rPr>
+        <w:t>Alibaba</w:t>
+      </w:r>
+      <w:r>
+        <w:t xml:space="preserve">, которая напрямую связана с маркетплейсом </w:t>
+      </w:r>
+      <w:r>
+        <w:rPr>
+          <w:lang w:val="en-US"/>
+        </w:rPr>
+        <w:t>AliExpress.</w:t>
+      </w:r>
+    </w:p>
+    <w:p>
+      <w:r>
+        <w:t>Блокчейн нашел свое применение и в политике. С помощью этой технологии можно проводить прозрачные выбор</w:t>
+      </w:r>
+      <w:r>
+        <w:t xml:space="preserve">ы, которые, практически, невозможно фальсифицировать. Каждый гражданин сможет иметь доступ к информации о всех полученных голосах </w:t>
+      </w:r>
+      <w:r>
+        <w:t>и, при этом, сохранит свою анонимность. Помимо этого, данная технология значительно упрощает сам процесс голосования и подсчет голосов.</w:t>
+      </w:r>
+    </w:p>
+    <w:p>
+      <w:r>
+        <w:t>Уникальные невзаимозаменяемые токены (</w:t>
+      </w:r>
+      <w:r>
+        <w:rPr>
+          <w:lang w:val="en-US"/>
+        </w:rPr>
+        <w:t>NFT)</w:t>
+      </w:r>
+      <w:r>
+        <w:t xml:space="preserve">, существующие во всех современных </w:t>
+      </w:r>
+      <w:proofErr w:type="spellStart"/>
+      <w:r>
+        <w:t>блокчейнах</w:t>
+      </w:r>
+      <w:proofErr w:type="spellEnd"/>
+      <w:r>
+        <w:t xml:space="preserve">, позволяют </w:t>
+      </w:r>
+      <w:r>
+        <w:t xml:space="preserve">создавать наиболее безопасные системы идентификации. Цифровые подписи могут подтверждать подлинность тех или иных физических товаров. Блокчейн может применяться в медицине для отслеживания изменений в состоянии пациентов. Ещё множество проектов с применением </w:t>
+      </w:r>
+      <w:proofErr w:type="spellStart"/>
+      <w:r>
+        <w:t>блокчейна</w:t>
+      </w:r>
+      <w:proofErr w:type="spellEnd"/>
+      <w:r>
+        <w:t xml:space="preserve"> находятся в зачаточной стадии и в скором времени мы услышим о новых сферах нашей жизни, куда была внедрена эта технология. </w:t>
+      </w:r>
+    </w:p>
+    <w:p>
+      <w:r>
+        <w:br w:type="page"/>
+      </w:r>
+    </w:p>
+    <w:p>
+      <w:pPr>
+        <w:pStyle w:val="a3"/>
+      </w:pPr>
+      <w:r>
+        <w:lastRenderedPageBreak/>
+        <w:t>Блокчейн разработка</w:t>
+      </w:r>
+    </w:p>
+    <w:p/>
+    <w:p>
+      <w:r>
+        <w:t xml:space="preserve">Для реализации </w:t>
+      </w:r>
+      <w:r>
+        <w:t xml:space="preserve">проектов в сети </w:t>
+      </w:r>
+      <w:proofErr w:type="spellStart"/>
+      <w:r>
+        <w:t>блокчейна</w:t>
+      </w:r>
+      <w:proofErr w:type="spellEnd"/>
+      <w:r>
+        <w:t xml:space="preserve"> необходимы блокчейн разработчики. По сути своей, блокчейн разработка мало чем отличается от классического </w:t>
+      </w:r>
+      <w:r>
+        <w:rPr>
+          <w:lang w:val="en-US"/>
+        </w:rPr>
+        <w:t>back-end</w:t>
+      </w:r>
+      <w:r>
+        <w:t>. Разве что программа обращается не к централизованной базе данных, а к распределенному реестру, который постоянно обновляется.</w:t>
+      </w:r>
+    </w:p>
+    <w:p>
+      <w:r>
+        <w:t>В настоящее время, блокчейн разработка делится на два важных направления: Создание децентрализованных приложений (</w:t>
+      </w:r>
+      <w:proofErr w:type="spellStart"/>
+      <w:r>
+        <w:rPr>
+          <w:lang w:val="en-US"/>
+        </w:rPr>
+        <w:t>DApps</w:t>
+      </w:r>
+      <w:proofErr w:type="spellEnd"/>
+      <w:r>
+        <w:rPr>
+          <w:lang w:val="en-US"/>
+        </w:rPr>
+        <w:t xml:space="preserve">) </w:t>
+      </w:r>
+      <w:r>
+        <w:t xml:space="preserve">и </w:t>
+      </w:r>
+      <w:proofErr w:type="gramStart"/>
+      <w:r>
+        <w:t>создание</w:t>
+      </w:r>
+      <w:proofErr w:type="gramEnd"/>
+      <w:r>
+        <w:t xml:space="preserve"> и поддержка новых сетей.</w:t>
+      </w:r>
+    </w:p>
+    <w:p>
+      <w:r>
+        <w:br w:type="page"/>
+      </w:r>
+    </w:p>
+    <w:p>
+      <w:pPr>
+        <w:pStyle w:val="a6"/>
+        <w:rPr>
+          <w:lang w:val="en-US"/>
+        </w:rPr>
+      </w:pPr>
+      <w:r>
+        <w:lastRenderedPageBreak/>
+        <w:t xml:space="preserve">Разработка </w:t>
+      </w:r>
+      <w:proofErr w:type="spellStart"/>
+      <w:r>
+        <w:rPr>
+          <w:lang w:val="en-US"/>
+        </w:rPr>
+        <w:t>DApps</w:t>
+      </w:r>
+      <w:proofErr w:type="spellEnd"/>
+    </w:p>
+    <w:p>
+      <w:r>
+        <w:t xml:space="preserve">Децентрализованные приложения, то есть </w:t>
+      </w:r>
+      <w:proofErr w:type="gramStart"/>
+      <w:r>
+        <w:t>приложения</w:t>
+      </w:r>
+      <w:proofErr w:type="gramEnd"/>
+      <w:r>
+        <w:t xml:space="preserve"> запущенные не на каком-то определенном сервере, а в сети </w:t>
+      </w:r>
+      <w:proofErr w:type="spellStart"/>
+      <w:r>
+        <w:t>блокчейна</w:t>
+      </w:r>
+      <w:proofErr w:type="spellEnd"/>
+      <w:r>
+        <w:t xml:space="preserve">, работают за счет смарт-контрактов. Смарт-контракт, в свою очередь, напоминает обычный бумажный договор, который невозможно нарушить, так как его условия выполняются автоматически. </w:t>
+      </w:r>
+    </w:p>
+    <w:p>
+      <w:pPr>
+        <w:rPr>
+          <w:lang w:val="en-US"/>
+        </w:rPr>
+      </w:pPr>
+      <w:r>
+        <w:t xml:space="preserve">Написание смарт-контрактов ведется на языке программирования </w:t>
+      </w:r>
+      <w:r>
+        <w:rPr>
+          <w:lang w:val="en-US"/>
+        </w:rPr>
+        <w:t>Solidity</w:t>
+      </w:r>
+      <w:r>
+        <w:t xml:space="preserve">, который похож по синтаксису на </w:t>
+      </w:r>
+      <w:r>
+        <w:rPr>
+          <w:lang w:val="en-US"/>
+        </w:rPr>
+        <w:t xml:space="preserve">JavaScript. </w:t>
+      </w:r>
+      <w:r>
+        <w:t xml:space="preserve">Некоторые современные </w:t>
+      </w:r>
+      <w:proofErr w:type="spellStart"/>
+      <w:r>
+        <w:t>блокчейны</w:t>
+      </w:r>
+      <w:proofErr w:type="spellEnd"/>
+      <w:r>
+        <w:t xml:space="preserve">, например </w:t>
+      </w:r>
+      <w:r>
+        <w:rPr>
+          <w:lang w:val="en-US"/>
+        </w:rPr>
+        <w:t xml:space="preserve">Aptos </w:t>
+      </w:r>
+      <w:r>
+        <w:t xml:space="preserve">и </w:t>
+      </w:r>
+      <w:r>
+        <w:rPr>
+          <w:lang w:val="en-US"/>
+        </w:rPr>
+        <w:t>Sui,</w:t>
+      </w:r>
+      <w:r>
+        <w:t xml:space="preserve"> используют для написания контрактов совсем молодой язык, который называется </w:t>
+      </w:r>
+      <w:r>
+        <w:rPr>
+          <w:lang w:val="en-US"/>
+        </w:rPr>
+        <w:t>Move</w:t>
+      </w:r>
+      <w:r>
+        <w:t xml:space="preserve">. По заверениям разработчиков он значительно быстрее, проще и безопаснее, чем </w:t>
+      </w:r>
+      <w:r>
+        <w:rPr>
+          <w:lang w:val="en-US"/>
+        </w:rPr>
+        <w:t>Solidity.</w:t>
+      </w:r>
+    </w:p>
+    <w:p>
+      <w:pPr>
+        <w:rPr>
+          <w:lang w:val="en-US"/>
+        </w:rPr>
+      </w:pPr>
+      <w:r>
+        <w:rPr>
+          <w:lang w:val="en-US"/>
+        </w:rPr>
+        <w:t xml:space="preserve">Front-end </w:t>
+      </w:r>
+      <w:r>
+        <w:t xml:space="preserve">и </w:t>
+      </w:r>
+      <w:r>
+        <w:rPr>
+          <w:lang w:val="en-US"/>
+        </w:rPr>
+        <w:t>back-end</w:t>
+      </w:r>
+      <w:r>
+        <w:t xml:space="preserve"> для децентрализованных приложений мало чем отличается от классического и ведется на классическом стеке технологий, но популярностью в блокчейн среде пользуется </w:t>
+      </w:r>
+      <w:r>
+        <w:rPr>
+          <w:lang w:val="en-US"/>
+        </w:rPr>
+        <w:t xml:space="preserve">JavaScript </w:t>
+      </w:r>
+      <w:r>
+        <w:t xml:space="preserve">и надстройка над ним </w:t>
+      </w:r>
+      <w:r>
+        <w:rPr>
+          <w:lang w:val="en-US"/>
+        </w:rPr>
+        <w:t>TypeScript.</w:t>
+      </w:r>
+    </w:p>
+    <w:p>
+      <w:pPr>
+        <w:pStyle w:val="a6"/>
+      </w:pPr>
+      <w:r>
+        <w:t xml:space="preserve">Разработка и поддержка </w:t>
+      </w:r>
+      <w:proofErr w:type="spellStart"/>
+      <w:r>
+        <w:t>блокчейнов</w:t>
+      </w:r>
+      <w:proofErr w:type="spellEnd"/>
+    </w:p>
+    <w:p>
+      <w:r>
+        <w:t>Это сложная область разработки, требующая глубинных знаний криптографии, устройства сетей и серверов, понимания математики и большого опыта в программировании.</w:t>
+      </w:r>
+    </w:p>
+    <w:p>
+      <w:r>
+        <w:t xml:space="preserve">Поскольку в </w:t>
+      </w:r>
+      <w:proofErr w:type="spellStart"/>
+      <w:r>
+        <w:t>блокчейне</w:t>
+      </w:r>
+      <w:proofErr w:type="spellEnd"/>
+      <w:r>
+        <w:t xml:space="preserve"> важную роль играет скорость, разработка ведется на низкоуровневых языках. Так сеть </w:t>
+      </w:r>
+      <w:r>
+        <w:rPr>
+          <w:lang w:val="en-US"/>
+        </w:rPr>
+        <w:t xml:space="preserve">Bitcoin </w:t>
+      </w:r>
+      <w:r>
+        <w:t xml:space="preserve">была написана на </w:t>
+      </w:r>
+      <w:r>
+        <w:rPr>
+          <w:lang w:val="en-US"/>
+        </w:rPr>
+        <w:t>C++</w:t>
+      </w:r>
+      <w:r>
+        <w:t xml:space="preserve">. Ещё разработка ведется на </w:t>
+      </w:r>
+      <w:r>
+        <w:rPr>
+          <w:lang w:val="en-US"/>
+        </w:rPr>
+        <w:t>Golang, Rust</w:t>
+      </w:r>
+      <w:r>
+        <w:t xml:space="preserve"> и С.</w:t>
+      </w:r>
+    </w:p>
+    <w:p>
+      <w:pPr>
+        <w:pStyle w:val="a6"/>
+      </w:pPr>
+      <w:r>
+        <w:t>Прочие навыки блокчейн разработчиков</w:t>
+      </w:r>
+    </w:p>
+    <w:p>
+      <w:r>
+        <w:t>О</w:t>
+      </w:r>
+      <w:r>
+        <w:t xml:space="preserve">дной из сильных сторон </w:t>
+      </w:r>
+      <w:proofErr w:type="spellStart"/>
+      <w:r>
+        <w:t>блокчейна</w:t>
+      </w:r>
+      <w:proofErr w:type="spellEnd"/>
+      <w:r>
+        <w:t xml:space="preserve"> является его безопасность и задача разработчика – не нарушить ее. Регулярно появляются новости о том, что хакеры украли миллионы долларов в криптовалюте из-за ошибки в смарт-контракте. В связи с этим, разработчику необходимо разбираться в информационной безопасности и уметь проводить аудиты и тесты. </w:t>
+      </w:r>
+    </w:p>
+    <w:p>
+      <w:r>
+        <w:t xml:space="preserve">Поскольку большая часть блокчейн проектов связана с криптовалютой, разработчикам необходимо разбираться в экономике и </w:t>
+      </w:r>
+      <w:proofErr w:type="spellStart"/>
+      <w:r>
+        <w:t>токеномике</w:t>
+      </w:r>
+      <w:proofErr w:type="spellEnd"/>
+      <w:r>
+        <w:t xml:space="preserve"> компании, уметь строить экономико-математические модели и, в целом, тонко чувствовать систему, над которой работаешь.</w:t>
+      </w:r>
+    </w:p>
+    <w:p>
+      <w:r>
+        <w:br w:type="page"/>
+      </w:r>
+    </w:p>
+    <w:p>
+      <w:pPr>
+        <w:pStyle w:val="a3"/>
+      </w:pPr>
+      <w:r>
+        <w:lastRenderedPageBreak/>
+        <w:t>Заключение</w:t>
+      </w:r>
+    </w:p>
+    <w:p/>
+    <w:p>
+      <w:r>
+        <w:t>Резюмируя написанное, хочу сказать, что блокчейн – крайне перспективная и, во многом, инновационная технология. Сейчас она находится в зачаточной стадии и обрастает огромным количеством проектов, которые будут делать нашу жизнь проще удобнее и безопаснее.</w:t>
+      </w:r>
+    </w:p>
+    <w:p>
+      <w:r>
+        <w:t>На мой взгляд</w:t>
+      </w:r>
+      <w:r>
+        <w:t>, блокчейн – один из столбов, на котором будет держаться интернет</w:t>
+      </w:r>
+      <w:r>
+        <w:rPr>
+          <w:lang w:val="en-US"/>
+        </w:rPr>
+        <w:t xml:space="preserve">, </w:t>
+      </w:r>
+      <w:r>
+        <w:t xml:space="preserve">эпохи </w:t>
+      </w:r>
+      <w:r>
+        <w:rPr>
+          <w:lang w:val="en-US"/>
+        </w:rPr>
+        <w:t>Web3.0.</w:t>
+      </w:r>
+      <w:r>
+        <w:t xml:space="preserve"> Именно </w:t>
+      </w:r>
+      <w:r>
+        <w:t>поэтому</w:t>
+      </w:r>
+      <w:r>
+        <w:t xml:space="preserve"> я продолжу изучение данной тематики и буду сильнее погружаться в блокчейн разработку, чтобы стать востребованным специалистом в будущем. </w:t>
       </w:r>
     </w:p>
     <w:sectPr>

</xml_diff>

<commit_message>
added content and list of literature
</commit_message>
<xml_diff>
--- a/blockchain.docx
+++ b/blockchain.docx
@@ -12,6 +12,14 @@
           <w:szCs w:val="36"/>
         </w:rPr>
       </w:pPr>
+      <w:r>
+        <w:rPr>
+          <w:rFonts w:cs="Times New Roman"/>
+          <w:sz w:val="36"/>
+          <w:szCs w:val="36"/>
+        </w:rPr>
+        <w:softHyphen/>
+      </w:r>
       <w:r>
         <w:rPr>
           <w:rFonts w:cs="Times New Roman"/>
@@ -335,9 +343,1246 @@
         <w:t>, 2022</w:t>
       </w:r>
     </w:p>
-    <w:p>
-      <w:pPr>
-        <w:pStyle w:val="a3"/>
+    <w:sdt>
+      <w:sdtPr>
+        <w:id w:val="1480345936"/>
+        <w:docPartObj>
+          <w:docPartGallery w:val="Table of Contents"/>
+          <w:docPartUnique/>
+        </w:docPartObj>
+      </w:sdtPr>
+      <w:sdtEndPr>
+        <w:rPr>
+          <w:rFonts w:eastAsiaTheme="minorHAnsi" w:cstheme="minorBidi"/>
+          <w:bCs/>
+          <w:color w:val="auto"/>
+          <w:sz w:val="28"/>
+          <w:szCs w:val="22"/>
+          <w:lang w:eastAsia="en-US"/>
+        </w:rPr>
+      </w:sdtEndPr>
+      <w:sdtContent>
+        <w:p>
+          <w:pPr>
+            <w:pStyle w:val="ac"/>
+          </w:pPr>
+          <w:r>
+            <w:t>Оглавление</w:t>
+          </w:r>
+        </w:p>
+        <w:p>
+          <w:pPr>
+            <w:pStyle w:val="11"/>
+            <w:tabs>
+              <w:tab w:val="right" w:leader="dot" w:pos="9345"/>
+            </w:tabs>
+            <w:rPr>
+              <w:rFonts w:asciiTheme="minorHAnsi" w:eastAsiaTheme="minorEastAsia" w:hAnsiTheme="minorHAnsi"/>
+              <w:noProof/>
+              <w:sz w:val="22"/>
+              <w:lang w:eastAsia="ru-RU"/>
+            </w:rPr>
+          </w:pPr>
+          <w:r>
+            <w:fldChar w:fldCharType="begin"/>
+          </w:r>
+          <w:r>
+            <w:instrText xml:space="preserve"> TOC \o "1-3" \h \z \u </w:instrText>
+          </w:r>
+          <w:r>
+            <w:fldChar w:fldCharType="separate"/>
+          </w:r>
+          <w:hyperlink w:anchor="_Toc121587667" w:history="1">
+            <w:r>
+              <w:rPr>
+                <w:rStyle w:val="ad"/>
+                <w:noProof/>
+              </w:rPr>
+              <w:t>Введение</w:t>
+            </w:r>
+            <w:r>
+              <w:rPr>
+                <w:noProof/>
+                <w:webHidden/>
+              </w:rPr>
+              <w:tab/>
+            </w:r>
+            <w:r>
+              <w:rPr>
+                <w:noProof/>
+                <w:webHidden/>
+              </w:rPr>
+              <w:fldChar w:fldCharType="begin"/>
+            </w:r>
+            <w:r>
+              <w:rPr>
+                <w:noProof/>
+                <w:webHidden/>
+              </w:rPr>
+              <w:instrText xml:space="preserve"> PAGEREF _Toc121587667 \h </w:instrText>
+            </w:r>
+            <w:r>
+              <w:rPr>
+                <w:noProof/>
+                <w:webHidden/>
+              </w:rPr>
+            </w:r>
+            <w:r>
+              <w:rPr>
+                <w:noProof/>
+                <w:webHidden/>
+              </w:rPr>
+              <w:fldChar w:fldCharType="separate"/>
+            </w:r>
+            <w:r>
+              <w:rPr>
+                <w:noProof/>
+                <w:webHidden/>
+              </w:rPr>
+              <w:t>4</w:t>
+            </w:r>
+            <w:r>
+              <w:rPr>
+                <w:noProof/>
+                <w:webHidden/>
+              </w:rPr>
+              <w:fldChar w:fldCharType="end"/>
+            </w:r>
+          </w:hyperlink>
+        </w:p>
+        <w:p>
+          <w:pPr>
+            <w:pStyle w:val="11"/>
+            <w:tabs>
+              <w:tab w:val="right" w:leader="dot" w:pos="9345"/>
+            </w:tabs>
+            <w:rPr>
+              <w:rFonts w:asciiTheme="minorHAnsi" w:eastAsiaTheme="minorEastAsia" w:hAnsiTheme="minorHAnsi"/>
+              <w:noProof/>
+              <w:sz w:val="22"/>
+              <w:lang w:eastAsia="ru-RU"/>
+            </w:rPr>
+          </w:pPr>
+          <w:hyperlink w:anchor="_Toc121587668" w:history="1">
+            <w:r>
+              <w:rPr>
+                <w:rStyle w:val="ad"/>
+                <w:noProof/>
+              </w:rPr>
+              <w:t>Устройство б</w:t>
+            </w:r>
+            <w:r>
+              <w:rPr>
+                <w:rStyle w:val="ad"/>
+                <w:noProof/>
+              </w:rPr>
+              <w:t>л</w:t>
+            </w:r>
+            <w:r>
+              <w:rPr>
+                <w:rStyle w:val="ad"/>
+                <w:noProof/>
+              </w:rPr>
+              <w:t>окчейн сетей</w:t>
+            </w:r>
+            <w:r>
+              <w:rPr>
+                <w:noProof/>
+                <w:webHidden/>
+              </w:rPr>
+              <w:tab/>
+            </w:r>
+            <w:r>
+              <w:rPr>
+                <w:noProof/>
+                <w:webHidden/>
+              </w:rPr>
+              <w:fldChar w:fldCharType="begin"/>
+            </w:r>
+            <w:r>
+              <w:rPr>
+                <w:noProof/>
+                <w:webHidden/>
+              </w:rPr>
+              <w:instrText xml:space="preserve"> PAGEREF _Toc121587668 \h </w:instrText>
+            </w:r>
+            <w:r>
+              <w:rPr>
+                <w:noProof/>
+                <w:webHidden/>
+              </w:rPr>
+            </w:r>
+            <w:r>
+              <w:rPr>
+                <w:noProof/>
+                <w:webHidden/>
+              </w:rPr>
+              <w:fldChar w:fldCharType="separate"/>
+            </w:r>
+            <w:r>
+              <w:rPr>
+                <w:noProof/>
+                <w:webHidden/>
+              </w:rPr>
+              <w:t>5</w:t>
+            </w:r>
+            <w:r>
+              <w:rPr>
+                <w:noProof/>
+                <w:webHidden/>
+              </w:rPr>
+              <w:fldChar w:fldCharType="end"/>
+            </w:r>
+          </w:hyperlink>
+        </w:p>
+        <w:p>
+          <w:pPr>
+            <w:pStyle w:val="11"/>
+            <w:tabs>
+              <w:tab w:val="right" w:leader="dot" w:pos="9345"/>
+            </w:tabs>
+            <w:rPr>
+              <w:rFonts w:asciiTheme="minorHAnsi" w:eastAsiaTheme="minorEastAsia" w:hAnsiTheme="minorHAnsi"/>
+              <w:noProof/>
+              <w:sz w:val="22"/>
+              <w:lang w:eastAsia="ru-RU"/>
+            </w:rPr>
+          </w:pPr>
+          <w:hyperlink w:anchor="_Toc121587669" w:history="1">
+            <w:r>
+              <w:rPr>
+                <w:rStyle w:val="ad"/>
+                <w:noProof/>
+              </w:rPr>
+              <w:t>Узлы сети (Ноды)</w:t>
+            </w:r>
+            <w:r>
+              <w:rPr>
+                <w:noProof/>
+                <w:webHidden/>
+              </w:rPr>
+              <w:tab/>
+            </w:r>
+            <w:r>
+              <w:rPr>
+                <w:noProof/>
+                <w:webHidden/>
+              </w:rPr>
+              <w:fldChar w:fldCharType="begin"/>
+            </w:r>
+            <w:r>
+              <w:rPr>
+                <w:noProof/>
+                <w:webHidden/>
+              </w:rPr>
+              <w:instrText xml:space="preserve"> PAGEREF _Toc121587669 \h </w:instrText>
+            </w:r>
+            <w:r>
+              <w:rPr>
+                <w:noProof/>
+                <w:webHidden/>
+              </w:rPr>
+            </w:r>
+            <w:r>
+              <w:rPr>
+                <w:noProof/>
+                <w:webHidden/>
+              </w:rPr>
+              <w:fldChar w:fldCharType="separate"/>
+            </w:r>
+            <w:r>
+              <w:rPr>
+                <w:noProof/>
+                <w:webHidden/>
+              </w:rPr>
+              <w:t>6</w:t>
+            </w:r>
+            <w:r>
+              <w:rPr>
+                <w:noProof/>
+                <w:webHidden/>
+              </w:rPr>
+              <w:fldChar w:fldCharType="end"/>
+            </w:r>
+          </w:hyperlink>
+        </w:p>
+        <w:p>
+          <w:pPr>
+            <w:pStyle w:val="11"/>
+            <w:tabs>
+              <w:tab w:val="right" w:leader="dot" w:pos="9345"/>
+            </w:tabs>
+            <w:rPr>
+              <w:rFonts w:asciiTheme="minorHAnsi" w:eastAsiaTheme="minorEastAsia" w:hAnsiTheme="minorHAnsi"/>
+              <w:noProof/>
+              <w:sz w:val="22"/>
+              <w:lang w:eastAsia="ru-RU"/>
+            </w:rPr>
+          </w:pPr>
+          <w:hyperlink w:anchor="_Toc121587670" w:history="1">
+            <w:r>
+              <w:rPr>
+                <w:rStyle w:val="ad"/>
+                <w:noProof/>
+              </w:rPr>
+              <w:t>Алгоритм консенсуса</w:t>
+            </w:r>
+            <w:r>
+              <w:rPr>
+                <w:noProof/>
+                <w:webHidden/>
+              </w:rPr>
+              <w:tab/>
+            </w:r>
+            <w:r>
+              <w:rPr>
+                <w:noProof/>
+                <w:webHidden/>
+              </w:rPr>
+              <w:fldChar w:fldCharType="begin"/>
+            </w:r>
+            <w:r>
+              <w:rPr>
+                <w:noProof/>
+                <w:webHidden/>
+              </w:rPr>
+              <w:instrText xml:space="preserve"> PAGEREF _Toc121587670 \h </w:instrText>
+            </w:r>
+            <w:r>
+              <w:rPr>
+                <w:noProof/>
+                <w:webHidden/>
+              </w:rPr>
+            </w:r>
+            <w:r>
+              <w:rPr>
+                <w:noProof/>
+                <w:webHidden/>
+              </w:rPr>
+              <w:fldChar w:fldCharType="separate"/>
+            </w:r>
+            <w:r>
+              <w:rPr>
+                <w:noProof/>
+                <w:webHidden/>
+              </w:rPr>
+              <w:t>8</w:t>
+            </w:r>
+            <w:r>
+              <w:rPr>
+                <w:noProof/>
+                <w:webHidden/>
+              </w:rPr>
+              <w:fldChar w:fldCharType="end"/>
+            </w:r>
+          </w:hyperlink>
+        </w:p>
+        <w:p>
+          <w:pPr>
+            <w:pStyle w:val="11"/>
+            <w:tabs>
+              <w:tab w:val="right" w:leader="dot" w:pos="9345"/>
+            </w:tabs>
+            <w:rPr>
+              <w:rFonts w:asciiTheme="minorHAnsi" w:eastAsiaTheme="minorEastAsia" w:hAnsiTheme="minorHAnsi"/>
+              <w:noProof/>
+              <w:sz w:val="22"/>
+              <w:lang w:eastAsia="ru-RU"/>
+            </w:rPr>
+          </w:pPr>
+          <w:hyperlink w:anchor="_Toc121587671" w:history="1">
+            <w:r>
+              <w:rPr>
+                <w:rStyle w:val="ad"/>
+                <w:noProof/>
+                <w:lang w:val="en-US"/>
+              </w:rPr>
+              <w:t>Proof-of-work</w:t>
+            </w:r>
+            <w:r>
+              <w:rPr>
+                <w:noProof/>
+                <w:webHidden/>
+              </w:rPr>
+              <w:tab/>
+            </w:r>
+            <w:r>
+              <w:rPr>
+                <w:noProof/>
+                <w:webHidden/>
+              </w:rPr>
+              <w:fldChar w:fldCharType="begin"/>
+            </w:r>
+            <w:r>
+              <w:rPr>
+                <w:noProof/>
+                <w:webHidden/>
+              </w:rPr>
+              <w:instrText xml:space="preserve"> PAGEREF _Toc121587671 \h </w:instrText>
+            </w:r>
+            <w:r>
+              <w:rPr>
+                <w:noProof/>
+                <w:webHidden/>
+              </w:rPr>
+            </w:r>
+            <w:r>
+              <w:rPr>
+                <w:noProof/>
+                <w:webHidden/>
+              </w:rPr>
+              <w:fldChar w:fldCharType="separate"/>
+            </w:r>
+            <w:r>
+              <w:rPr>
+                <w:noProof/>
+                <w:webHidden/>
+              </w:rPr>
+              <w:t>8</w:t>
+            </w:r>
+            <w:r>
+              <w:rPr>
+                <w:noProof/>
+                <w:webHidden/>
+              </w:rPr>
+              <w:fldChar w:fldCharType="end"/>
+            </w:r>
+          </w:hyperlink>
+        </w:p>
+        <w:p>
+          <w:pPr>
+            <w:pStyle w:val="11"/>
+            <w:tabs>
+              <w:tab w:val="right" w:leader="dot" w:pos="9345"/>
+            </w:tabs>
+            <w:rPr>
+              <w:rFonts w:asciiTheme="minorHAnsi" w:eastAsiaTheme="minorEastAsia" w:hAnsiTheme="minorHAnsi"/>
+              <w:noProof/>
+              <w:sz w:val="22"/>
+              <w:lang w:eastAsia="ru-RU"/>
+            </w:rPr>
+          </w:pPr>
+          <w:hyperlink w:anchor="_Toc121587672" w:history="1">
+            <w:r>
+              <w:rPr>
+                <w:rStyle w:val="ad"/>
+                <w:noProof/>
+                <w:lang w:val="en-US"/>
+              </w:rPr>
+              <w:t>Proof-of-stake</w:t>
+            </w:r>
+            <w:r>
+              <w:rPr>
+                <w:noProof/>
+                <w:webHidden/>
+              </w:rPr>
+              <w:tab/>
+            </w:r>
+            <w:r>
+              <w:rPr>
+                <w:noProof/>
+                <w:webHidden/>
+              </w:rPr>
+              <w:fldChar w:fldCharType="begin"/>
+            </w:r>
+            <w:r>
+              <w:rPr>
+                <w:noProof/>
+                <w:webHidden/>
+              </w:rPr>
+              <w:instrText xml:space="preserve"> PAGEREF _Toc121587672 \h </w:instrText>
+            </w:r>
+            <w:r>
+              <w:rPr>
+                <w:noProof/>
+                <w:webHidden/>
+              </w:rPr>
+            </w:r>
+            <w:r>
+              <w:rPr>
+                <w:noProof/>
+                <w:webHidden/>
+              </w:rPr>
+              <w:fldChar w:fldCharType="separate"/>
+            </w:r>
+            <w:r>
+              <w:rPr>
+                <w:noProof/>
+                <w:webHidden/>
+              </w:rPr>
+              <w:t>9</w:t>
+            </w:r>
+            <w:r>
+              <w:rPr>
+                <w:noProof/>
+                <w:webHidden/>
+              </w:rPr>
+              <w:fldChar w:fldCharType="end"/>
+            </w:r>
+          </w:hyperlink>
+        </w:p>
+        <w:p>
+          <w:pPr>
+            <w:pStyle w:val="11"/>
+            <w:tabs>
+              <w:tab w:val="right" w:leader="dot" w:pos="9345"/>
+            </w:tabs>
+            <w:rPr>
+              <w:rFonts w:asciiTheme="minorHAnsi" w:eastAsiaTheme="minorEastAsia" w:hAnsiTheme="minorHAnsi"/>
+              <w:noProof/>
+              <w:sz w:val="22"/>
+              <w:lang w:eastAsia="ru-RU"/>
+            </w:rPr>
+          </w:pPr>
+          <w:hyperlink w:anchor="_Toc121587673" w:history="1">
+            <w:r>
+              <w:rPr>
+                <w:rStyle w:val="ad"/>
+                <w:noProof/>
+              </w:rPr>
+              <w:t>Адреса</w:t>
+            </w:r>
+            <w:r>
+              <w:rPr>
+                <w:noProof/>
+                <w:webHidden/>
+              </w:rPr>
+              <w:tab/>
+            </w:r>
+            <w:r>
+              <w:rPr>
+                <w:noProof/>
+                <w:webHidden/>
+              </w:rPr>
+              <w:fldChar w:fldCharType="begin"/>
+            </w:r>
+            <w:r>
+              <w:rPr>
+                <w:noProof/>
+                <w:webHidden/>
+              </w:rPr>
+              <w:instrText xml:space="preserve"> PAGEREF _Toc121587673 \h </w:instrText>
+            </w:r>
+            <w:r>
+              <w:rPr>
+                <w:noProof/>
+                <w:webHidden/>
+              </w:rPr>
+            </w:r>
+            <w:r>
+              <w:rPr>
+                <w:noProof/>
+                <w:webHidden/>
+              </w:rPr>
+              <w:fldChar w:fldCharType="separate"/>
+            </w:r>
+            <w:r>
+              <w:rPr>
+                <w:noProof/>
+                <w:webHidden/>
+              </w:rPr>
+              <w:t>10</w:t>
+            </w:r>
+            <w:r>
+              <w:rPr>
+                <w:noProof/>
+                <w:webHidden/>
+              </w:rPr>
+              <w:fldChar w:fldCharType="end"/>
+            </w:r>
+          </w:hyperlink>
+        </w:p>
+        <w:p>
+          <w:pPr>
+            <w:pStyle w:val="11"/>
+            <w:tabs>
+              <w:tab w:val="right" w:leader="dot" w:pos="9345"/>
+            </w:tabs>
+            <w:rPr>
+              <w:rFonts w:asciiTheme="minorHAnsi" w:eastAsiaTheme="minorEastAsia" w:hAnsiTheme="minorHAnsi"/>
+              <w:noProof/>
+              <w:sz w:val="22"/>
+              <w:lang w:eastAsia="ru-RU"/>
+            </w:rPr>
+          </w:pPr>
+          <w:hyperlink w:anchor="_Toc121587674" w:history="1">
+            <w:r>
+              <w:rPr>
+                <w:rStyle w:val="ad"/>
+                <w:noProof/>
+              </w:rPr>
+              <w:t>Блоки</w:t>
+            </w:r>
+            <w:r>
+              <w:rPr>
+                <w:noProof/>
+                <w:webHidden/>
+              </w:rPr>
+              <w:tab/>
+            </w:r>
+            <w:r>
+              <w:rPr>
+                <w:noProof/>
+                <w:webHidden/>
+              </w:rPr>
+              <w:fldChar w:fldCharType="begin"/>
+            </w:r>
+            <w:r>
+              <w:rPr>
+                <w:noProof/>
+                <w:webHidden/>
+              </w:rPr>
+              <w:instrText xml:space="preserve"> PAGEREF _Toc121587674 \h </w:instrText>
+            </w:r>
+            <w:r>
+              <w:rPr>
+                <w:noProof/>
+                <w:webHidden/>
+              </w:rPr>
+            </w:r>
+            <w:r>
+              <w:rPr>
+                <w:noProof/>
+                <w:webHidden/>
+              </w:rPr>
+              <w:fldChar w:fldCharType="separate"/>
+            </w:r>
+            <w:r>
+              <w:rPr>
+                <w:noProof/>
+                <w:webHidden/>
+              </w:rPr>
+              <w:t>11</w:t>
+            </w:r>
+            <w:r>
+              <w:rPr>
+                <w:noProof/>
+                <w:webHidden/>
+              </w:rPr>
+              <w:fldChar w:fldCharType="end"/>
+            </w:r>
+          </w:hyperlink>
+        </w:p>
+        <w:p>
+          <w:pPr>
+            <w:pStyle w:val="11"/>
+            <w:tabs>
+              <w:tab w:val="right" w:leader="dot" w:pos="9345"/>
+            </w:tabs>
+            <w:rPr>
+              <w:rFonts w:asciiTheme="minorHAnsi" w:eastAsiaTheme="minorEastAsia" w:hAnsiTheme="minorHAnsi"/>
+              <w:noProof/>
+              <w:sz w:val="22"/>
+              <w:lang w:eastAsia="ru-RU"/>
+            </w:rPr>
+          </w:pPr>
+          <w:hyperlink w:anchor="_Toc121587675" w:history="1">
+            <w:r>
+              <w:rPr>
+                <w:rStyle w:val="ad"/>
+                <w:noProof/>
+              </w:rPr>
+              <w:t>Принцип работы блокчейна</w:t>
+            </w:r>
+            <w:r>
+              <w:rPr>
+                <w:noProof/>
+                <w:webHidden/>
+              </w:rPr>
+              <w:tab/>
+            </w:r>
+            <w:r>
+              <w:rPr>
+                <w:noProof/>
+                <w:webHidden/>
+              </w:rPr>
+              <w:fldChar w:fldCharType="begin"/>
+            </w:r>
+            <w:r>
+              <w:rPr>
+                <w:noProof/>
+                <w:webHidden/>
+              </w:rPr>
+              <w:instrText xml:space="preserve"> PAGEREF _Toc121587675 \h </w:instrText>
+            </w:r>
+            <w:r>
+              <w:rPr>
+                <w:noProof/>
+                <w:webHidden/>
+              </w:rPr>
+            </w:r>
+            <w:r>
+              <w:rPr>
+                <w:noProof/>
+                <w:webHidden/>
+              </w:rPr>
+              <w:fldChar w:fldCharType="separate"/>
+            </w:r>
+            <w:r>
+              <w:rPr>
+                <w:noProof/>
+                <w:webHidden/>
+              </w:rPr>
+              <w:t>12</w:t>
+            </w:r>
+            <w:r>
+              <w:rPr>
+                <w:noProof/>
+                <w:webHidden/>
+              </w:rPr>
+              <w:fldChar w:fldCharType="end"/>
+            </w:r>
+          </w:hyperlink>
+        </w:p>
+        <w:p>
+          <w:pPr>
+            <w:pStyle w:val="11"/>
+            <w:tabs>
+              <w:tab w:val="right" w:leader="dot" w:pos="9345"/>
+            </w:tabs>
+            <w:rPr>
+              <w:rFonts w:asciiTheme="minorHAnsi" w:eastAsiaTheme="minorEastAsia" w:hAnsiTheme="minorHAnsi"/>
+              <w:noProof/>
+              <w:sz w:val="22"/>
+              <w:lang w:eastAsia="ru-RU"/>
+            </w:rPr>
+          </w:pPr>
+          <w:hyperlink w:anchor="_Toc121587676" w:history="1">
+            <w:r>
+              <w:rPr>
+                <w:rStyle w:val="ad"/>
+                <w:noProof/>
+              </w:rPr>
+              <w:t>Применение блокчейна</w:t>
+            </w:r>
+            <w:r>
+              <w:rPr>
+                <w:noProof/>
+                <w:webHidden/>
+              </w:rPr>
+              <w:tab/>
+            </w:r>
+            <w:r>
+              <w:rPr>
+                <w:noProof/>
+                <w:webHidden/>
+              </w:rPr>
+              <w:fldChar w:fldCharType="begin"/>
+            </w:r>
+            <w:r>
+              <w:rPr>
+                <w:noProof/>
+                <w:webHidden/>
+              </w:rPr>
+              <w:instrText xml:space="preserve"> PAGEREF _Toc121587676 \h </w:instrText>
+            </w:r>
+            <w:r>
+              <w:rPr>
+                <w:noProof/>
+                <w:webHidden/>
+              </w:rPr>
+            </w:r>
+            <w:r>
+              <w:rPr>
+                <w:noProof/>
+                <w:webHidden/>
+              </w:rPr>
+              <w:fldChar w:fldCharType="separate"/>
+            </w:r>
+            <w:r>
+              <w:rPr>
+                <w:noProof/>
+                <w:webHidden/>
+              </w:rPr>
+              <w:t>14</w:t>
+            </w:r>
+            <w:r>
+              <w:rPr>
+                <w:noProof/>
+                <w:webHidden/>
+              </w:rPr>
+              <w:fldChar w:fldCharType="end"/>
+            </w:r>
+          </w:hyperlink>
+        </w:p>
+        <w:p>
+          <w:pPr>
+            <w:pStyle w:val="11"/>
+            <w:tabs>
+              <w:tab w:val="right" w:leader="dot" w:pos="9345"/>
+            </w:tabs>
+            <w:rPr>
+              <w:rFonts w:asciiTheme="minorHAnsi" w:eastAsiaTheme="minorEastAsia" w:hAnsiTheme="minorHAnsi"/>
+              <w:noProof/>
+              <w:sz w:val="22"/>
+              <w:lang w:eastAsia="ru-RU"/>
+            </w:rPr>
+          </w:pPr>
+          <w:hyperlink w:anchor="_Toc121587677" w:history="1">
+            <w:r>
+              <w:rPr>
+                <w:rStyle w:val="ad"/>
+                <w:noProof/>
+              </w:rPr>
+              <w:t>Блокчейн разработка</w:t>
+            </w:r>
+            <w:r>
+              <w:rPr>
+                <w:noProof/>
+                <w:webHidden/>
+              </w:rPr>
+              <w:tab/>
+            </w:r>
+            <w:r>
+              <w:rPr>
+                <w:noProof/>
+                <w:webHidden/>
+              </w:rPr>
+              <w:fldChar w:fldCharType="begin"/>
+            </w:r>
+            <w:r>
+              <w:rPr>
+                <w:noProof/>
+                <w:webHidden/>
+              </w:rPr>
+              <w:instrText xml:space="preserve"> PAGEREF _Toc121587677 \h </w:instrText>
+            </w:r>
+            <w:r>
+              <w:rPr>
+                <w:noProof/>
+                <w:webHidden/>
+              </w:rPr>
+            </w:r>
+            <w:r>
+              <w:rPr>
+                <w:noProof/>
+                <w:webHidden/>
+              </w:rPr>
+              <w:fldChar w:fldCharType="separate"/>
+            </w:r>
+            <w:r>
+              <w:rPr>
+                <w:noProof/>
+                <w:webHidden/>
+              </w:rPr>
+              <w:t>15</w:t>
+            </w:r>
+            <w:r>
+              <w:rPr>
+                <w:noProof/>
+                <w:webHidden/>
+              </w:rPr>
+              <w:fldChar w:fldCharType="end"/>
+            </w:r>
+          </w:hyperlink>
+        </w:p>
+        <w:p>
+          <w:pPr>
+            <w:pStyle w:val="11"/>
+            <w:tabs>
+              <w:tab w:val="right" w:leader="dot" w:pos="9345"/>
+            </w:tabs>
+            <w:rPr>
+              <w:rFonts w:asciiTheme="minorHAnsi" w:eastAsiaTheme="minorEastAsia" w:hAnsiTheme="minorHAnsi"/>
+              <w:noProof/>
+              <w:sz w:val="22"/>
+              <w:lang w:eastAsia="ru-RU"/>
+            </w:rPr>
+          </w:pPr>
+          <w:hyperlink w:anchor="_Toc121587678" w:history="1">
+            <w:r>
+              <w:rPr>
+                <w:rStyle w:val="ad"/>
+                <w:noProof/>
+              </w:rPr>
+              <w:t xml:space="preserve">Разработка </w:t>
+            </w:r>
+            <w:r>
+              <w:rPr>
+                <w:rStyle w:val="ad"/>
+                <w:noProof/>
+                <w:lang w:val="en-US"/>
+              </w:rPr>
+              <w:t>DApps</w:t>
+            </w:r>
+            <w:r>
+              <w:rPr>
+                <w:noProof/>
+                <w:webHidden/>
+              </w:rPr>
+              <w:tab/>
+            </w:r>
+            <w:r>
+              <w:rPr>
+                <w:noProof/>
+                <w:webHidden/>
+              </w:rPr>
+              <w:fldChar w:fldCharType="begin"/>
+            </w:r>
+            <w:r>
+              <w:rPr>
+                <w:noProof/>
+                <w:webHidden/>
+              </w:rPr>
+              <w:instrText xml:space="preserve"> PAGEREF _Toc121587678 \h </w:instrText>
+            </w:r>
+            <w:r>
+              <w:rPr>
+                <w:noProof/>
+                <w:webHidden/>
+              </w:rPr>
+            </w:r>
+            <w:r>
+              <w:rPr>
+                <w:noProof/>
+                <w:webHidden/>
+              </w:rPr>
+              <w:fldChar w:fldCharType="separate"/>
+            </w:r>
+            <w:r>
+              <w:rPr>
+                <w:noProof/>
+                <w:webHidden/>
+              </w:rPr>
+              <w:t>16</w:t>
+            </w:r>
+            <w:r>
+              <w:rPr>
+                <w:noProof/>
+                <w:webHidden/>
+              </w:rPr>
+              <w:fldChar w:fldCharType="end"/>
+            </w:r>
+          </w:hyperlink>
+        </w:p>
+        <w:p>
+          <w:pPr>
+            <w:pStyle w:val="11"/>
+            <w:tabs>
+              <w:tab w:val="right" w:leader="dot" w:pos="9345"/>
+            </w:tabs>
+            <w:rPr>
+              <w:rFonts w:asciiTheme="minorHAnsi" w:eastAsiaTheme="minorEastAsia" w:hAnsiTheme="minorHAnsi"/>
+              <w:noProof/>
+              <w:sz w:val="22"/>
+              <w:lang w:eastAsia="ru-RU"/>
+            </w:rPr>
+          </w:pPr>
+          <w:hyperlink w:anchor="_Toc121587679" w:history="1">
+            <w:r>
+              <w:rPr>
+                <w:rStyle w:val="ad"/>
+                <w:noProof/>
+              </w:rPr>
+              <w:t>Разработка и поддержка блокчейнов</w:t>
+            </w:r>
+            <w:r>
+              <w:rPr>
+                <w:noProof/>
+                <w:webHidden/>
+              </w:rPr>
+              <w:tab/>
+            </w:r>
+            <w:r>
+              <w:rPr>
+                <w:noProof/>
+                <w:webHidden/>
+              </w:rPr>
+              <w:fldChar w:fldCharType="begin"/>
+            </w:r>
+            <w:r>
+              <w:rPr>
+                <w:noProof/>
+                <w:webHidden/>
+              </w:rPr>
+              <w:instrText xml:space="preserve"> PAGEREF _Toc121587679 \h </w:instrText>
+            </w:r>
+            <w:r>
+              <w:rPr>
+                <w:noProof/>
+                <w:webHidden/>
+              </w:rPr>
+            </w:r>
+            <w:r>
+              <w:rPr>
+                <w:noProof/>
+                <w:webHidden/>
+              </w:rPr>
+              <w:fldChar w:fldCharType="separate"/>
+            </w:r>
+            <w:r>
+              <w:rPr>
+                <w:noProof/>
+                <w:webHidden/>
+              </w:rPr>
+              <w:t>16</w:t>
+            </w:r>
+            <w:r>
+              <w:rPr>
+                <w:noProof/>
+                <w:webHidden/>
+              </w:rPr>
+              <w:fldChar w:fldCharType="end"/>
+            </w:r>
+          </w:hyperlink>
+        </w:p>
+        <w:p>
+          <w:pPr>
+            <w:pStyle w:val="11"/>
+            <w:tabs>
+              <w:tab w:val="right" w:leader="dot" w:pos="9345"/>
+            </w:tabs>
+            <w:rPr>
+              <w:rFonts w:asciiTheme="minorHAnsi" w:eastAsiaTheme="minorEastAsia" w:hAnsiTheme="minorHAnsi"/>
+              <w:noProof/>
+              <w:sz w:val="22"/>
+              <w:lang w:eastAsia="ru-RU"/>
+            </w:rPr>
+          </w:pPr>
+          <w:hyperlink w:anchor="_Toc121587680" w:history="1">
+            <w:r>
+              <w:rPr>
+                <w:rStyle w:val="ad"/>
+                <w:noProof/>
+              </w:rPr>
+              <w:t>Прочие навыки блокчейн разработчиков</w:t>
+            </w:r>
+            <w:r>
+              <w:rPr>
+                <w:noProof/>
+                <w:webHidden/>
+              </w:rPr>
+              <w:tab/>
+            </w:r>
+            <w:r>
+              <w:rPr>
+                <w:noProof/>
+                <w:webHidden/>
+              </w:rPr>
+              <w:fldChar w:fldCharType="begin"/>
+            </w:r>
+            <w:r>
+              <w:rPr>
+                <w:noProof/>
+                <w:webHidden/>
+              </w:rPr>
+              <w:instrText xml:space="preserve"> PAGEREF _Toc121587680 \h </w:instrText>
+            </w:r>
+            <w:r>
+              <w:rPr>
+                <w:noProof/>
+                <w:webHidden/>
+              </w:rPr>
+            </w:r>
+            <w:r>
+              <w:rPr>
+                <w:noProof/>
+                <w:webHidden/>
+              </w:rPr>
+              <w:fldChar w:fldCharType="separate"/>
+            </w:r>
+            <w:r>
+              <w:rPr>
+                <w:noProof/>
+                <w:webHidden/>
+              </w:rPr>
+              <w:t>16</w:t>
+            </w:r>
+            <w:r>
+              <w:rPr>
+                <w:noProof/>
+                <w:webHidden/>
+              </w:rPr>
+              <w:fldChar w:fldCharType="end"/>
+            </w:r>
+          </w:hyperlink>
+        </w:p>
+        <w:p>
+          <w:pPr>
+            <w:pStyle w:val="11"/>
+            <w:tabs>
+              <w:tab w:val="right" w:leader="dot" w:pos="9345"/>
+            </w:tabs>
+            <w:rPr>
+              <w:rFonts w:asciiTheme="minorHAnsi" w:eastAsiaTheme="minorEastAsia" w:hAnsiTheme="minorHAnsi"/>
+              <w:noProof/>
+              <w:sz w:val="22"/>
+              <w:lang w:eastAsia="ru-RU"/>
+            </w:rPr>
+          </w:pPr>
+          <w:hyperlink w:anchor="_Toc121587681" w:history="1">
+            <w:r>
+              <w:rPr>
+                <w:rStyle w:val="ad"/>
+                <w:noProof/>
+              </w:rPr>
+              <w:t>Заключение</w:t>
+            </w:r>
+            <w:r>
+              <w:rPr>
+                <w:noProof/>
+                <w:webHidden/>
+              </w:rPr>
+              <w:tab/>
+            </w:r>
+            <w:r>
+              <w:rPr>
+                <w:noProof/>
+                <w:webHidden/>
+              </w:rPr>
+              <w:fldChar w:fldCharType="begin"/>
+            </w:r>
+            <w:r>
+              <w:rPr>
+                <w:noProof/>
+                <w:webHidden/>
+              </w:rPr>
+              <w:instrText xml:space="preserve"> PAGEREF _Toc121587681 \h </w:instrText>
+            </w:r>
+            <w:r>
+              <w:rPr>
+                <w:noProof/>
+                <w:webHidden/>
+              </w:rPr>
+            </w:r>
+            <w:r>
+              <w:rPr>
+                <w:noProof/>
+                <w:webHidden/>
+              </w:rPr>
+              <w:fldChar w:fldCharType="separate"/>
+            </w:r>
+            <w:r>
+              <w:rPr>
+                <w:noProof/>
+                <w:webHidden/>
+              </w:rPr>
+              <w:t>17</w:t>
+            </w:r>
+            <w:r>
+              <w:rPr>
+                <w:noProof/>
+                <w:webHidden/>
+              </w:rPr>
+              <w:fldChar w:fldCharType="end"/>
+            </w:r>
+          </w:hyperlink>
+        </w:p>
+        <w:p>
+          <w:pPr>
+            <w:pStyle w:val="11"/>
+            <w:tabs>
+              <w:tab w:val="right" w:leader="dot" w:pos="9345"/>
+            </w:tabs>
+            <w:rPr>
+              <w:rFonts w:asciiTheme="minorHAnsi" w:eastAsiaTheme="minorEastAsia" w:hAnsiTheme="minorHAnsi"/>
+              <w:noProof/>
+              <w:sz w:val="22"/>
+              <w:lang w:eastAsia="ru-RU"/>
+            </w:rPr>
+          </w:pPr>
+          <w:hyperlink w:anchor="_Toc121587682" w:history="1">
+            <w:r>
+              <w:rPr>
+                <w:rStyle w:val="ad"/>
+                <w:noProof/>
+              </w:rPr>
+              <w:t>Список используемых источников</w:t>
+            </w:r>
+            <w:r>
+              <w:rPr>
+                <w:noProof/>
+                <w:webHidden/>
+              </w:rPr>
+              <w:tab/>
+            </w:r>
+            <w:r>
+              <w:rPr>
+                <w:noProof/>
+                <w:webHidden/>
+              </w:rPr>
+              <w:fldChar w:fldCharType="begin"/>
+            </w:r>
+            <w:r>
+              <w:rPr>
+                <w:noProof/>
+                <w:webHidden/>
+              </w:rPr>
+              <w:instrText xml:space="preserve"> PAGEREF _Toc121587682 \h </w:instrText>
+            </w:r>
+            <w:r>
+              <w:rPr>
+                <w:noProof/>
+                <w:webHidden/>
+              </w:rPr>
+            </w:r>
+            <w:r>
+              <w:rPr>
+                <w:noProof/>
+                <w:webHidden/>
+              </w:rPr>
+              <w:fldChar w:fldCharType="separate"/>
+            </w:r>
+            <w:r>
+              <w:rPr>
+                <w:noProof/>
+                <w:webHidden/>
+              </w:rPr>
+              <w:t>18</w:t>
+            </w:r>
+            <w:r>
+              <w:rPr>
+                <w:noProof/>
+                <w:webHidden/>
+              </w:rPr>
+              <w:fldChar w:fldCharType="end"/>
+            </w:r>
+          </w:hyperlink>
+        </w:p>
+        <w:p>
+          <w:r>
+            <w:rPr>
+              <w:b/>
+              <w:bCs/>
+            </w:rPr>
+            <w:fldChar w:fldCharType="end"/>
+          </w:r>
+        </w:p>
+      </w:sdtContent>
+    </w:sdt>
+    <w:p>
+      <w:r>
+        <w:rPr>
+          <w:rFonts w:cs="Times New Roman"/>
+          <w:sz w:val="32"/>
+          <w:szCs w:val="32"/>
+        </w:rPr>
+        <w:br w:type="page"/>
+      </w:r>
+    </w:p>
+    <w:p>
+      <w:pPr>
+        <w:spacing w:before="1800" w:line="240" w:lineRule="auto"/>
+        <w:jc w:val="center"/>
+        <w:rPr>
+          <w:rFonts w:cs="Times New Roman"/>
+          <w:sz w:val="32"/>
+          <w:szCs w:val="32"/>
+        </w:rPr>
+      </w:pPr>
+    </w:p>
+    <w:p>
+      <w:pPr>
+        <w:pStyle w:val="1"/>
+      </w:pPr>
+      <w:bookmarkStart w:id="0" w:name="_Toc121587667"/>
+      <w:r>
+        <w:t>Введение</w:t>
+      </w:r>
+      <w:bookmarkEnd w:id="0"/>
+    </w:p>
+    <w:p>
+      <w:pPr>
         <w:jc w:val="both"/>
         <w:rPr>
           <w:rFonts w:cs="Times New Roman"/>
@@ -347,11 +1592,28 @@
         <w:rPr>
           <w:rFonts w:cs="Times New Roman"/>
         </w:rPr>
-        <w:lastRenderedPageBreak/>
-        <w:t>Введение</w:t>
-      </w:r>
-    </w:p>
-    <w:p/>
+        <w:t>В настоящее</w:t>
+      </w:r>
+      <w:r>
+        <w:rPr>
+          <w:rFonts w:cs="Times New Roman"/>
+        </w:rPr>
+        <w:t xml:space="preserve"> время, блокчейн технологии являются крайне нишевыми и непопулярными. Огромное количество проектов находятся в зачаточной стадии и пока не находят большой популярности среди конечного пользователя. Тем не менее, блокчейн все активнее проникает в различные сферы жизни. Целые страны, вроде Сальвадора или Белорусии признают криптовалюты официальным платежным средством. Крупные компании используют </w:t>
+      </w:r>
+      <w:r>
+        <w:rPr>
+          <w:rFonts w:cs="Times New Roman"/>
+          <w:lang w:val="en-US"/>
+        </w:rPr>
+        <w:t>HFT</w:t>
+      </w:r>
+      <w:r>
+        <w:rPr>
+          <w:rFonts w:cs="Times New Roman"/>
+        </w:rPr>
+        <w:t xml:space="preserve"> для подтверждения подлинности товаров или упрощения логистики. </w:t>
+      </w:r>
+    </w:p>
     <w:p>
       <w:pPr>
         <w:jc w:val="both"/>
@@ -363,39 +1625,6 @@
         <w:rPr>
           <w:rFonts w:cs="Times New Roman"/>
         </w:rPr>
-        <w:t>В настоящее</w:t>
-      </w:r>
-      <w:r>
-        <w:rPr>
-          <w:rFonts w:cs="Times New Roman"/>
-        </w:rPr>
-        <w:t xml:space="preserve"> время, блокчейн технологии являются крайне нишевыми и непопулярными. Огромное количество проектов находятся в зачаточной стадии и пока не находят большой популярности среди конечного пользователя. Тем не менее, блокчейн все активнее проникает в различные сферы жизни. Целые страны, вроде Сальвадора или Белорусии признают криптовалюты официальным платежным средством. Крупные компании используют </w:t>
-      </w:r>
-      <w:r>
-        <w:rPr>
-          <w:rFonts w:cs="Times New Roman"/>
-          <w:lang w:val="en-US"/>
-        </w:rPr>
-        <w:t>HFT</w:t>
-      </w:r>
-      <w:r>
-        <w:rPr>
-          <w:rFonts w:cs="Times New Roman"/>
-        </w:rPr>
-        <w:t xml:space="preserve"> для подтверждения подлинности товаров или упрощения логистики. </w:t>
-      </w:r>
-    </w:p>
-    <w:p>
-      <w:pPr>
-        <w:jc w:val="both"/>
-        <w:rPr>
-          <w:rFonts w:cs="Times New Roman"/>
-        </w:rPr>
-      </w:pPr>
-      <w:r>
-        <w:rPr>
-          <w:rFonts w:cs="Times New Roman"/>
-        </w:rPr>
         <w:t xml:space="preserve">На мой взгляд, развитие блокчейн технологий – логичный шаг для перехода в эру </w:t>
       </w:r>
       <w:r>
@@ -433,8 +1662,9 @@
     </w:p>
     <w:p>
       <w:pPr>
-        <w:pStyle w:val="a3"/>
-      </w:pPr>
+        <w:pStyle w:val="1"/>
+      </w:pPr>
+      <w:bookmarkStart w:id="1" w:name="_Toc121587668"/>
       <w:r>
         <w:lastRenderedPageBreak/>
         <w:t>Устройство</w:t>
@@ -442,6 +1672,7 @@
       <w:r>
         <w:t xml:space="preserve"> блокчейн сетей</w:t>
       </w:r>
+      <w:bookmarkEnd w:id="1"/>
     </w:p>
     <w:p/>
     <w:p>
@@ -752,6 +1983,7 @@
       <w:pPr>
         <w:pStyle w:val="a6"/>
       </w:pPr>
+      <w:bookmarkStart w:id="2" w:name="_Toc121587669"/>
       <w:r>
         <w:lastRenderedPageBreak/>
         <w:t>Узлы сети (</w:t>
@@ -764,6 +1996,7 @@
       <w:r>
         <w:t>)</w:t>
       </w:r>
+      <w:bookmarkEnd w:id="2"/>
     </w:p>
     <w:p>
       <w:r>
@@ -1353,10 +2586,12 @@
       <w:pPr>
         <w:pStyle w:val="a6"/>
       </w:pPr>
+      <w:bookmarkStart w:id="3" w:name="_Toc121587670"/>
       <w:r>
         <w:lastRenderedPageBreak/>
         <w:t>Алгоритм консенсуса</w:t>
       </w:r>
+      <w:bookmarkEnd w:id="3"/>
     </w:p>
     <w:p>
       <w:pPr>
@@ -1489,12 +2724,14 @@
           <w:lang w:val="en-US"/>
         </w:rPr>
       </w:pPr>
+      <w:bookmarkStart w:id="4" w:name="_Toc121587671"/>
       <w:r>
         <w:rPr>
           <w:lang w:val="en-US"/>
         </w:rPr>
         <w:t>Proof-of-work</w:t>
       </w:r>
+      <w:bookmarkEnd w:id="4"/>
     </w:p>
     <w:p>
       <w:r>
@@ -1702,6 +2939,7 @@
       <w:pPr>
         <w:pStyle w:val="a6"/>
       </w:pPr>
+      <w:bookmarkStart w:id="5" w:name="_Toc121587672"/>
       <w:r>
         <w:rPr>
           <w:lang w:val="en-US"/>
@@ -1709,6 +2947,7 @@
         <w:lastRenderedPageBreak/>
         <w:t>Proof-of-stake</w:t>
       </w:r>
+      <w:bookmarkEnd w:id="5"/>
     </w:p>
     <w:p>
       <w:r>
@@ -1889,10 +3128,12 @@
       <w:pPr>
         <w:pStyle w:val="a6"/>
       </w:pPr>
+      <w:bookmarkStart w:id="6" w:name="_Toc121587673"/>
       <w:r>
         <w:lastRenderedPageBreak/>
         <w:t>Адреса</w:t>
       </w:r>
+      <w:bookmarkEnd w:id="6"/>
     </w:p>
     <w:p>
       <w:r>
@@ -1949,10 +3190,12 @@
       <w:r>
         <w:br w:type="page"/>
       </w:r>
+      <w:bookmarkStart w:id="7" w:name="_Toc121587674"/>
       <w:r>
         <w:lastRenderedPageBreak/>
         <w:t>Блоки</w:t>
       </w:r>
+      <w:bookmarkEnd w:id="7"/>
     </w:p>
     <w:p>
       <w:r>
@@ -2073,8 +3316,9 @@
     </w:p>
     <w:p>
       <w:pPr>
-        <w:pStyle w:val="a3"/>
-      </w:pPr>
+        <w:pStyle w:val="1"/>
+      </w:pPr>
+      <w:bookmarkStart w:id="8" w:name="_Toc121587675"/>
       <w:r>
         <w:lastRenderedPageBreak/>
         <w:t xml:space="preserve">Принцип работы </w:t>
@@ -2083,6 +3327,7 @@
       <w:r>
         <w:t>блокчейна</w:t>
       </w:r>
+      <w:bookmarkEnd w:id="8"/>
       <w:proofErr w:type="spellEnd"/>
     </w:p>
     <w:p/>
@@ -2145,7 +3390,7 @@
                     </pic:cNvPicPr>
                   </pic:nvPicPr>
                   <pic:blipFill>
-                    <a:blip r:embed="rId6" cstate="print">
+                    <a:blip r:embed="rId8" cstate="print">
                       <a:extLst>
                         <a:ext uri="{28A0092B-C50C-407E-A947-70E740481C1C}">
                           <a14:useLocalDpi xmlns:a14="http://schemas.microsoft.com/office/drawing/2010/main" val="0"/>
@@ -2326,7 +3571,7 @@
                     </pic:cNvPicPr>
                   </pic:nvPicPr>
                   <pic:blipFill>
-                    <a:blip r:embed="rId7" cstate="print">
+                    <a:blip r:embed="rId9" cstate="print">
                       <a:extLst>
                         <a:ext uri="{28A0092B-C50C-407E-A947-70E740481C1C}">
                           <a14:useLocalDpi xmlns:a14="http://schemas.microsoft.com/office/drawing/2010/main" val="0"/>
@@ -2400,8 +3645,9 @@
     </w:p>
     <w:p>
       <w:pPr>
-        <w:pStyle w:val="a3"/>
-      </w:pPr>
+        <w:pStyle w:val="1"/>
+      </w:pPr>
+      <w:bookmarkStart w:id="9" w:name="_Toc121587676"/>
       <w:r>
         <w:lastRenderedPageBreak/>
         <w:t xml:space="preserve">Применение </w:t>
@@ -2410,6 +3656,7 @@
       <w:r>
         <w:t>блокчейна</w:t>
       </w:r>
+      <w:bookmarkEnd w:id="9"/>
       <w:proofErr w:type="spellEnd"/>
     </w:p>
     <w:p/>
@@ -2494,12 +3741,14 @@
     </w:p>
     <w:p>
       <w:pPr>
-        <w:pStyle w:val="a3"/>
-      </w:pPr>
+        <w:pStyle w:val="1"/>
+      </w:pPr>
+      <w:bookmarkStart w:id="10" w:name="_Toc121587677"/>
       <w:r>
         <w:lastRenderedPageBreak/>
         <w:t>Блокчейн разработка</w:t>
       </w:r>
+      <w:bookmarkEnd w:id="10"/>
     </w:p>
     <w:p/>
     <w:p>
@@ -2569,6 +3818,7 @@
           <w:lang w:val="en-US"/>
         </w:rPr>
       </w:pPr>
+      <w:bookmarkStart w:id="11" w:name="_Toc121587678"/>
       <w:r>
         <w:lastRenderedPageBreak/>
         <w:t xml:space="preserve">Разработка </w:t>
@@ -2580,6 +3830,7 @@
         </w:rPr>
         <w:t>DApps</w:t>
       </w:r>
+      <w:bookmarkEnd w:id="11"/>
       <w:proofErr w:type="spellEnd"/>
     </w:p>
     <w:p>
@@ -2716,6 +3967,7 @@
       <w:pPr>
         <w:pStyle w:val="a6"/>
       </w:pPr>
+      <w:bookmarkStart w:id="12" w:name="_Toc121587679"/>
       <w:r>
         <w:t xml:space="preserve">Разработка и поддержка </w:t>
       </w:r>
@@ -2723,6 +3975,7 @@
       <w:r>
         <w:t>блокчейнов</w:t>
       </w:r>
+      <w:bookmarkEnd w:id="12"/>
       <w:proofErr w:type="spellEnd"/>
     </w:p>
     <w:p>
@@ -2774,9 +4027,11 @@
       <w:pPr>
         <w:pStyle w:val="a6"/>
       </w:pPr>
+      <w:bookmarkStart w:id="13" w:name="_Toc121587680"/>
       <w:r>
         <w:t>Прочие навыки блокчейн разработчиков</w:t>
       </w:r>
+      <w:bookmarkEnd w:id="13"/>
     </w:p>
     <w:p>
       <w:r>
@@ -2814,12 +4069,14 @@
     </w:p>
     <w:p>
       <w:pPr>
-        <w:pStyle w:val="a3"/>
-      </w:pPr>
+        <w:pStyle w:val="1"/>
+      </w:pPr>
+      <w:bookmarkStart w:id="14" w:name="_Toc121587681"/>
       <w:r>
         <w:lastRenderedPageBreak/>
         <w:t>Заключение</w:t>
       </w:r>
+      <w:bookmarkEnd w:id="14"/>
     </w:p>
     <w:p/>
     <w:p>
@@ -2859,14 +4116,407 @@
         <w:t xml:space="preserve"> я продолжу изучение данной тематики и буду сильнее погружаться в блокчейн разработку, чтобы стать востребованным специалистом в будущем. </w:t>
       </w:r>
     </w:p>
+    <w:p>
+      <w:r>
+        <w:br w:type="page"/>
+      </w:r>
+    </w:p>
+    <w:p>
+      <w:pPr>
+        <w:pStyle w:val="1"/>
+      </w:pPr>
+      <w:bookmarkStart w:id="15" w:name="_Toc121587682"/>
+      <w:r>
+        <w:lastRenderedPageBreak/>
+        <w:t>Список используемых источников</w:t>
+      </w:r>
+      <w:bookmarkEnd w:id="15"/>
+    </w:p>
+    <w:p/>
+    <w:p>
+      <w:pPr>
+        <w:pStyle w:val="a5"/>
+        <w:numPr>
+          <w:ilvl w:val="0"/>
+          <w:numId w:val="7"/>
+        </w:numPr>
+      </w:pPr>
+      <w:proofErr w:type="spellStart"/>
+      <w:r>
+        <w:t>Цихилов</w:t>
+      </w:r>
+      <w:proofErr w:type="spellEnd"/>
+      <w:r>
+        <w:t xml:space="preserve">, Блокчейн. Принципы и основы / </w:t>
+      </w:r>
+      <w:proofErr w:type="spellStart"/>
+      <w:r>
+        <w:t>Цихилов</w:t>
+      </w:r>
+      <w:proofErr w:type="spellEnd"/>
+      <w:r>
+        <w:t xml:space="preserve"> Александр. —</w:t>
+      </w:r>
+      <w:proofErr w:type="gramStart"/>
+      <w:r>
+        <w:t xml:space="preserve">  :</w:t>
+      </w:r>
+      <w:proofErr w:type="gramEnd"/>
+      <w:r>
+        <w:t xml:space="preserve"> Альпина </w:t>
+      </w:r>
+      <w:proofErr w:type="spellStart"/>
+      <w:r>
+        <w:t>Диджитал</w:t>
+      </w:r>
+      <w:proofErr w:type="spellEnd"/>
+      <w:r>
+        <w:t xml:space="preserve">, 2019. — 300 c. — </w:t>
+      </w:r>
+      <w:proofErr w:type="gramStart"/>
+      <w:r>
+        <w:t>Текст :</w:t>
+      </w:r>
+      <w:proofErr w:type="gramEnd"/>
+      <w:r>
+        <w:t xml:space="preserve"> непосредственный.</w:t>
+      </w:r>
+    </w:p>
+    <w:p>
+      <w:pPr>
+        <w:pStyle w:val="a5"/>
+        <w:numPr>
+          <w:ilvl w:val="0"/>
+          <w:numId w:val="7"/>
+        </w:numPr>
+      </w:pPr>
+      <w:r>
+        <w:t>Марков</w:t>
+      </w:r>
+      <w:r>
+        <w:t xml:space="preserve">, </w:t>
+      </w:r>
+      <w:r>
+        <w:t>Антонов,</w:t>
+      </w:r>
+      <w:r>
+        <w:t xml:space="preserve"> </w:t>
+      </w:r>
+      <w:proofErr w:type="spellStart"/>
+      <w:r>
+        <w:t>Криптвоюматика</w:t>
+      </w:r>
+      <w:proofErr w:type="spellEnd"/>
+      <w:r>
+        <w:t xml:space="preserve"> 2.0. Стань сыном маминой подруги / Марков Алексей, Антонов Алексей. — 2-е изд. </w:t>
+      </w:r>
+      <w:proofErr w:type="gramStart"/>
+      <w:r>
+        <w:t>—  :</w:t>
+      </w:r>
+      <w:proofErr w:type="gramEnd"/>
+      <w:r>
+        <w:t xml:space="preserve"> АСТ, 2021. — 140 c. — </w:t>
+      </w:r>
+      <w:proofErr w:type="gramStart"/>
+      <w:r>
+        <w:t>Текст :</w:t>
+      </w:r>
+      <w:proofErr w:type="gramEnd"/>
+      <w:r>
+        <w:t xml:space="preserve"> непосредственный.</w:t>
+      </w:r>
+    </w:p>
+    <w:p>
+      <w:pPr>
+        <w:pStyle w:val="a5"/>
+        <w:numPr>
+          <w:ilvl w:val="0"/>
+          <w:numId w:val="7"/>
+        </w:numPr>
+      </w:pPr>
+      <w:proofErr w:type="spellStart"/>
+      <w:r>
+        <w:t>How</w:t>
+      </w:r>
+      <w:proofErr w:type="spellEnd"/>
+      <w:r>
+        <w:t xml:space="preserve"> </w:t>
+      </w:r>
+      <w:proofErr w:type="spellStart"/>
+      <w:r>
+        <w:t>to</w:t>
+      </w:r>
+      <w:proofErr w:type="spellEnd"/>
+      <w:r>
+        <w:t xml:space="preserve"> </w:t>
+      </w:r>
+      <w:proofErr w:type="spellStart"/>
+      <w:r>
+        <w:t>Defi</w:t>
+      </w:r>
+      <w:proofErr w:type="spellEnd"/>
+      <w:r>
+        <w:t>. —</w:t>
+      </w:r>
+      <w:proofErr w:type="gramStart"/>
+      <w:r>
+        <w:t xml:space="preserve">  :</w:t>
+      </w:r>
+      <w:proofErr w:type="gramEnd"/>
+      <w:r>
+        <w:t xml:space="preserve"> </w:t>
+      </w:r>
+      <w:proofErr w:type="spellStart"/>
+      <w:r>
+        <w:t>CoinGecko</w:t>
+      </w:r>
+      <w:proofErr w:type="spellEnd"/>
+      <w:r>
+        <w:t xml:space="preserve">, 2022. — 260 c. — </w:t>
+      </w:r>
+      <w:proofErr w:type="gramStart"/>
+      <w:r>
+        <w:t>Текст :</w:t>
+      </w:r>
+      <w:proofErr w:type="gramEnd"/>
+      <w:r>
+        <w:t xml:space="preserve"> непосредственный.</w:t>
+      </w:r>
+    </w:p>
+    <w:p>
+      <w:pPr>
+        <w:pStyle w:val="a5"/>
+        <w:numPr>
+          <w:ilvl w:val="0"/>
+          <w:numId w:val="7"/>
+        </w:numPr>
+      </w:pPr>
+      <w:proofErr w:type="spellStart"/>
+      <w:r>
+        <w:t>How</w:t>
+      </w:r>
+      <w:proofErr w:type="spellEnd"/>
+      <w:r>
+        <w:t xml:space="preserve"> </w:t>
+      </w:r>
+      <w:proofErr w:type="spellStart"/>
+      <w:r>
+        <w:t>to</w:t>
+      </w:r>
+      <w:proofErr w:type="spellEnd"/>
+      <w:r>
+        <w:t xml:space="preserve"> </w:t>
+      </w:r>
+      <w:proofErr w:type="spellStart"/>
+      <w:r>
+        <w:rPr>
+          <w:lang w:val="en-US"/>
+        </w:rPr>
+        <w:t>BitCoin</w:t>
+      </w:r>
+      <w:proofErr w:type="spellEnd"/>
+      <w:r>
+        <w:t>. —</w:t>
+      </w:r>
+      <w:proofErr w:type="gramStart"/>
+      <w:r>
+        <w:t xml:space="preserve">  :</w:t>
+      </w:r>
+      <w:proofErr w:type="gramEnd"/>
+      <w:r>
+        <w:t xml:space="preserve"> </w:t>
+      </w:r>
+      <w:proofErr w:type="spellStart"/>
+      <w:r>
+        <w:t>CoinGecko</w:t>
+      </w:r>
+      <w:proofErr w:type="spellEnd"/>
+      <w:r>
+        <w:t>, 20</w:t>
+      </w:r>
+      <w:r>
+        <w:rPr>
+          <w:lang w:val="en-US"/>
+        </w:rPr>
+        <w:t>17</w:t>
+      </w:r>
+      <w:r>
+        <w:t xml:space="preserve">. — </w:t>
+      </w:r>
+      <w:r>
+        <w:rPr>
+          <w:lang w:val="en-US"/>
+        </w:rPr>
+        <w:t>205</w:t>
+      </w:r>
+      <w:r>
+        <w:t xml:space="preserve"> c. — </w:t>
+      </w:r>
+      <w:proofErr w:type="gramStart"/>
+      <w:r>
+        <w:t>Текст :</w:t>
+      </w:r>
+      <w:proofErr w:type="gramEnd"/>
+      <w:r>
+        <w:t xml:space="preserve"> непосредственный.</w:t>
+      </w:r>
+    </w:p>
+    <w:p>
+      <w:pPr>
+        <w:pStyle w:val="a5"/>
+        <w:numPr>
+          <w:ilvl w:val="0"/>
+          <w:numId w:val="7"/>
+        </w:numPr>
+      </w:pPr>
+      <w:proofErr w:type="spellStart"/>
+      <w:r>
+        <w:t>Binaice</w:t>
+      </w:r>
+      <w:proofErr w:type="spellEnd"/>
+      <w:r>
+        <w:t xml:space="preserve"> Academy. — </w:t>
+      </w:r>
+      <w:proofErr w:type="gramStart"/>
+      <w:r>
+        <w:t>Текст :</w:t>
+      </w:r>
+      <w:proofErr w:type="gramEnd"/>
+      <w:r>
+        <w:t xml:space="preserve"> электронный //  : [сайт]. — URL: https://academy.binance.com/ru (дата обращения: </w:t>
+      </w:r>
+      <w:r>
+        <w:rPr>
+          <w:lang w:val="en-US"/>
+        </w:rPr>
+        <w:t>03</w:t>
+      </w:r>
+      <w:r>
+        <w:t>.12.2022).</w:t>
+      </w:r>
+    </w:p>
+    <w:p>
+      <w:pPr>
+        <w:pStyle w:val="a5"/>
+        <w:numPr>
+          <w:ilvl w:val="0"/>
+          <w:numId w:val="7"/>
+        </w:numPr>
+      </w:pPr>
+      <w:proofErr w:type="spellStart"/>
+      <w:r>
+        <w:t>ByBit</w:t>
+      </w:r>
+      <w:proofErr w:type="spellEnd"/>
+      <w:r>
+        <w:t xml:space="preserve"> </w:t>
+      </w:r>
+      <w:proofErr w:type="spellStart"/>
+      <w:r>
+        <w:t>learn</w:t>
+      </w:r>
+      <w:proofErr w:type="spellEnd"/>
+      <w:r>
+        <w:t xml:space="preserve">. — </w:t>
+      </w:r>
+      <w:proofErr w:type="gramStart"/>
+      <w:r>
+        <w:t>Текст :</w:t>
+      </w:r>
+      <w:proofErr w:type="gramEnd"/>
+      <w:r>
+        <w:t xml:space="preserve"> электронный //  : [сайт]. — URL: https://learn.bybit.com/ (дата обращения: </w:t>
+      </w:r>
+      <w:r>
+        <w:rPr>
+          <w:lang w:val="en-US"/>
+        </w:rPr>
+        <w:t>30</w:t>
+      </w:r>
+      <w:r>
+        <w:t>.1</w:t>
+      </w:r>
+      <w:r>
+        <w:rPr>
+          <w:lang w:val="en-US"/>
+        </w:rPr>
+        <w:t>1</w:t>
+      </w:r>
+      <w:r>
+        <w:t>.2022).</w:t>
+      </w:r>
+    </w:p>
     <w:sectPr>
+      <w:footerReference w:type="default" r:id="rId10"/>
       <w:pgSz w:w="11906" w:h="16838"/>
       <w:pgMar w:top="1134" w:right="850" w:bottom="1134" w:left="1701" w:header="708" w:footer="708" w:gutter="0"/>
+      <w:pgNumType w:start="2"/>
       <w:cols w:space="708"/>
       <w:docGrid w:linePitch="360"/>
     </w:sectPr>
   </w:body>
 </w:document>
+</file>
+
+<file path=word/endnotes.xml><?xml version="1.0" encoding="utf-8"?>
+<w:endnotes xmlns:wpc="http://schemas.microsoft.com/office/word/2010/wordprocessingCanvas" xmlns:cx="http://schemas.microsoft.com/office/drawing/2014/chartex" xmlns:cx1="http://schemas.microsoft.com/office/drawing/2015/9/8/chartex" xmlns:cx2="http://schemas.microsoft.com/office/drawing/2015/10/21/chartex" xmlns:cx3="http://schemas.microsoft.com/office/drawing/2016/5/9/chartex" xmlns:cx4="http://schemas.microsoft.com/office/drawing/2016/5/10/chartex" xmlns:cx5="http://schemas.microsoft.com/office/drawing/2016/5/11/chartex" xmlns:cx6="http://schemas.microsoft.com/office/drawing/2016/5/12/chartex" xmlns:cx7="http://schemas.microsoft.com/office/drawing/2016/5/13/chartex" xmlns:cx8="http://schemas.microsoft.com/office/drawing/2016/5/14/chartex" xmlns:mc="http://schemas.openxmlformats.org/markup-compatibility/2006" xmlns:aink="http://schemas.microsoft.com/office/drawing/2016/ink" xmlns:am3d="http://schemas.microsoft.com/office/drawing/2017/model3d" xmlns:o="urn:schemas-microsoft-com:office:office" xmlns:r="http://schemas.openxmlformats.org/officeDocument/2006/relationships" xmlns:m="http://schemas.openxmlformats.org/officeDocument/2006/math" xmlns:v="urn:schemas-microsoft-com:vml" xmlns:wp14="http://schemas.microsoft.com/office/word/2010/wordprocessingDrawing" xmlns:wp="http://schemas.openxmlformats.org/drawingml/2006/wordprocessingDrawing" xmlns:w10="urn:schemas-microsoft-com:office:word" xmlns:w="http://schemas.openxmlformats.org/wordprocessingml/2006/main" xmlns:w14="http://schemas.microsoft.com/office/word/2010/wordml" xmlns:w15="http://schemas.microsoft.com/office/word/2012/wordml" xmlns:w16cex="http://schemas.microsoft.com/office/word/2018/wordml/cex" xmlns:w16cid="http://schemas.microsoft.com/office/word/2016/wordml/cid" xmlns:w16="http://schemas.microsoft.com/office/word/2018/wordml" xmlns:w16sdtdh="http://schemas.microsoft.com/office/word/2020/wordml/sdtdatahash" xmlns:w16se="http://schemas.microsoft.com/office/word/2015/wordml/symex" xmlns:wpg="http://schemas.microsoft.com/office/word/2010/wordprocessingGroup" xmlns:wpi="http://schemas.microsoft.com/office/word/2010/wordprocessingInk" xmlns:wne="http://schemas.microsoft.com/office/word/2006/wordml" xmlns:wps="http://schemas.microsoft.com/office/word/2010/wordprocessingShape" mc:Ignorable="w14 w15 w16se w16cid w16 w16cex w16sdtdh wp14">
+  <w:endnote w:type="separator" w:id="-1">
+    <w:p>
+      <w:pPr>
+        <w:spacing w:after="0" w:line="240" w:lineRule="auto"/>
+      </w:pPr>
+      <w:r>
+        <w:separator/>
+      </w:r>
+    </w:p>
+  </w:endnote>
+  <w:endnote w:type="continuationSeparator" w:id="0">
+    <w:p>
+      <w:pPr>
+        <w:spacing w:after="0" w:line="240" w:lineRule="auto"/>
+      </w:pPr>
+      <w:r>
+        <w:continuationSeparator/>
+      </w:r>
+    </w:p>
+  </w:endnote>
+</w:endnotes>
+</file>
+
+<file path=word/footer1.xml><?xml version="1.0" encoding="utf-8"?>
+<w:ftr xmlns:wpc="http://schemas.microsoft.com/office/word/2010/wordprocessingCanvas" xmlns:cx="http://schemas.microsoft.com/office/drawing/2014/chartex" xmlns:cx1="http://schemas.microsoft.com/office/drawing/2015/9/8/chartex" xmlns:cx2="http://schemas.microsoft.com/office/drawing/2015/10/21/chartex" xmlns:cx3="http://schemas.microsoft.com/office/drawing/2016/5/9/chartex" xmlns:cx4="http://schemas.microsoft.com/office/drawing/2016/5/10/chartex" xmlns:cx5="http://schemas.microsoft.com/office/drawing/2016/5/11/chartex" xmlns:cx6="http://schemas.microsoft.com/office/drawing/2016/5/12/chartex" xmlns:cx7="http://schemas.microsoft.com/office/drawing/2016/5/13/chartex" xmlns:cx8="http://schemas.microsoft.com/office/drawing/2016/5/14/chartex" xmlns:mc="http://schemas.openxmlformats.org/markup-compatibility/2006" xmlns:aink="http://schemas.microsoft.com/office/drawing/2016/ink" xmlns:am3d="http://schemas.microsoft.com/office/drawing/2017/model3d" xmlns:o="urn:schemas-microsoft-com:office:office" xmlns:r="http://schemas.openxmlformats.org/officeDocument/2006/relationships" xmlns:m="http://schemas.openxmlformats.org/officeDocument/2006/math" xmlns:v="urn:schemas-microsoft-com:vml" xmlns:wp14="http://schemas.microsoft.com/office/word/2010/wordprocessingDrawing" xmlns:wp="http://schemas.openxmlformats.org/drawingml/2006/wordprocessingDrawing" xmlns:w10="urn:schemas-microsoft-com:office:word" xmlns:w="http://schemas.openxmlformats.org/wordprocessingml/2006/main" xmlns:w14="http://schemas.microsoft.com/office/word/2010/wordml" xmlns:w15="http://schemas.microsoft.com/office/word/2012/wordml" xmlns:w16cex="http://schemas.microsoft.com/office/word/2018/wordml/cex" xmlns:w16cid="http://schemas.microsoft.com/office/word/2016/wordml/cid" xmlns:w16="http://schemas.microsoft.com/office/word/2018/wordml" xmlns:w16sdtdh="http://schemas.microsoft.com/office/word/2020/wordml/sdtdatahash" xmlns:w16se="http://schemas.microsoft.com/office/word/2015/wordml/symex" xmlns:wpg="http://schemas.microsoft.com/office/word/2010/wordprocessingGroup" xmlns:wpi="http://schemas.microsoft.com/office/word/2010/wordprocessingInk" xmlns:wne="http://schemas.microsoft.com/office/word/2006/wordml" xmlns:wps="http://schemas.microsoft.com/office/word/2010/wordprocessingShape" mc:Ignorable="w14 w15 w16se w16cid w16 w16cex w16sdtdh wp14">
+  <w:p>
+    <w:pPr>
+      <w:pStyle w:val="aa"/>
+    </w:pPr>
+  </w:p>
+</w:ftr>
+</file>
+
+<file path=word/footnotes.xml><?xml version="1.0" encoding="utf-8"?>
+<w:footnotes xmlns:wpc="http://schemas.microsoft.com/office/word/2010/wordprocessingCanvas" xmlns:cx="http://schemas.microsoft.com/office/drawing/2014/chartex" xmlns:cx1="http://schemas.microsoft.com/office/drawing/2015/9/8/chartex" xmlns:cx2="http://schemas.microsoft.com/office/drawing/2015/10/21/chartex" xmlns:cx3="http://schemas.microsoft.com/office/drawing/2016/5/9/chartex" xmlns:cx4="http://schemas.microsoft.com/office/drawing/2016/5/10/chartex" xmlns:cx5="http://schemas.microsoft.com/office/drawing/2016/5/11/chartex" xmlns:cx6="http://schemas.microsoft.com/office/drawing/2016/5/12/chartex" xmlns:cx7="http://schemas.microsoft.com/office/drawing/2016/5/13/chartex" xmlns:cx8="http://schemas.microsoft.com/office/drawing/2016/5/14/chartex" xmlns:mc="http://schemas.openxmlformats.org/markup-compatibility/2006" xmlns:aink="http://schemas.microsoft.com/office/drawing/2016/ink" xmlns:am3d="http://schemas.microsoft.com/office/drawing/2017/model3d" xmlns:o="urn:schemas-microsoft-com:office:office" xmlns:r="http://schemas.openxmlformats.org/officeDocument/2006/relationships" xmlns:m="http://schemas.openxmlformats.org/officeDocument/2006/math" xmlns:v="urn:schemas-microsoft-com:vml" xmlns:wp14="http://schemas.microsoft.com/office/word/2010/wordprocessingDrawing" xmlns:wp="http://schemas.openxmlformats.org/drawingml/2006/wordprocessingDrawing" xmlns:w10="urn:schemas-microsoft-com:office:word" xmlns:w="http://schemas.openxmlformats.org/wordprocessingml/2006/main" xmlns:w14="http://schemas.microsoft.com/office/word/2010/wordml" xmlns:w15="http://schemas.microsoft.com/office/word/2012/wordml" xmlns:w16cex="http://schemas.microsoft.com/office/word/2018/wordml/cex" xmlns:w16cid="http://schemas.microsoft.com/office/word/2016/wordml/cid" xmlns:w16="http://schemas.microsoft.com/office/word/2018/wordml" xmlns:w16sdtdh="http://schemas.microsoft.com/office/word/2020/wordml/sdtdatahash" xmlns:w16se="http://schemas.microsoft.com/office/word/2015/wordml/symex" xmlns:wpg="http://schemas.microsoft.com/office/word/2010/wordprocessingGroup" xmlns:wpi="http://schemas.microsoft.com/office/word/2010/wordprocessingInk" xmlns:wne="http://schemas.microsoft.com/office/word/2006/wordml" xmlns:wps="http://schemas.microsoft.com/office/word/2010/wordprocessingShape" mc:Ignorable="w14 w15 w16se w16cid w16 w16cex w16sdtdh wp14">
+  <w:footnote w:type="separator" w:id="-1">
+    <w:p>
+      <w:pPr>
+        <w:spacing w:after="0" w:line="240" w:lineRule="auto"/>
+      </w:pPr>
+      <w:r>
+        <w:separator/>
+      </w:r>
+    </w:p>
+  </w:footnote>
+  <w:footnote w:type="continuationSeparator" w:id="0">
+    <w:p>
+      <w:pPr>
+        <w:spacing w:after="0" w:line="240" w:lineRule="auto"/>
+      </w:pPr>
+      <w:r>
+        <w:continuationSeparator/>
+      </w:r>
+    </w:p>
+  </w:footnote>
+</w:footnotes>
 </file>
 
 <file path=word/numbering.xml><?xml version="1.0" encoding="utf-8"?>
@@ -3499,6 +5149,95 @@
       <w:rPr>
         <w:rFonts w:ascii="Wingdings" w:hAnsi="Wingdings" w:hint="default"/>
       </w:rPr>
+    </w:lvl>
+  </w:abstractNum>
+  <w:abstractNum w:abstractNumId="6" w15:restartNumberingAfterBreak="0">
+    <w:nsid w:val="75697DE2"/>
+    <w:multiLevelType w:val="hybridMultilevel"/>
+    <w:tmpl w:val="33DE3DAA"/>
+    <w:lvl w:ilvl="0" w:tplc="0419000F">
+      <w:start w:val="1"/>
+      <w:numFmt w:val="decimal"/>
+      <w:lvlText w:val="%1."/>
+      <w:lvlJc w:val="left"/>
+      <w:pPr>
+        <w:ind w:left="720" w:hanging="360"/>
+      </w:pPr>
+      <w:rPr>
+        <w:rFonts w:hint="default"/>
+      </w:rPr>
+    </w:lvl>
+    <w:lvl w:ilvl="1" w:tplc="04190019" w:tentative="1">
+      <w:start w:val="1"/>
+      <w:numFmt w:val="lowerLetter"/>
+      <w:lvlText w:val="%2."/>
+      <w:lvlJc w:val="left"/>
+      <w:pPr>
+        <w:ind w:left="1440" w:hanging="360"/>
+      </w:pPr>
+    </w:lvl>
+    <w:lvl w:ilvl="2" w:tplc="0419001B" w:tentative="1">
+      <w:start w:val="1"/>
+      <w:numFmt w:val="lowerRoman"/>
+      <w:lvlText w:val="%3."/>
+      <w:lvlJc w:val="right"/>
+      <w:pPr>
+        <w:ind w:left="2160" w:hanging="180"/>
+      </w:pPr>
+    </w:lvl>
+    <w:lvl w:ilvl="3" w:tplc="0419000F" w:tentative="1">
+      <w:start w:val="1"/>
+      <w:numFmt w:val="decimal"/>
+      <w:lvlText w:val="%4."/>
+      <w:lvlJc w:val="left"/>
+      <w:pPr>
+        <w:ind w:left="2880" w:hanging="360"/>
+      </w:pPr>
+    </w:lvl>
+    <w:lvl w:ilvl="4" w:tplc="04190019" w:tentative="1">
+      <w:start w:val="1"/>
+      <w:numFmt w:val="lowerLetter"/>
+      <w:lvlText w:val="%5."/>
+      <w:lvlJc w:val="left"/>
+      <w:pPr>
+        <w:ind w:left="3600" w:hanging="360"/>
+      </w:pPr>
+    </w:lvl>
+    <w:lvl w:ilvl="5" w:tplc="0419001B" w:tentative="1">
+      <w:start w:val="1"/>
+      <w:numFmt w:val="lowerRoman"/>
+      <w:lvlText w:val="%6."/>
+      <w:lvlJc w:val="right"/>
+      <w:pPr>
+        <w:ind w:left="4320" w:hanging="180"/>
+      </w:pPr>
+    </w:lvl>
+    <w:lvl w:ilvl="6" w:tplc="0419000F" w:tentative="1">
+      <w:start w:val="1"/>
+      <w:numFmt w:val="decimal"/>
+      <w:lvlText w:val="%7."/>
+      <w:lvlJc w:val="left"/>
+      <w:pPr>
+        <w:ind w:left="5040" w:hanging="360"/>
+      </w:pPr>
+    </w:lvl>
+    <w:lvl w:ilvl="7" w:tplc="04190019" w:tentative="1">
+      <w:start w:val="1"/>
+      <w:numFmt w:val="lowerLetter"/>
+      <w:lvlText w:val="%8."/>
+      <w:lvlJc w:val="left"/>
+      <w:pPr>
+        <w:ind w:left="5760" w:hanging="360"/>
+      </w:pPr>
+    </w:lvl>
+    <w:lvl w:ilvl="8" w:tplc="0419001B" w:tentative="1">
+      <w:start w:val="1"/>
+      <w:numFmt w:val="lowerRoman"/>
+      <w:lvlText w:val="%9."/>
+      <w:lvlJc w:val="right"/>
+      <w:pPr>
+        <w:ind w:left="6480" w:hanging="180"/>
+      </w:pPr>
     </w:lvl>
   </w:abstractNum>
   <w:num w:numId="1">
@@ -3518,6 +5257,9 @@
   </w:num>
   <w:num w:numId="6">
     <w:abstractNumId w:val="1"/>
+  </w:num>
+  <w:num w:numId="7">
+    <w:abstractNumId w:val="6"/>
   </w:num>
 </w:numbering>
 </file>
@@ -3933,7 +5675,7 @@
     <w:link w:val="10"/>
     <w:uiPriority w:val="9"/>
     <w:qFormat/>
-    <w:rsid w:val="00275E23"/>
+    <w:rsid w:val="00F62542"/>
     <w:pPr>
       <w:keepNext/>
       <w:keepLines/>
@@ -3941,8 +5683,9 @@
       <w:outlineLvl w:val="0"/>
     </w:pPr>
     <w:rPr>
-      <w:rFonts w:asciiTheme="majorHAnsi" w:eastAsiaTheme="majorEastAsia" w:hAnsiTheme="majorHAnsi" w:cstheme="majorBidi"/>
-      <w:color w:val="2F5496" w:themeColor="accent1" w:themeShade="BF"/>
+      <w:rFonts w:eastAsiaTheme="majorEastAsia" w:cstheme="majorBidi"/>
+      <w:b/>
+      <w:color w:val="000000" w:themeColor="text1"/>
       <w:sz w:val="32"/>
       <w:szCs w:val="32"/>
     </w:rPr>
@@ -4033,10 +5776,9 @@
       </w:numPr>
     </w:pPr>
     <w:rPr>
-      <w:rFonts w:ascii="Times New Roman" w:eastAsiaTheme="minorEastAsia" w:hAnsi="Times New Roman"/>
-      <w:b/>
+      <w:rFonts w:eastAsiaTheme="minorEastAsia"/>
+      <w:b w:val="0"/>
       <w:i/>
-      <w:color w:val="000000" w:themeColor="text1"/>
       <w:sz w:val="30"/>
     </w:rPr>
   </w:style>
@@ -4060,12 +5802,139 @@
     <w:basedOn w:val="a0"/>
     <w:link w:val="1"/>
     <w:uiPriority w:val="9"/>
-    <w:rsid w:val="00275E23"/>
+    <w:rsid w:val="00F62542"/>
     <w:rPr>
-      <w:rFonts w:asciiTheme="majorHAnsi" w:eastAsiaTheme="majorEastAsia" w:hAnsiTheme="majorHAnsi" w:cstheme="majorBidi"/>
-      <w:color w:val="2F5496" w:themeColor="accent1" w:themeShade="BF"/>
+      <w:rFonts w:ascii="Times New Roman" w:eastAsiaTheme="majorEastAsia" w:hAnsi="Times New Roman" w:cstheme="majorBidi"/>
+      <w:b/>
+      <w:color w:val="000000" w:themeColor="text1"/>
       <w:sz w:val="32"/>
       <w:szCs w:val="32"/>
+    </w:rPr>
+  </w:style>
+  <w:style w:type="paragraph" w:styleId="a8">
+    <w:name w:val="header"/>
+    <w:basedOn w:val="a"/>
+    <w:link w:val="a9"/>
+    <w:uiPriority w:val="99"/>
+    <w:unhideWhenUsed/>
+    <w:rsid w:val="00F6146D"/>
+    <w:pPr>
+      <w:tabs>
+        <w:tab w:val="center" w:pos="4677"/>
+        <w:tab w:val="right" w:pos="9355"/>
+      </w:tabs>
+      <w:spacing w:after="0" w:line="240" w:lineRule="auto"/>
+    </w:pPr>
+  </w:style>
+  <w:style w:type="character" w:customStyle="1" w:styleId="a9">
+    <w:name w:val="Верхний колонтитул Знак"/>
+    <w:basedOn w:val="a0"/>
+    <w:link w:val="a8"/>
+    <w:uiPriority w:val="99"/>
+    <w:rsid w:val="00F6146D"/>
+    <w:rPr>
+      <w:rFonts w:ascii="Times New Roman" w:hAnsi="Times New Roman"/>
+      <w:sz w:val="28"/>
+    </w:rPr>
+  </w:style>
+  <w:style w:type="paragraph" w:styleId="aa">
+    <w:name w:val="footer"/>
+    <w:basedOn w:val="a"/>
+    <w:link w:val="ab"/>
+    <w:uiPriority w:val="99"/>
+    <w:unhideWhenUsed/>
+    <w:rsid w:val="00F6146D"/>
+    <w:pPr>
+      <w:tabs>
+        <w:tab w:val="center" w:pos="4677"/>
+        <w:tab w:val="right" w:pos="9355"/>
+      </w:tabs>
+      <w:spacing w:after="0" w:line="240" w:lineRule="auto"/>
+    </w:pPr>
+  </w:style>
+  <w:style w:type="character" w:customStyle="1" w:styleId="ab">
+    <w:name w:val="Нижний колонтитул Знак"/>
+    <w:basedOn w:val="a0"/>
+    <w:link w:val="aa"/>
+    <w:uiPriority w:val="99"/>
+    <w:rsid w:val="00F6146D"/>
+    <w:rPr>
+      <w:rFonts w:ascii="Times New Roman" w:hAnsi="Times New Roman"/>
+      <w:sz w:val="28"/>
+    </w:rPr>
+  </w:style>
+  <w:style w:type="paragraph" w:styleId="ac">
+    <w:name w:val="TOC Heading"/>
+    <w:basedOn w:val="1"/>
+    <w:next w:val="a"/>
+    <w:uiPriority w:val="39"/>
+    <w:unhideWhenUsed/>
+    <w:qFormat/>
+    <w:rsid w:val="00F6146D"/>
+    <w:pPr>
+      <w:outlineLvl w:val="9"/>
+    </w:pPr>
+    <w:rPr>
+      <w:lang w:eastAsia="ru-RU"/>
+    </w:rPr>
+  </w:style>
+  <w:style w:type="paragraph" w:styleId="11">
+    <w:name w:val="toc 1"/>
+    <w:basedOn w:val="a"/>
+    <w:next w:val="a"/>
+    <w:autoRedefine/>
+    <w:uiPriority w:val="39"/>
+    <w:unhideWhenUsed/>
+    <w:rsid w:val="00F6146D"/>
+    <w:pPr>
+      <w:spacing w:after="100"/>
+    </w:pPr>
+  </w:style>
+  <w:style w:type="character" w:styleId="ad">
+    <w:name w:val="Hyperlink"/>
+    <w:basedOn w:val="a0"/>
+    <w:uiPriority w:val="99"/>
+    <w:unhideWhenUsed/>
+    <w:rsid w:val="00F6146D"/>
+    <w:rPr>
+      <w:color w:val="0563C1" w:themeColor="hyperlink"/>
+      <w:u w:val="single"/>
+    </w:rPr>
+  </w:style>
+  <w:style w:type="paragraph" w:styleId="2">
+    <w:name w:val="toc 2"/>
+    <w:basedOn w:val="a"/>
+    <w:next w:val="a"/>
+    <w:autoRedefine/>
+    <w:uiPriority w:val="39"/>
+    <w:unhideWhenUsed/>
+    <w:rsid w:val="00F62542"/>
+    <w:pPr>
+      <w:spacing w:after="100"/>
+      <w:ind w:left="220"/>
+    </w:pPr>
+    <w:rPr>
+      <w:rFonts w:asciiTheme="minorHAnsi" w:eastAsiaTheme="minorEastAsia" w:hAnsiTheme="minorHAnsi" w:cs="Times New Roman"/>
+      <w:sz w:val="22"/>
+      <w:lang w:eastAsia="ru-RU"/>
+    </w:rPr>
+  </w:style>
+  <w:style w:type="paragraph" w:styleId="3">
+    <w:name w:val="toc 3"/>
+    <w:basedOn w:val="a"/>
+    <w:next w:val="a"/>
+    <w:autoRedefine/>
+    <w:uiPriority w:val="39"/>
+    <w:unhideWhenUsed/>
+    <w:rsid w:val="00F62542"/>
+    <w:pPr>
+      <w:spacing w:after="100"/>
+      <w:ind w:left="440"/>
+    </w:pPr>
+    <w:rPr>
+      <w:rFonts w:asciiTheme="minorHAnsi" w:eastAsiaTheme="minorEastAsia" w:hAnsiTheme="minorHAnsi" w:cs="Times New Roman"/>
+      <w:sz w:val="22"/>
+      <w:lang w:eastAsia="ru-RU"/>
     </w:rPr>
   </w:style>
 </w:styles>

</xml_diff>

<commit_message>
corrected mistakes and added links
</commit_message>
<xml_diff>
--- a/blockchain.docx
+++ b/blockchain.docx
@@ -345,6 +345,14 @@
     </w:p>
     <w:sdt>
       <w:sdtPr>
+        <w:rPr>
+          <w:rFonts w:eastAsiaTheme="minorHAnsi" w:cstheme="minorBidi"/>
+          <w:b w:val="0"/>
+          <w:color w:val="auto"/>
+          <w:sz w:val="28"/>
+          <w:szCs w:val="22"/>
+          <w:lang w:eastAsia="en-US"/>
+        </w:rPr>
         <w:id w:val="1480345936"/>
         <w:docPartObj>
           <w:docPartGallery w:val="Table of Contents"/>
@@ -353,12 +361,7 @@
       </w:sdtPr>
       <w:sdtEndPr>
         <w:rPr>
-          <w:rFonts w:eastAsiaTheme="minorHAnsi" w:cstheme="minorBidi"/>
           <w:bCs/>
-          <w:color w:val="auto"/>
-          <w:sz w:val="28"/>
-          <w:szCs w:val="22"/>
-          <w:lang w:eastAsia="en-US"/>
         </w:rPr>
       </w:sdtEndPr>
       <w:sdtContent>
@@ -469,21 +472,7 @@
                 <w:rStyle w:val="ad"/>
                 <w:noProof/>
               </w:rPr>
-              <w:t>Устройство б</w:t>
-            </w:r>
-            <w:r>
-              <w:rPr>
-                <w:rStyle w:val="ad"/>
-                <w:noProof/>
-              </w:rPr>
-              <w:t>л</w:t>
-            </w:r>
-            <w:r>
-              <w:rPr>
-                <w:rStyle w:val="ad"/>
-                <w:noProof/>
-              </w:rPr>
-              <w:t>окчейн сетей</w:t>
+              <w:t>Устройство блокчейн сетей</w:t>
             </w:r>
             <w:r>
               <w:rPr>
@@ -1574,6 +1563,7 @@
     <w:p>
       <w:pPr>
         <w:pStyle w:val="1"/>
+        <w:jc w:val="both"/>
       </w:pPr>
       <w:bookmarkStart w:id="0" w:name="_Toc121587667"/>
       <w:r>
@@ -1649,6 +1639,7 @@
     </w:p>
     <w:p>
       <w:pPr>
+        <w:jc w:val="both"/>
         <w:rPr>
           <w:rFonts w:cs="Times New Roman"/>
         </w:rPr>
@@ -1663,6 +1654,7 @@
     <w:p>
       <w:pPr>
         <w:pStyle w:val="1"/>
+        <w:jc w:val="both"/>
       </w:pPr>
       <w:bookmarkStart w:id="1" w:name="_Toc121587668"/>
       <w:r>
@@ -1674,9 +1666,14 @@
       </w:r>
       <w:bookmarkEnd w:id="1"/>
     </w:p>
-    <w:p/>
-    <w:p>
-      <w:pPr>
+    <w:p>
+      <w:pPr>
+        <w:jc w:val="both"/>
+      </w:pPr>
+    </w:p>
+    <w:p>
+      <w:pPr>
+        <w:jc w:val="both"/>
         <w:rPr>
           <w:rFonts w:cs="Times New Roman"/>
         </w:rPr>
@@ -1703,11 +1700,25 @@
         <w:rPr>
           <w:rFonts w:cs="Times New Roman"/>
         </w:rPr>
-        <w:t xml:space="preserve"> и не может быть изменен или удален, так как все блоки связаны между собой с помощью хэша. </w:t>
-      </w:r>
-    </w:p>
-    <w:p>
-      <w:pPr>
+        <w:t xml:space="preserve"> и не может быть изменен или удален, так как все блоки связаны между собой с помощью хэша</w:t>
+      </w:r>
+      <w:r>
+        <w:rPr>
+          <w:rFonts w:cs="Times New Roman"/>
+          <w:lang w:val="en-US"/>
+        </w:rPr>
+        <w:t xml:space="preserve"> [5]</w:t>
+      </w:r>
+      <w:r>
+        <w:rPr>
+          <w:rFonts w:cs="Times New Roman"/>
+        </w:rPr>
+        <w:t xml:space="preserve">. </w:t>
+      </w:r>
+    </w:p>
+    <w:p>
+      <w:pPr>
+        <w:jc w:val="both"/>
         <w:rPr>
           <w:rFonts w:cs="Times New Roman"/>
         </w:rPr>
@@ -1754,6 +1765,7 @@
     </w:p>
     <w:p>
       <w:pPr>
+        <w:jc w:val="both"/>
         <w:rPr>
           <w:rFonts w:cs="Times New Roman"/>
         </w:rPr>
@@ -1781,6 +1793,7 @@
     </w:p>
     <w:p>
       <w:pPr>
+        <w:jc w:val="both"/>
         <w:rPr>
           <w:rFonts w:cs="Times New Roman"/>
         </w:rPr>
@@ -1813,6 +1826,7 @@
           <w:ilvl w:val="0"/>
           <w:numId w:val="3"/>
         </w:numPr>
+        <w:jc w:val="both"/>
         <w:rPr>
           <w:rFonts w:cs="Times New Roman"/>
         </w:rPr>
@@ -1845,6 +1859,7 @@
           <w:ilvl w:val="0"/>
           <w:numId w:val="3"/>
         </w:numPr>
+        <w:jc w:val="both"/>
         <w:rPr>
           <w:rFonts w:cs="Times New Roman"/>
         </w:rPr>
@@ -1869,6 +1884,7 @@
           <w:ilvl w:val="0"/>
           <w:numId w:val="3"/>
         </w:numPr>
+        <w:jc w:val="both"/>
         <w:rPr>
           <w:rFonts w:cs="Times New Roman"/>
         </w:rPr>
@@ -1887,6 +1903,7 @@
           <w:ilvl w:val="0"/>
           <w:numId w:val="3"/>
         </w:numPr>
+        <w:jc w:val="both"/>
         <w:rPr>
           <w:rFonts w:cs="Times New Roman"/>
         </w:rPr>
@@ -1900,6 +1917,7 @@
     </w:p>
     <w:p>
       <w:pPr>
+        <w:jc w:val="both"/>
         <w:rPr>
           <w:rFonts w:cs="Times New Roman"/>
         </w:rPr>
@@ -1918,6 +1936,7 @@
           <w:ilvl w:val="0"/>
           <w:numId w:val="4"/>
         </w:numPr>
+        <w:jc w:val="both"/>
         <w:rPr>
           <w:rFonts w:cs="Times New Roman"/>
         </w:rPr>
@@ -1936,6 +1955,7 @@
           <w:ilvl w:val="0"/>
           <w:numId w:val="4"/>
         </w:numPr>
+        <w:jc w:val="both"/>
         <w:rPr>
           <w:rFonts w:cs="Times New Roman"/>
         </w:rPr>
@@ -1955,6 +1975,7 @@
           <w:ilvl w:val="0"/>
           <w:numId w:val="4"/>
         </w:numPr>
+        <w:jc w:val="both"/>
         <w:rPr>
           <w:rFonts w:cs="Times New Roman"/>
         </w:rPr>
@@ -1968,6 +1989,7 @@
     </w:p>
     <w:p>
       <w:pPr>
+        <w:jc w:val="both"/>
         <w:rPr>
           <w:rFonts w:cs="Times New Roman"/>
         </w:rPr>
@@ -1982,6 +2004,7 @@
     <w:p>
       <w:pPr>
         <w:pStyle w:val="a6"/>
+        <w:jc w:val="both"/>
       </w:pPr>
       <w:bookmarkStart w:id="2" w:name="_Toc121587669"/>
       <w:r>
@@ -1999,6 +2022,9 @@
       <w:bookmarkEnd w:id="2"/>
     </w:p>
     <w:p>
+      <w:pPr>
+        <w:jc w:val="both"/>
+      </w:pPr>
       <w:r>
         <w:t xml:space="preserve">Основным принципом </w:t>
       </w:r>
@@ -2020,6 +2046,9 @@
       </w:r>
     </w:p>
     <w:p>
+      <w:pPr>
+        <w:jc w:val="both"/>
+      </w:pPr>
       <w:proofErr w:type="spellStart"/>
       <w:r>
         <w:t>Нода</w:t>
@@ -2053,6 +2082,9 @@
       </w:r>
     </w:p>
     <w:p>
+      <w:pPr>
+        <w:jc w:val="both"/>
+      </w:pPr>
       <w:r>
         <w:t xml:space="preserve">Существует 5 основных типов </w:t>
       </w:r>
@@ -2072,6 +2104,7 @@
           <w:ilvl w:val="0"/>
           <w:numId w:val="5"/>
         </w:numPr>
+        <w:jc w:val="both"/>
       </w:pPr>
       <w:r>
         <w:t xml:space="preserve">Полные </w:t>
@@ -2089,6 +2122,7 @@
           <w:ilvl w:val="0"/>
           <w:numId w:val="5"/>
         </w:numPr>
+        <w:jc w:val="both"/>
       </w:pPr>
       <w:r>
         <w:t xml:space="preserve">Легкие </w:t>
@@ -2106,6 +2140,7 @@
           <w:ilvl w:val="0"/>
           <w:numId w:val="5"/>
         </w:numPr>
+        <w:jc w:val="both"/>
       </w:pPr>
       <w:proofErr w:type="spellStart"/>
       <w:r>
@@ -2120,6 +2155,7 @@
           <w:ilvl w:val="0"/>
           <w:numId w:val="5"/>
         </w:numPr>
+        <w:jc w:val="both"/>
       </w:pPr>
       <w:r>
         <w:t xml:space="preserve">Сверхбыстрые </w:t>
@@ -2137,6 +2173,7 @@
           <w:ilvl w:val="0"/>
           <w:numId w:val="5"/>
         </w:numPr>
+        <w:jc w:val="both"/>
       </w:pPr>
       <w:proofErr w:type="spellStart"/>
       <w:r>
@@ -2148,6 +2185,9 @@
       </w:r>
     </w:p>
     <w:p>
+      <w:pPr>
+        <w:jc w:val="both"/>
+      </w:pPr>
       <w:r>
         <w:rPr>
           <w:b/>
@@ -2199,6 +2239,9 @@
       </w:r>
     </w:p>
     <w:p>
+      <w:pPr>
+        <w:jc w:val="both"/>
+      </w:pPr>
       <w:r>
         <w:t xml:space="preserve">Именно этот тип </w:t>
       </w:r>
@@ -2226,6 +2269,9 @@
       </w:r>
     </w:p>
     <w:p>
+      <w:pPr>
+        <w:jc w:val="both"/>
+      </w:pPr>
       <w:r>
         <w:t xml:space="preserve">В некоторых блокчейн сетях, держатели полных </w:t>
       </w:r>
@@ -2239,6 +2285,9 @@
       </w:r>
     </w:p>
     <w:p>
+      <w:pPr>
+        <w:jc w:val="both"/>
+      </w:pPr>
       <w:r>
         <w:rPr>
           <w:b/>
@@ -2275,6 +2324,9 @@
       </w:r>
     </w:p>
     <w:p>
+      <w:pPr>
+        <w:jc w:val="both"/>
+      </w:pPr>
       <w:r>
         <w:t>Заголовок блока</w:t>
       </w:r>
@@ -2301,18 +2353,13 @@
       </w:r>
       <w:proofErr w:type="spellEnd"/>
       <w:r>
-        <w:t xml:space="preserve"> всей сети (</w:t>
-      </w:r>
-      <w:proofErr w:type="gramStart"/>
-      <w:r>
-        <w:t>корень Меркла</w:t>
-      </w:r>
-      <w:proofErr w:type="gramEnd"/>
-      <w:r>
-        <w:t xml:space="preserve">), метку времени транзакции и несколько сугубо технических полей. </w:t>
-      </w:r>
-    </w:p>
-    <w:p>
+        <w:t xml:space="preserve"> всей сети (корень Меркла), метку времени транзакции и несколько сугубо технических полей. </w:t>
+      </w:r>
+    </w:p>
+    <w:p>
+      <w:pPr>
+        <w:jc w:val="both"/>
+      </w:pPr>
       <w:r>
         <w:t xml:space="preserve">Легкие </w:t>
       </w:r>
@@ -2322,7 +2369,11 @@
       </w:r>
       <w:proofErr w:type="spellEnd"/>
       <w:r>
-        <w:t xml:space="preserve"> могут быть запущены даже на мобильных устройствах, так как они не требуют постоянного доступа в интернет, весят не больше 100 Мб и для работы с ними хватит мобильного процессора. По сути своей, мобильные клиенты кошельков (Вроде </w:t>
+        <w:t xml:space="preserve"> могут быть запущены даже на мобильных устройствах, так как они не требуют постоянного доступа в интернет, весят не больше 100 Мб и для работы с ними хватит мобильного процессора. По сути своей, мобильные </w:t>
+      </w:r>
+      <w:r>
+        <w:lastRenderedPageBreak/>
+        <w:t xml:space="preserve">клиенты кошельков (Вроде </w:t>
       </w:r>
       <w:r>
         <w:rPr>
@@ -2377,13 +2428,15 @@
       </w:r>
     </w:p>
     <w:p>
+      <w:pPr>
+        <w:jc w:val="both"/>
+      </w:pPr>
       <w:proofErr w:type="spellStart"/>
       <w:r>
         <w:rPr>
           <w:b/>
           <w:bCs/>
         </w:rPr>
-        <w:lastRenderedPageBreak/>
         <w:t>Суперноды</w:t>
       </w:r>
       <w:proofErr w:type="spellEnd"/>
@@ -2416,6 +2469,9 @@
       </w:r>
     </w:p>
     <w:p>
+      <w:pPr>
+        <w:jc w:val="both"/>
+      </w:pPr>
       <w:proofErr w:type="spellStart"/>
       <w:r>
         <w:t>Суперноды</w:t>
@@ -2437,6 +2493,9 @@
       </w:r>
     </w:p>
     <w:p>
+      <w:pPr>
+        <w:jc w:val="both"/>
+      </w:pPr>
       <w:r>
         <w:t xml:space="preserve">В связи с большой трудностью содержания </w:t>
       </w:r>
@@ -2450,6 +2509,9 @@
       </w:r>
     </w:p>
     <w:p>
+      <w:pPr>
+        <w:jc w:val="both"/>
+      </w:pPr>
       <w:r>
         <w:rPr>
           <w:b/>
@@ -2512,6 +2574,9 @@
       </w:r>
     </w:p>
     <w:p>
+      <w:pPr>
+        <w:jc w:val="both"/>
+      </w:pPr>
       <w:proofErr w:type="spellStart"/>
       <w:r>
         <w:rPr>
@@ -2568,7 +2633,16 @@
       </w:r>
       <w:proofErr w:type="spellEnd"/>
       <w:r>
-        <w:t xml:space="preserve"> майнинга и из-за этого простому пользователю практически невозможно создать собственный блок и получить вознаграждение.</w:t>
+        <w:t xml:space="preserve"> майнинга и из-за этого простому пользователю практически невозможно создать собственный блок и получить вознаграждение</w:t>
+      </w:r>
+      <w:r>
+        <w:rPr>
+          <w:lang w:val="en-US"/>
+        </w:rPr>
+        <w:t xml:space="preserve"> [6]</w:t>
+      </w:r>
+      <w:r>
+        <w:t>.</w:t>
       </w:r>
       <w:r>
         <w:t xml:space="preserve"> </w:t>
@@ -2578,6 +2652,9 @@
       </w:r>
     </w:p>
     <w:p>
+      <w:pPr>
+        <w:jc w:val="both"/>
+      </w:pPr>
       <w:r>
         <w:br w:type="page"/>
       </w:r>
@@ -2585,6 +2662,7 @@
     <w:p>
       <w:pPr>
         <w:pStyle w:val="a6"/>
+        <w:jc w:val="both"/>
       </w:pPr>
       <w:bookmarkStart w:id="3" w:name="_Toc121587670"/>
       <w:r>
@@ -2595,6 +2673,7 @@
     </w:p>
     <w:p>
       <w:pPr>
+        <w:jc w:val="both"/>
         <w:rPr>
           <w:lang w:val="en-US"/>
         </w:rPr>
@@ -2720,6 +2799,7 @@
     <w:p>
       <w:pPr>
         <w:pStyle w:val="a6"/>
+        <w:jc w:val="both"/>
         <w:rPr>
           <w:lang w:val="en-US"/>
         </w:rPr>
@@ -2734,6 +2814,9 @@
       <w:bookmarkEnd w:id="4"/>
     </w:p>
     <w:p>
+      <w:pPr>
+        <w:jc w:val="both"/>
+      </w:pPr>
       <w:r>
         <w:rPr>
           <w:lang w:val="en-US"/>
@@ -2756,6 +2839,9 @@
       </w:r>
     </w:p>
     <w:p>
+      <w:pPr>
+        <w:jc w:val="both"/>
+      </w:pPr>
       <w:r>
         <w:t xml:space="preserve">Для подтверждения транзакций в </w:t>
       </w:r>
@@ -2826,10 +2912,22 @@
       </w:r>
       <w:proofErr w:type="spellEnd"/>
       <w:r>
-        <w:t xml:space="preserve"> с, например, 5 нулями в начале, а при высокой загрузке с 12 нулями. Вторая задача намного сложнее. </w:t>
-      </w:r>
-    </w:p>
-    <w:p>
+        <w:t xml:space="preserve"> с, например, 5 нулями в начале, а при высокой загрузке с 12 нулями. Вторая задача намного сложнее</w:t>
+      </w:r>
+      <w:r>
+        <w:rPr>
+          <w:lang w:val="en-US"/>
+        </w:rPr>
+        <w:t xml:space="preserve"> [4]</w:t>
+      </w:r>
+      <w:r>
+        <w:t xml:space="preserve">. </w:t>
+      </w:r>
+    </w:p>
+    <w:p>
+      <w:pPr>
+        <w:jc w:val="both"/>
+      </w:pPr>
       <w:r>
         <w:t xml:space="preserve">Но в настоящее время многие блокчейн сети отказываются от </w:t>
       </w:r>
@@ -2906,6 +3004,9 @@
       </w:r>
     </w:p>
     <w:p>
+      <w:pPr>
+        <w:jc w:val="both"/>
+      </w:pPr>
       <w:r>
         <w:t xml:space="preserve">Кроме того, сети с </w:t>
       </w:r>
@@ -2938,6 +3039,7 @@
     <w:p>
       <w:pPr>
         <w:pStyle w:val="a6"/>
+        <w:jc w:val="both"/>
       </w:pPr>
       <w:bookmarkStart w:id="5" w:name="_Toc121587672"/>
       <w:r>
@@ -2950,6 +3052,9 @@
       <w:bookmarkEnd w:id="5"/>
     </w:p>
     <w:p>
+      <w:pPr>
+        <w:jc w:val="both"/>
+      </w:pPr>
       <w:r>
         <w:t xml:space="preserve">Данный алгоритм консенсуса был представлен в 2011 году, как альтернатива </w:t>
       </w:r>
@@ -2967,6 +3072,9 @@
       </w:r>
     </w:p>
     <w:p>
+      <w:pPr>
+        <w:jc w:val="both"/>
+      </w:pPr>
       <w:r>
         <w:t xml:space="preserve">Вместо </w:t>
       </w:r>
@@ -3014,6 +3122,9 @@
       </w:r>
     </w:p>
     <w:p>
+      <w:pPr>
+        <w:jc w:val="both"/>
+      </w:pPr>
       <w:r>
         <w:rPr>
           <w:lang w:val="en-US"/>
@@ -3054,10 +3165,22 @@
       </w:r>
       <w:proofErr w:type="spellEnd"/>
       <w:r>
-        <w:t xml:space="preserve">-валидаторы и получают вознаграждение пропорциональное их вкладу. </w:t>
-      </w:r>
-    </w:p>
-    <w:p>
+        <w:t>-валидаторы и получают вознаграждение пропорциональное их вкладу</w:t>
+      </w:r>
+      <w:r>
+        <w:rPr>
+          <w:lang w:val="en-US"/>
+        </w:rPr>
+        <w:t xml:space="preserve"> [2]</w:t>
+      </w:r>
+      <w:r>
+        <w:t xml:space="preserve">. </w:t>
+      </w:r>
+    </w:p>
+    <w:p>
+      <w:pPr>
+        <w:jc w:val="both"/>
+      </w:pPr>
       <w:proofErr w:type="spellStart"/>
       <w:r>
         <w:t>Блокчейны</w:t>
@@ -3120,6 +3243,9 @@
       </w:r>
     </w:p>
     <w:p>
+      <w:pPr>
+        <w:jc w:val="both"/>
+      </w:pPr>
       <w:r>
         <w:br w:type="page"/>
       </w:r>
@@ -3127,6 +3253,7 @@
     <w:p>
       <w:pPr>
         <w:pStyle w:val="a6"/>
+        <w:jc w:val="both"/>
       </w:pPr>
       <w:bookmarkStart w:id="6" w:name="_Toc121587673"/>
       <w:r>
@@ -3136,6 +3263,9 @@
       <w:bookmarkEnd w:id="6"/>
     </w:p>
     <w:p>
+      <w:pPr>
+        <w:jc w:val="both"/>
+      </w:pPr>
       <w:r>
         <w:t xml:space="preserve">Для проведения транзакций необходима система адресации. Важным принципом блокчейн сетей является анонимность и при создании адреса нужно сохранить в секрете информацию о владельце кошелька. Для этого используются алгоритмы ассиметричной криптографии, </w:t>
       </w:r>
@@ -3149,6 +3279,9 @@
       </w:r>
     </w:p>
     <w:p>
+      <w:pPr>
+        <w:jc w:val="both"/>
+      </w:pPr>
       <w:r>
         <w:t>Первоначально для создания адреса генерируется 256-битный закрытый ключ, а затем, с помощью математического алгоритма, создается публичный ключ идентичной длины. Далее открытый ключ сжимается до 160 бит</w:t>
       </w:r>
@@ -3168,7 +3301,19 @@
         <w:t>SHA-256 и MD5</w:t>
       </w:r>
       <w:r>
-        <w:t>). После этого к преобразованному открытому ключу добавляется контрольная сумма. Именно ее наличие защищает пользователей от переводов средств на несуществующие адреса.</w:t>
+        <w:t>). После этого к преобразованному открытому ключу добавляется контрольная сумма</w:t>
+      </w:r>
+      <w:r>
+        <w:t xml:space="preserve"> </w:t>
+      </w:r>
+      <w:r>
+        <w:rPr>
+          <w:lang w:val="en-US"/>
+        </w:rPr>
+        <w:t>[1]</w:t>
+      </w:r>
+      <w:r>
+        <w:t>. Именно ее наличие защищает пользователей от переводов средств на несуществующие адреса.</w:t>
       </w:r>
     </w:p>
     <w:p>
@@ -3178,6 +3323,7 @@
           <w:ilvl w:val="0"/>
           <w:numId w:val="6"/>
         </w:numPr>
+        <w:jc w:val="both"/>
       </w:pPr>
       <w:r>
         <w:t xml:space="preserve">В блокчейн сети транзакции не могут быть отменены и, в случае ошибки при указании адреса, средства будут отправлены на кошелек, от которого ни у кого из пользователей нет отмычки в виде закрытого ключа. </w:t>
@@ -3186,6 +3332,7 @@
     <w:p>
       <w:pPr>
         <w:pStyle w:val="a6"/>
+        <w:jc w:val="both"/>
       </w:pPr>
       <w:r>
         <w:br w:type="page"/>
@@ -3198,6 +3345,9 @@
       <w:bookmarkEnd w:id="7"/>
     </w:p>
     <w:p>
+      <w:pPr>
+        <w:jc w:val="both"/>
+      </w:pPr>
       <w:r>
         <w:t xml:space="preserve">Элементарной единицей блокчейн сети является блок. Само название </w:t>
       </w:r>
@@ -3212,6 +3362,7 @@
     </w:p>
     <w:p>
       <w:pPr>
+        <w:jc w:val="both"/>
         <w:rPr>
           <w:lang w:val="en-US"/>
         </w:rPr>
@@ -3236,6 +3387,9 @@
       </w:r>
     </w:p>
     <w:p>
+      <w:pPr>
+        <w:jc w:val="both"/>
+      </w:pPr>
       <w:r>
         <w:t xml:space="preserve">В </w:t>
       </w:r>
@@ -3259,6 +3413,9 @@
       </w:r>
     </w:p>
     <w:p>
+      <w:pPr>
+        <w:jc w:val="both"/>
+      </w:pPr>
       <w:r>
         <w:rPr>
           <w:lang w:val="en-US"/>
@@ -3290,15 +3447,7 @@
       </w:r>
       <w:proofErr w:type="spellEnd"/>
       <w:r>
-        <w:t xml:space="preserve"> всей сети (</w:t>
-      </w:r>
-      <w:proofErr w:type="gramStart"/>
-      <w:r>
-        <w:t>корень Меркла</w:t>
-      </w:r>
-      <w:proofErr w:type="gramEnd"/>
-      <w:r>
-        <w:t xml:space="preserve">), метку времени транзакции и несколько сугубо технических полей, предназначенных для </w:t>
+        <w:t xml:space="preserve"> всей сети (корень Меркла), метку времени транзакции и несколько сугубо технических полей, предназначенных для </w:t>
       </w:r>
       <w:proofErr w:type="spellStart"/>
       <w:r>
@@ -3306,10 +3455,22 @@
       </w:r>
       <w:proofErr w:type="spellEnd"/>
       <w:r>
+        <w:t xml:space="preserve"> </w:t>
+      </w:r>
+      <w:r>
+        <w:rPr>
+          <w:lang w:val="en-US"/>
+        </w:rPr>
+        <w:t>[1]</w:t>
+      </w:r>
+      <w:r>
         <w:t xml:space="preserve">. </w:t>
       </w:r>
     </w:p>
     <w:p>
+      <w:pPr>
+        <w:jc w:val="both"/>
+      </w:pPr>
       <w:r>
         <w:br w:type="page"/>
       </w:r>
@@ -3317,6 +3478,7 @@
     <w:p>
       <w:pPr>
         <w:pStyle w:val="1"/>
+        <w:jc w:val="both"/>
       </w:pPr>
       <w:bookmarkStart w:id="8" w:name="_Toc121587675"/>
       <w:r>
@@ -3330,8 +3492,15 @@
       <w:bookmarkEnd w:id="8"/>
       <w:proofErr w:type="spellEnd"/>
     </w:p>
-    <w:p/>
-    <w:p>
+    <w:p>
+      <w:pPr>
+        <w:jc w:val="both"/>
+      </w:pPr>
+    </w:p>
+    <w:p>
+      <w:pPr>
+        <w:jc w:val="both"/>
+      </w:pPr>
       <w:r>
         <w:t xml:space="preserve">Имея представление об основных составных частях </w:t>
       </w:r>
@@ -3345,6 +3514,9 @@
       </w:r>
     </w:p>
     <w:p>
+      <w:pPr>
+        <w:jc w:val="both"/>
+      </w:pPr>
       <w:r>
         <w:t xml:space="preserve">Представим, что мы хотим перевести 1 </w:t>
       </w:r>
@@ -3639,6 +3811,9 @@
       </w:r>
     </w:p>
     <w:p>
+      <w:pPr>
+        <w:jc w:val="both"/>
+      </w:pPr>
       <w:r>
         <w:br w:type="page"/>
       </w:r>
@@ -3646,6 +3821,7 @@
     <w:p>
       <w:pPr>
         <w:pStyle w:val="1"/>
+        <w:jc w:val="both"/>
       </w:pPr>
       <w:bookmarkStart w:id="9" w:name="_Toc121587676"/>
       <w:r>
@@ -3659,14 +3835,22 @@
       <w:bookmarkEnd w:id="9"/>
       <w:proofErr w:type="spellEnd"/>
     </w:p>
-    <w:p/>
-    <w:p>
+    <w:p>
+      <w:pPr>
+        <w:jc w:val="both"/>
+      </w:pPr>
+    </w:p>
+    <w:p>
+      <w:pPr>
+        <w:jc w:val="both"/>
+      </w:pPr>
       <w:r>
         <w:t xml:space="preserve">В настоящее время, блокчейн технологии набирают популярность как в финансовом секторе, так и в далеких от криптовалют направлениях. </w:t>
       </w:r>
     </w:p>
     <w:p>
       <w:pPr>
+        <w:jc w:val="both"/>
         <w:rPr>
           <w:lang w:val="en-US"/>
         </w:rPr>
@@ -3687,10 +3871,25 @@
         <w:rPr>
           <w:lang w:val="en-US"/>
         </w:rPr>
-        <w:t>AliExpress.</w:t>
-      </w:r>
-    </w:p>
-    <w:p>
+        <w:t>AliExpress</w:t>
+      </w:r>
+      <w:r>
+        <w:rPr>
+          <w:lang w:val="en-US"/>
+        </w:rPr>
+        <w:t xml:space="preserve"> [4]</w:t>
+      </w:r>
+      <w:r>
+        <w:rPr>
+          <w:lang w:val="en-US"/>
+        </w:rPr>
+        <w:t>.</w:t>
+      </w:r>
+    </w:p>
+    <w:p>
+      <w:pPr>
+        <w:jc w:val="both"/>
+      </w:pPr>
       <w:r>
         <w:t>Блокчейн нашел свое применение и в политике. С помощью этой технологии можно проводить прозрачные выбор</w:t>
       </w:r>
@@ -3698,10 +3897,22 @@
         <w:t xml:space="preserve">ы, которые, практически, невозможно фальсифицировать. Каждый гражданин сможет иметь доступ к информации о всех полученных голосах </w:t>
       </w:r>
       <w:r>
-        <w:t>и, при этом, сохранит свою анонимность. Помимо этого, данная технология значительно упрощает сам процесс голосования и подсчет голосов.</w:t>
-      </w:r>
-    </w:p>
-    <w:p>
+        <w:t>и, при этом, сохранит свою анонимность. Помимо этого, данная технология значительно упрощает сам процесс голосования и подсчет голосов</w:t>
+      </w:r>
+      <w:r>
+        <w:rPr>
+          <w:lang w:val="en-US"/>
+        </w:rPr>
+        <w:t xml:space="preserve"> [5]</w:t>
+      </w:r>
+      <w:r>
+        <w:t>.</w:t>
+      </w:r>
+    </w:p>
+    <w:p>
+      <w:pPr>
+        <w:jc w:val="both"/>
+      </w:pPr>
       <w:r>
         <w:t>Уникальные невзаимозаменяемые токены (</w:t>
       </w:r>
@@ -3735,6 +3946,9 @@
       </w:r>
     </w:p>
     <w:p>
+      <w:pPr>
+        <w:jc w:val="both"/>
+      </w:pPr>
       <w:r>
         <w:br w:type="page"/>
       </w:r>
@@ -3742,6 +3956,7 @@
     <w:p>
       <w:pPr>
         <w:pStyle w:val="1"/>
+        <w:jc w:val="both"/>
       </w:pPr>
       <w:bookmarkStart w:id="10" w:name="_Toc121587677"/>
       <w:r>
@@ -3750,8 +3965,15 @@
       </w:r>
       <w:bookmarkEnd w:id="10"/>
     </w:p>
-    <w:p/>
-    <w:p>
+    <w:p>
+      <w:pPr>
+        <w:jc w:val="both"/>
+      </w:pPr>
+    </w:p>
+    <w:p>
+      <w:pPr>
+        <w:jc w:val="both"/>
+      </w:pPr>
       <w:r>
         <w:t xml:space="preserve">Для реализации </w:t>
       </w:r>
@@ -3777,6 +3999,9 @@
       </w:r>
     </w:p>
     <w:p>
+      <w:pPr>
+        <w:jc w:val="both"/>
+      </w:pPr>
       <w:r>
         <w:t>В настоящее время, блокчейн разработка делится на два важных направления: Создание децентрализованных приложений (</w:t>
       </w:r>
@@ -3795,18 +4020,13 @@
         <w:t xml:space="preserve">) </w:t>
       </w:r>
       <w:r>
-        <w:t xml:space="preserve">и </w:t>
-      </w:r>
-      <w:proofErr w:type="gramStart"/>
-      <w:r>
-        <w:t>создание</w:t>
-      </w:r>
-      <w:proofErr w:type="gramEnd"/>
-      <w:r>
-        <w:t xml:space="preserve"> и поддержка новых сетей.</w:t>
-      </w:r>
-    </w:p>
-    <w:p>
+        <w:t>и создание и поддержка новых сетей.</w:t>
+      </w:r>
+    </w:p>
+    <w:p>
+      <w:pPr>
+        <w:jc w:val="both"/>
+      </w:pPr>
       <w:r>
         <w:br w:type="page"/>
       </w:r>
@@ -3814,6 +4034,7 @@
     <w:p>
       <w:pPr>
         <w:pStyle w:val="a6"/>
+        <w:jc w:val="both"/>
         <w:rPr>
           <w:lang w:val="en-US"/>
         </w:rPr>
@@ -3834,16 +4055,11 @@
       <w:proofErr w:type="spellEnd"/>
     </w:p>
     <w:p>
-      <w:r>
-        <w:t xml:space="preserve">Децентрализованные приложения, то есть </w:t>
-      </w:r>
-      <w:proofErr w:type="gramStart"/>
-      <w:r>
-        <w:t>приложения</w:t>
-      </w:r>
-      <w:proofErr w:type="gramEnd"/>
-      <w:r>
-        <w:t xml:space="preserve"> запущенные не на каком-то определенном сервере, а в сети </w:t>
+      <w:pPr>
+        <w:jc w:val="both"/>
+      </w:pPr>
+      <w:r>
+        <w:t xml:space="preserve">Децентрализованные приложения, то есть приложения запущенные не на каком-то определенном сервере, а в сети </w:t>
       </w:r>
       <w:proofErr w:type="spellStart"/>
       <w:r>
@@ -3856,6 +4072,7 @@
     </w:p>
     <w:p>
       <w:pPr>
+        <w:jc w:val="both"/>
         <w:rPr>
           <w:lang w:val="en-US"/>
         </w:rPr>
@@ -3925,6 +4142,7 @@
     </w:p>
     <w:p>
       <w:pPr>
+        <w:jc w:val="both"/>
         <w:rPr>
           <w:lang w:val="en-US"/>
         </w:rPr>
@@ -3966,6 +4184,7 @@
     <w:p>
       <w:pPr>
         <w:pStyle w:val="a6"/>
+        <w:jc w:val="both"/>
       </w:pPr>
       <w:bookmarkStart w:id="12" w:name="_Toc121587679"/>
       <w:r>
@@ -3979,11 +4198,17 @@
       <w:proofErr w:type="spellEnd"/>
     </w:p>
     <w:p>
+      <w:pPr>
+        <w:jc w:val="both"/>
+      </w:pPr>
       <w:r>
         <w:t>Это сложная область разработки, требующая глубинных знаний криптографии, устройства сетей и серверов, понимания математики и большого опыта в программировании.</w:t>
       </w:r>
     </w:p>
     <w:p>
+      <w:pPr>
+        <w:jc w:val="both"/>
+      </w:pPr>
       <w:r>
         <w:t xml:space="preserve">Поскольку в </w:t>
       </w:r>
@@ -4026,6 +4251,7 @@
     <w:p>
       <w:pPr>
         <w:pStyle w:val="a6"/>
+        <w:jc w:val="both"/>
       </w:pPr>
       <w:bookmarkStart w:id="13" w:name="_Toc121587680"/>
       <w:r>
@@ -4034,6 +4260,9 @@
       <w:bookmarkEnd w:id="13"/>
     </w:p>
     <w:p>
+      <w:pPr>
+        <w:jc w:val="both"/>
+      </w:pPr>
       <w:r>
         <w:t>О</w:t>
       </w:r>
@@ -4050,6 +4279,9 @@
       </w:r>
     </w:p>
     <w:p>
+      <w:pPr>
+        <w:jc w:val="both"/>
+      </w:pPr>
       <w:r>
         <w:t xml:space="preserve">Поскольку большая часть блокчейн проектов связана с криптовалютой, разработчикам необходимо разбираться в экономике и </w:t>
       </w:r>
@@ -4063,6 +4295,9 @@
       </w:r>
     </w:p>
     <w:p>
+      <w:pPr>
+        <w:jc w:val="both"/>
+      </w:pPr>
       <w:r>
         <w:br w:type="page"/>
       </w:r>
@@ -4070,6 +4305,7 @@
     <w:p>
       <w:pPr>
         <w:pStyle w:val="1"/>
+        <w:jc w:val="both"/>
       </w:pPr>
       <w:bookmarkStart w:id="14" w:name="_Toc121587681"/>
       <w:r>
@@ -4078,13 +4314,23 @@
       </w:r>
       <w:bookmarkEnd w:id="14"/>
     </w:p>
-    <w:p/>
-    <w:p>
+    <w:p>
+      <w:pPr>
+        <w:jc w:val="both"/>
+      </w:pPr>
+    </w:p>
+    <w:p>
+      <w:pPr>
+        <w:jc w:val="both"/>
+      </w:pPr>
       <w:r>
         <w:t>Резюмируя написанное, хочу сказать, что блокчейн – крайне перспективная и, во многом, инновационная технология. Сейчас она находится в зачаточной стадии и обрастает огромным количеством проектов, которые будут делать нашу жизнь проще удобнее и безопаснее.</w:t>
       </w:r>
     </w:p>
     <w:p>
+      <w:pPr>
+        <w:jc w:val="both"/>
+      </w:pPr>
       <w:r>
         <w:t>На мой взгляд</w:t>
       </w:r>
@@ -4117,6 +4363,9 @@
       </w:r>
     </w:p>
     <w:p>
+      <w:pPr>
+        <w:jc w:val="both"/>
+      </w:pPr>
       <w:r>
         <w:br w:type="page"/>
       </w:r>
@@ -4155,15 +4404,7 @@
       </w:r>
       <w:proofErr w:type="spellEnd"/>
       <w:r>
-        <w:t xml:space="preserve"> Александр. —</w:t>
-      </w:r>
-      <w:proofErr w:type="gramStart"/>
-      <w:r>
-        <w:t xml:space="preserve">  :</w:t>
-      </w:r>
-      <w:proofErr w:type="gramEnd"/>
-      <w:r>
-        <w:t xml:space="preserve"> Альпина </w:t>
+        <w:t xml:space="preserve"> Александр. —  : Альпина </w:t>
       </w:r>
       <w:proofErr w:type="spellStart"/>
       <w:r>
@@ -4171,15 +4412,7 @@
       </w:r>
       <w:proofErr w:type="spellEnd"/>
       <w:r>
-        <w:t xml:space="preserve">, 2019. — 300 c. — </w:t>
-      </w:r>
-      <w:proofErr w:type="gramStart"/>
-      <w:r>
-        <w:t>Текст :</w:t>
-      </w:r>
-      <w:proofErr w:type="gramEnd"/>
-      <w:r>
-        <w:t xml:space="preserve"> непосредственный.</w:t>
+        <w:t>, 2019. — 300 c. — Текст : непосредственный.</w:t>
       </w:r>
     </w:p>
     <w:p>
@@ -4208,23 +4441,7 @@
       </w:r>
       <w:proofErr w:type="spellEnd"/>
       <w:r>
-        <w:t xml:space="preserve"> 2.0. Стань сыном маминой подруги / Марков Алексей, Антонов Алексей. — 2-е изд. </w:t>
-      </w:r>
-      <w:proofErr w:type="gramStart"/>
-      <w:r>
-        <w:t>—  :</w:t>
-      </w:r>
-      <w:proofErr w:type="gramEnd"/>
-      <w:r>
-        <w:t xml:space="preserve"> АСТ, 2021. — 140 c. — </w:t>
-      </w:r>
-      <w:proofErr w:type="gramStart"/>
-      <w:r>
-        <w:t>Текст :</w:t>
-      </w:r>
-      <w:proofErr w:type="gramEnd"/>
-      <w:r>
-        <w:t xml:space="preserve"> непосредственный.</w:t>
+        <w:t xml:space="preserve"> 2.0. Стань сыном маминой подруги / Марков Алексей, Антонов Алексей. — 2-е изд. —  : АСТ, 2021. — 140 c. — Текст : непосредственный.</w:t>
       </w:r>
     </w:p>
     <w:p>
@@ -4257,15 +4474,7 @@
       </w:r>
       <w:proofErr w:type="spellEnd"/>
       <w:r>
-        <w:t>. —</w:t>
-      </w:r>
-      <w:proofErr w:type="gramStart"/>
-      <w:r>
-        <w:t xml:space="preserve">  :</w:t>
-      </w:r>
-      <w:proofErr w:type="gramEnd"/>
-      <w:r>
-        <w:t xml:space="preserve"> </w:t>
+        <w:t xml:space="preserve">. —  : </w:t>
       </w:r>
       <w:proofErr w:type="spellStart"/>
       <w:r>
@@ -4273,15 +4482,7 @@
       </w:r>
       <w:proofErr w:type="spellEnd"/>
       <w:r>
-        <w:t xml:space="preserve">, 2022. — 260 c. — </w:t>
-      </w:r>
-      <w:proofErr w:type="gramStart"/>
-      <w:r>
-        <w:t>Текст :</w:t>
-      </w:r>
-      <w:proofErr w:type="gramEnd"/>
-      <w:r>
-        <w:t xml:space="preserve"> непосредственный.</w:t>
+        <w:t>, 2022. — 260 c. — Текст : непосредственный.</w:t>
       </w:r>
     </w:p>
     <w:p>
@@ -4317,15 +4518,7 @@
       </w:r>
       <w:proofErr w:type="spellEnd"/>
       <w:r>
-        <w:t>. —</w:t>
-      </w:r>
-      <w:proofErr w:type="gramStart"/>
-      <w:r>
-        <w:t xml:space="preserve">  :</w:t>
-      </w:r>
-      <w:proofErr w:type="gramEnd"/>
-      <w:r>
-        <w:t xml:space="preserve"> </w:t>
+        <w:t xml:space="preserve">. —  : </w:t>
       </w:r>
       <w:proofErr w:type="spellStart"/>
       <w:r>
@@ -4351,15 +4544,7 @@
         <w:t>205</w:t>
       </w:r>
       <w:r>
-        <w:t xml:space="preserve"> c. — </w:t>
-      </w:r>
-      <w:proofErr w:type="gramStart"/>
-      <w:r>
-        <w:t>Текст :</w:t>
-      </w:r>
-      <w:proofErr w:type="gramEnd"/>
-      <w:r>
-        <w:t xml:space="preserve"> непосредственный.</w:t>
+        <w:t xml:space="preserve"> c. — Текст : непосредственный.</w:t>
       </w:r>
     </w:p>
     <w:p>
@@ -4376,15 +4561,7 @@
       </w:r>
       <w:proofErr w:type="spellEnd"/>
       <w:r>
-        <w:t xml:space="preserve"> Academy. — </w:t>
-      </w:r>
-      <w:proofErr w:type="gramStart"/>
-      <w:r>
-        <w:t>Текст :</w:t>
-      </w:r>
-      <w:proofErr w:type="gramEnd"/>
-      <w:r>
-        <w:t xml:space="preserve"> электронный //  : [сайт]. — URL: https://academy.binance.com/ru (дата обращения: </w:t>
+        <w:t xml:space="preserve"> Academy. — Текст : электронный //  : [сайт]. — URL: https://academy.binance.com/ru (дата обращения: </w:t>
       </w:r>
       <w:r>
         <w:rPr>
@@ -4418,15 +4595,7 @@
       </w:r>
       <w:proofErr w:type="spellEnd"/>
       <w:r>
-        <w:t xml:space="preserve">. — </w:t>
-      </w:r>
-      <w:proofErr w:type="gramStart"/>
-      <w:r>
-        <w:t>Текст :</w:t>
-      </w:r>
-      <w:proofErr w:type="gramEnd"/>
-      <w:r>
-        <w:t xml:space="preserve"> электронный //  : [сайт]. — URL: https://learn.bybit.com/ (дата обращения: </w:t>
+        <w:t xml:space="preserve">. — Текст : электронный //  : [сайт]. — URL: https://learn.bybit.com/ (дата обращения: </w:t>
       </w:r>
       <w:r>
         <w:rPr>

</xml_diff>